<commit_message>
arreglado mock up, concluida guia de estilos
</commit_message>
<xml_diff>
--- a/SegundaEv/Portfolio/Guia de Estilos.docx
+++ b/SegundaEv/Portfolio/Guia de Estilos.docx
@@ -19,7 +19,7 @@
             <mc:AlternateContent>
               <mc:Choice Requires="wpg">
                 <w:drawing>
-                  <wp:anchor distT="0" distB="0" distL="114300" distR="114300" simplePos="0" relativeHeight="251659264" behindDoc="0" locked="0" layoutInCell="1" allowOverlap="1" wp14:anchorId="2A6759E8" wp14:editId="7615BA10">
+                  <wp:anchor distT="0" distB="0" distL="114300" distR="114300" simplePos="0" relativeHeight="251659264" behindDoc="0" locked="0" layoutInCell="1" allowOverlap="1" wp14:anchorId="6C4EB423" wp14:editId="7615BA10">
                     <wp:simplePos x="0" y="0"/>
                     <wp:positionH relativeFrom="page">
                       <wp:posOffset>4598148</wp:posOffset>
@@ -220,15 +220,6 @@
                               </a:prstGeom>
                               <a:grpFill/>
                               <a:extLst>
-                                <a:ext uri="{909E8E84-426E-40DD-AFC4-6F175D3DCCD1}">
-                                  <a14:hiddenFill xmlns:a14="http://schemas.microsoft.com/office/drawing/2010/main">
-                                    <a:solidFill>
-                                      <a:srgbClr val="FFFFFF">
-                                        <a:alpha val="80000"/>
-                                      </a:srgbClr>
-                                    </a:solidFill>
-                                  </a14:hiddenFill>
-                                </a:ext>
                                 <a:ext uri="{91240B29-F687-4F45-9708-019B960494DF}">
                                   <a14:hiddenLine xmlns:a14="http://schemas.microsoft.com/office/drawing/2010/main" w="12700">
                                     <a:solidFill>
@@ -340,7 +331,7 @@
               </mc:Choice>
               <mc:Fallback>
                 <w:pict>
-                  <v:group w14:anchorId="2A6759E8" id="Grupo 453" o:spid="_x0000_s1026" style="position:absolute;margin-left:362.05pt;margin-top:0;width:245.15pt;height:11in;z-index:251659264;mso-width-percent:400;mso-height-percent:1000;mso-position-horizontal-relative:page;mso-position-vertical:top;mso-position-vertical-relative:page;mso-width-percent:400;mso-height-percent:1000" coordsize="31136,100584" o:gfxdata="UEsDBBQABgAIAAAAIQC2gziS/gAAAOEBAAATAAAAW0NvbnRlbnRfVHlwZXNdLnhtbJSRQU7DMBBF&#10;90jcwfIWJU67QAgl6YK0S0CoHGBkTxKLZGx5TGhvj5O2G0SRWNoz/78nu9wcxkFMGNg6quQqL6RA&#10;0s5Y6ir5vt9lD1JwBDIwOMJKHpHlpr69KfdHjyxSmriSfYz+USnWPY7AufNIadK6MEJMx9ApD/oD&#10;OlTrorhX2lFEilmcO2RdNtjC5xDF9pCuTyYBB5bi6bQ4syoJ3g9WQ0ymaiLzg5KdCXlKLjvcW893&#10;SUOqXwnz5DrgnHtJTxOsQfEKIT7DmDSUCaxw7Rqn8787ZsmRM9e2VmPeBN4uqYvTtW7jvijg9N/y&#10;JsXecLq0q+WD6m8AAAD//wMAUEsDBBQABgAIAAAAIQA4/SH/1gAAAJQBAAALAAAAX3JlbHMvLnJl&#10;bHOkkMFqwzAMhu+DvYPRfXGawxijTi+j0GvpHsDYimMaW0Yy2fr2M4PBMnrbUb/Q94l/f/hMi1qR&#10;JVI2sOt6UJgd+ZiDgffL8ekFlFSbvV0oo4EbChzGx4f9GRdb25HMsYhqlCwG5lrLq9biZkxWOiqY&#10;22YiTra2kYMu1l1tQD30/bPm3wwYN0x18gb45AdQl1tp5j/sFB2T0FQ7R0nTNEV3j6o9feQzro1i&#10;OWA14Fm+Q8a1a8+Bvu/d/dMb2JY5uiPbhG/ktn4cqGU/er3pcvwCAAD//wMAUEsDBBQABgAIAAAA&#10;IQAjFpeZAQMAAGsLAAAOAAAAZHJzL2Uyb0RvYy54bWzUVm1u2zAM/T9gdxD0f7VlO4kd1CmKdi0G&#10;dFuxbgdQZPkDsyVNUup0t9lZdrFRcpKmTYBtLVogf5xQsqjHx0eaxyfLrkW3XJtGihyToxAjLpgs&#10;GlHl+NvXi3cpRsZSUdBWCp7jO27wyeztm+NeTXkka9kWXCNwIsy0VzmurVXTIDCs5h01R1JxAZul&#10;1B21YOoqKDTtwXvXBlEYjoNe6kJpybgxsHo+bOKZ91+WnNnPZWm4RW2OAZv1T+2fc/cMZsd0Wmmq&#10;6oatYNAnoOhoI+DSjatzaila6GbHVdcwLY0s7RGTXSDLsmHcxwDRkPBRNJdaLpSPpZr2ldrQBNQ+&#10;4unJbtmn20utbtS1BiZ6VQEX3nKxLEvduV9AiZaesrsNZXxpEYPFmJB4PAFmGeyRMBylSbhildVA&#10;/c5BVr//29Hg/moj26a4aNrW4fCi4GetRrcU0kkZ48ImLoVwYuvN4EEcvQJlmXvyzPPIu6mp4j4n&#10;ZgrkXWvUFDlORhlGgnag8C+gud+/RLVoJfLLBTcMFHfVVLV1pWIbRluH2iEDF458H566kuy7QUKe&#10;1VRU/FRr2decFoCY+CgfHHCGgaNo3n+UBVxMF1Z6Df5L3kicjpLRbtq2uFfa2EsuO+T+5FhDXN49&#10;vb0ydiB9/YqDD8JxiXIba2hDiHNZ3AFMLYficwxACqT+iVEPhZdj82NBNceo/SAg1IwkiatUbySj&#10;SQSG3t6Zb+9QwcBVjpnVGA3GmR3qe6G0o9yR5/AJeQoElY2H7hAOuFZwQSED2peXyhgC2iMVWH49&#10;TZAoGWcEo92CjrIJSaGEdwr6UJVhD0YXkI99uvC1/6D0odu9UK/wbWGfLOIwy1IyHmQRxZOJK9Kh&#10;CazbzboZPLdf2OV8uaqE/2wd8Xg0cdU19A6SRmm6aR5ra+gea2vdPuYHI5Jon0iyV2wdwCh0jfFk&#10;TEKSunvpdDMMhGk2IquvSpTGcQyTwcuJxH95N9VxSFrxEwpMdH5yWU2fbmTctv2H6X5Gnv0BAAD/&#10;/wMAUEsDBBQABgAIAAAAIQAUdBh44AAAAAoBAAAPAAAAZHJzL2Rvd25yZXYueG1sTI9BT4NAEIXv&#10;Jv6HzZh4swsE24IsjTEhXrzY9lBvC4xA3Z0l7Lal/97pSW/z8l7efK/YzNaIM05+cKQgXkQgkBrX&#10;DtQp2O+qpzUIHzS12jhCBVf0sCnv7wqdt+5Cn3jehk5wCflcK+hDGHMpfdOj1X7hRiT2vt1kdWA5&#10;dbKd9IXLrZFJFC2l1QPxh16P+NZj87M9WQX2cKwOZp91X5VZ1cvjLrt+vGdKPT7Mry8gAs7hLww3&#10;fEaHkplqd6LWC6NglaQxRxXwopudxGkKoubreZ1GIMtC/p9Q/gIAAP//AwBQSwECLQAUAAYACAAA&#10;ACEAtoM4kv4AAADhAQAAEwAAAAAAAAAAAAAAAAAAAAAAW0NvbnRlbnRfVHlwZXNdLnhtbFBLAQIt&#10;ABQABgAIAAAAIQA4/SH/1gAAAJQBAAALAAAAAAAAAAAAAAAAAC8BAABfcmVscy8ucmVsc1BLAQIt&#10;ABQABgAIAAAAIQAjFpeZAQMAAGsLAAAOAAAAAAAAAAAAAAAAAC4CAABkcnMvZTJvRG9jLnhtbFBL&#10;AQItABQABgAIAAAAIQAUdBh44AAAAAoBAAAPAAAAAAAAAAAAAAAAAFsFAABkcnMvZG93bnJldi54&#10;bWxQSwUGAAAAAAQABADzAAAAaAYAAAAA&#10;">
+                  <v:group w14:anchorId="6C4EB423" id="Grupo 453" o:spid="_x0000_s1026" style="position:absolute;margin-left:362.05pt;margin-top:0;width:245.15pt;height:11in;z-index:251659264;mso-width-percent:400;mso-height-percent:1000;mso-position-horizontal-relative:page;mso-position-vertical:top;mso-position-vertical-relative:page;mso-width-percent:400;mso-height-percent:1000" coordsize="31136,100584" o:gfxdata="UEsDBBQABgAIAAAAIQC2gziS/gAAAOEBAAATAAAAW0NvbnRlbnRfVHlwZXNdLnhtbJSRQU7DMBBF&#10;90jcwfIWJU67QAgl6YK0S0CoHGBkTxKLZGx5TGhvj5O2G0SRWNoz/78nu9wcxkFMGNg6quQqL6RA&#10;0s5Y6ir5vt9lD1JwBDIwOMJKHpHlpr69KfdHjyxSmriSfYz+USnWPY7AufNIadK6MEJMx9ApD/oD&#10;OlTrorhX2lFEilmcO2RdNtjC5xDF9pCuTyYBB5bi6bQ4syoJ3g9WQ0ymaiLzg5KdCXlKLjvcW893&#10;SUOqXwnz5DrgnHtJTxOsQfEKIT7DmDSUCaxw7Rqn8787ZsmRM9e2VmPeBN4uqYvTtW7jvijg9N/y&#10;JsXecLq0q+WD6m8AAAD//wMAUEsDBBQABgAIAAAAIQA4/SH/1gAAAJQBAAALAAAAX3JlbHMvLnJl&#10;bHOkkMFqwzAMhu+DvYPRfXGawxijTi+j0GvpHsDYimMaW0Yy2fr2M4PBMnrbUb/Q94l/f/hMi1qR&#10;JVI2sOt6UJgd+ZiDgffL8ekFlFSbvV0oo4EbChzGx4f9GRdb25HMsYhqlCwG5lrLq9biZkxWOiqY&#10;22YiTra2kYMu1l1tQD30/bPm3wwYN0x18gb45AdQl1tp5j/sFB2T0FQ7R0nTNEV3j6o9feQzro1i&#10;OWA14Fm+Q8a1a8+Bvu/d/dMb2JY5uiPbhG/ktn4cqGU/er3pcvwCAAD//wMAUEsDBBQABgAIAAAA&#10;IQAjFpeZAQMAAGsLAAAOAAAAZHJzL2Uyb0RvYy54bWzUVm1u2zAM/T9gdxD0f7VlO4kd1CmKdi0G&#10;dFuxbgdQZPkDsyVNUup0t9lZdrFRcpKmTYBtLVogf5xQsqjHx0eaxyfLrkW3XJtGihyToxAjLpgs&#10;GlHl+NvXi3cpRsZSUdBWCp7jO27wyeztm+NeTXkka9kWXCNwIsy0VzmurVXTIDCs5h01R1JxAZul&#10;1B21YOoqKDTtwXvXBlEYjoNe6kJpybgxsHo+bOKZ91+WnNnPZWm4RW2OAZv1T+2fc/cMZsd0Wmmq&#10;6oatYNAnoOhoI+DSjatzaila6GbHVdcwLY0s7RGTXSDLsmHcxwDRkPBRNJdaLpSPpZr2ldrQBNQ+&#10;4unJbtmn20utbtS1BiZ6VQEX3nKxLEvduV9AiZaesrsNZXxpEYPFmJB4PAFmGeyRMBylSbhildVA&#10;/c5BVr//29Hg/moj26a4aNrW4fCi4GetRrcU0kkZ48ImLoVwYuvN4EEcvQJlmXvyzPPIu6mp4j4n&#10;ZgrkXWvUFDlORhlGgnag8C+gud+/RLVoJfLLBTcMFHfVVLV1pWIbRluH2iEDF458H566kuy7QUKe&#10;1VRU/FRr2decFoCY+CgfHHCGgaNo3n+UBVxMF1Z6Df5L3kicjpLRbtq2uFfa2EsuO+T+5FhDXN49&#10;vb0ydiB9/YqDD8JxiXIba2hDiHNZ3AFMLYficwxACqT+iVEPhZdj82NBNceo/SAg1IwkiatUbySj&#10;SQSG3t6Zb+9QwcBVjpnVGA3GmR3qe6G0o9yR5/AJeQoElY2H7hAOuFZwQSED2peXyhgC2iMVWH49&#10;TZAoGWcEo92CjrIJSaGEdwr6UJVhD0YXkI99uvC1/6D0odu9UK/wbWGfLOIwy1IyHmQRxZOJK9Kh&#10;CazbzboZPLdf2OV8uaqE/2wd8Xg0cdU19A6SRmm6aR5ra+gea2vdPuYHI5Jon0iyV2wdwCh0jfFk&#10;TEKSunvpdDMMhGk2IquvSpTGcQyTwcuJxH95N9VxSFrxEwpMdH5yWU2fbmTctv2H6X5Gnv0BAAD/&#10;/wMAUEsDBBQABgAIAAAAIQAUdBh44AAAAAoBAAAPAAAAZHJzL2Rvd25yZXYueG1sTI9BT4NAEIXv&#10;Jv6HzZh4swsE24IsjTEhXrzY9lBvC4xA3Z0l7Lal/97pSW/z8l7efK/YzNaIM05+cKQgXkQgkBrX&#10;DtQp2O+qpzUIHzS12jhCBVf0sCnv7wqdt+5Cn3jehk5wCflcK+hDGHMpfdOj1X7hRiT2vt1kdWA5&#10;dbKd9IXLrZFJFC2l1QPxh16P+NZj87M9WQX2cKwOZp91X5VZ1cvjLrt+vGdKPT7Mry8gAs7hLww3&#10;fEaHkplqd6LWC6NglaQxRxXwopudxGkKoubreZ1GIMtC/p9Q/gIAAP//AwBQSwECLQAUAAYACAAA&#10;ACEAtoM4kv4AAADhAQAAEwAAAAAAAAAAAAAAAAAAAAAAW0NvbnRlbnRfVHlwZXNdLnhtbFBLAQIt&#10;ABQABgAIAAAAIQA4/SH/1gAAAJQBAAALAAAAAAAAAAAAAAAAAC8BAABfcmVscy8ucmVsc1BLAQIt&#10;ABQABgAIAAAAIQAjFpeZAQMAAGsLAAAOAAAAAAAAAAAAAAAAAC4CAABkcnMvZTJvRG9jLnhtbFBL&#10;AQItABQABgAIAAAAIQAUdBh44AAAAAoBAAAPAAAAAAAAAAAAAAAAAFsFAABkcnMvZG93bnJldi54&#10;bWxQSwUGAAAAAAQABADzAAAAaAYAAAAA&#10;">
                     <v:rect id="Rectángulo 459" o:spid="_x0000_s1027" alt="Light vertical" style="position:absolute;width:1385;height:100584;visibility:visible;mso-wrap-style:square;v-text-anchor:middle" o:gfxdata="UEsDBBQABgAIAAAAIQDb4fbL7gAAAIUBAAATAAAAW0NvbnRlbnRfVHlwZXNdLnhtbHyQz07DMAyH&#10;70i8Q+QralM4IITa7kDhCAiNB7ASt43WOlEcyvb2pNu4IODoPz9/n1xv9vOkForiPDdwXVagiI23&#10;jocG3rdPxR0oScgWJ8/UwIEENu3lRb09BBKV0ywNjCmFe63FjDSjlD4Q50nv44wpl3HQAc0OB9I3&#10;VXWrjedEnIq03oC27qjHjympx31un0wiTQLq4bS4shrAECZnMGVTvbD9QSnOhDInjzsyuiBXWQP0&#10;r4R18jfgnHvJr4nOknrFmJ5xzhraRtHWf3Kkpfz/yGo5S+H73hkquyhdjr3R8m2lj09svwAAAP//&#10;AwBQSwMEFAAGAAgAAAAhAFr0LFu/AAAAFQEAAAsAAABfcmVscy8ucmVsc2zPwWrDMAwG4Ptg72B0&#10;X5TuUMaI01uh19I+gLGVxCy2jGSy9e1nemrHjpL4P0nD4SetZiPRyNnCruvBUPYcYp4tXC/Htw8w&#10;Wl0ObuVMFm6kcBhfX4Yzra62kC6xqGlKVgtLreUTUf1CyWnHhXKbTCzJ1VbKjMX5LzcTvvf9HuXR&#10;gPHJNKdgQU5hB+ZyK23zHztFL6w81c5zQp6m6P9TMfB3PtPWFCczVQtB9N4U2rp2HOA44NMz4y8A&#10;AAD//wMAUEsDBBQABgAIAAAAIQDjk6tCxwAAANwAAAAPAAAAZHJzL2Rvd25yZXYueG1sRI9Ba8JA&#10;FITvhf6H5Qm91Y21LRpdpUgt7UHBVRBvz+wzCWbfhuyapP++Wyj0OMzMN8x82dtKtNT40rGC0TAB&#10;QZw5U3Ku4LBfP05A+IBssHJMCr7Jw3JxfzfH1LiOd9TqkIsIYZ+igiKEOpXSZwVZ9ENXE0fv4hqL&#10;Icoml6bBLsJtJZ+S5FVaLDkuFFjTqqDsqm9WwdeHXsnbZnt611vdncfr4xXbsVIPg/5tBiJQH/7D&#10;f+1Po+D5ZQq/Z+IRkIsfAAAA//8DAFBLAQItABQABgAIAAAAIQDb4fbL7gAAAIUBAAATAAAAAAAA&#10;AAAAAAAAAAAAAABbQ29udGVudF9UeXBlc10ueG1sUEsBAi0AFAAGAAgAAAAhAFr0LFu/AAAAFQEA&#10;AAsAAAAAAAAAAAAAAAAAHwEAAF9yZWxzLy5yZWxzUEsBAi0AFAAGAAgAAAAhAOOTq0LHAAAA3AAA&#10;AA8AAAAAAAAAAAAAAAAABwIAAGRycy9kb3ducmV2LnhtbFBLBQYAAAAAAwADALcAAAD7AgAAAAA=&#10;" filled="f" stroked="f" strokecolor="white" strokeweight="1pt">
                       <v:shadow color="#d8d8d8" offset="3pt,3pt"/>
                     </v:rect>
@@ -395,8 +386,7 @@
                         </w:txbxContent>
                       </v:textbox>
                     </v:rect>
-                    <v:rect id="Rectángulo 9" o:spid="_x0000_s1030" style="position:absolute;top:67610;width:30895;height:28333;visibility:visible;mso-wrap-style:square;v-text-anchor:bottom" o:gfxdata="UEsDBBQABgAIAAAAIQDb4fbL7gAAAIUBAAATAAAAW0NvbnRlbnRfVHlwZXNdLnhtbHyQz07DMAyH&#10;70i8Q+QralM4IITa7kDhCAiNB7ASt43WOlEcyvb2pNu4IODoPz9/n1xv9vOkForiPDdwXVagiI23&#10;jocG3rdPxR0oScgWJ8/UwIEENu3lRb09BBKV0ywNjCmFe63FjDSjlD4Q50nv44wpl3HQAc0OB9I3&#10;VXWrjedEnIq03oC27qjHjympx31un0wiTQLq4bS4shrAECZnMGVTvbD9QSnOhDInjzsyuiBXWQP0&#10;r4R18jfgnHvJr4nOknrFmJ5xzhraRtHWf3Kkpfz/yGo5S+H73hkquyhdjr3R8m2lj09svwAAAP//&#10;AwBQSwMEFAAGAAgAAAAhAFr0LFu/AAAAFQEAAAsAAABfcmVscy8ucmVsc2zPwWrDMAwG4Ptg72B0&#10;X5TuUMaI01uh19I+gLGVxCy2jGSy9e1nemrHjpL4P0nD4SetZiPRyNnCruvBUPYcYp4tXC/Htw8w&#10;Wl0ObuVMFm6kcBhfX4Yzra62kC6xqGlKVgtLreUTUf1CyWnHhXKbTCzJ1VbKjMX5LzcTvvf9HuXR&#10;gPHJNKdgQU5hB+ZyK23zHztFL6w81c5zQp6m6P9TMfB3PtPWFCczVQtB9N4U2rp2HOA44NMz4y8A&#10;AAD//wMAUEsDBBQABgAIAAAAIQCOrLPmxQAAANwAAAAPAAAAZHJzL2Rvd25yZXYueG1sRI9Ba8JA&#10;FITvQv/D8gredFOxUmNWKRXBCkXUeH9kX5PY7Nttdo3x33cLhR6HmfmGyVa9aURHra8tK3gaJyCI&#10;C6trLhXkp83oBYQPyBoby6TgTh5Wy4dBhqm2Nz5QdwyliBD2KSqoQnCplL6oyKAfW0ccvU/bGgxR&#10;tqXULd4i3DRykiQzabDmuFCho7eKiq/j1SiQH507by7zJD+49f7d7S7fz7hWavjYvy5ABOrDf/iv&#10;vdUKprMJ/J6JR0AufwAAAP//AwBQSwECLQAUAAYACAAAACEA2+H2y+4AAACFAQAAEwAAAAAAAAAA&#10;AAAAAAAAAAAAW0NvbnRlbnRfVHlwZXNdLnhtbFBLAQItABQABgAIAAAAIQBa9CxbvwAAABUBAAAL&#10;AAAAAAAAAAAAAAAAAB8BAABfcmVscy8ucmVsc1BLAQItABQABgAIAAAAIQCOrLPmxQAAANwAAAAP&#10;AAAAAAAAAAAAAAAAAAcCAABkcnMvZG93bnJldi54bWxQSwUGAAAAAAMAAwC3AAAA+QIAAAAA&#10;" filled="f" stroked="f" strokecolor="white" strokeweight="1pt">
-                      <v:fill opacity="52428f"/>
+                    <v:rect id="Rectángulo 9" o:spid="_x0000_s1030" style="position:absolute;top:67610;width:30895;height:28333;visibility:visible;mso-wrap-style:square;v-text-anchor:bottom" o:gfxdata="UEsDBBQABgAIAAAAIQDb4fbL7gAAAIUBAAATAAAAW0NvbnRlbnRfVHlwZXNdLnhtbHyQz07DMAyH&#10;70i8Q+QralM4IITa7kDhCAiNB7ASt43WOlEcyvb2pNu4IODoPz9/n1xv9vOkForiPDdwXVagiI23&#10;jocG3rdPxR0oScgWJ8/UwIEENu3lRb09BBKV0ywNjCmFe63FjDSjlD4Q50nv44wpl3HQAc0OB9I3&#10;VXWrjedEnIq03oC27qjHjympx31un0wiTQLq4bS4shrAECZnMGVTvbD9QSnOhDInjzsyuiBXWQP0&#10;r4R18jfgnHvJr4nOknrFmJ5xzhraRtHWf3Kkpfz/yGo5S+H73hkquyhdjr3R8m2lj09svwAAAP//&#10;AwBQSwMEFAAGAAgAAAAhAFr0LFu/AAAAFQEAAAsAAABfcmVscy8ucmVsc2zPwWrDMAwG4Ptg72B0&#10;X5TuUMaI01uh19I+gLGVxCy2jGSy9e1nemrHjpL4P0nD4SetZiPRyNnCruvBUPYcYp4tXC/Htw8w&#10;Wl0ObuVMFm6kcBhfX4Yzra62kC6xqGlKVgtLreUTUf1CyWnHhXKbTCzJ1VbKjMX5LzcTvvf9HuXR&#10;gPHJNKdgQU5hB+ZyK23zHztFL6w81c5zQp6m6P9TMfB3PtPWFCczVQtB9N4U2rp2HOA44NMz4y8A&#10;AAD//wMAUEsDBBQABgAIAAAAIQDSHhUOxQAAANwAAAAPAAAAZHJzL2Rvd25yZXYueG1sRI/NasMw&#10;EITvhbyD2EJviVzjmsSNEkKhoZce8ntepI1taq1sS0mcPH1VCPQ4zMw3zHw52EZcqPe1YwWvkwQE&#10;sXam5lLBfvc5noLwAdlg45gU3MjDcjF6mmNh3JU3dNmGUkQI+wIVVCG0hZReV2TRT1xLHL2T6y2G&#10;KPtSmh6vEW4bmSZJLi3WHBcqbOmjIv2zPVsFedbdT1rn+7dN1qXfXXI8mNlaqZfnYfUOItAQ/sOP&#10;9pdRkOUp/J2JR0AufgEAAP//AwBQSwECLQAUAAYACAAAACEA2+H2y+4AAACFAQAAEwAAAAAAAAAA&#10;AAAAAAAAAAAAW0NvbnRlbnRfVHlwZXNdLnhtbFBLAQItABQABgAIAAAAIQBa9CxbvwAAABUBAAAL&#10;AAAAAAAAAAAAAAAAAB8BAABfcmVscy8ucmVsc1BLAQItABQABgAIAAAAIQDSHhUOxQAAANwAAAAP&#10;AAAAAAAAAAAAAAAAAAcCAABkcnMvZG93bnJldi54bWxQSwUGAAAAAAMAAwC3AAAA+QIAAAAA&#10;" filled="f" stroked="f" strokecolor="white" strokeweight="1pt">
                       <v:shadow color="#d8d8d8" offset="3pt,3pt"/>
                       <v:textbox inset="28.8pt,14.4pt,14.4pt,14.4pt">
                         <w:txbxContent>
@@ -484,7 +474,7 @@
             <mc:AlternateContent>
               <mc:Choice Requires="wps">
                 <w:drawing>
-                  <wp:anchor distT="0" distB="0" distL="114300" distR="114300" simplePos="0" relativeHeight="251661312" behindDoc="0" locked="0" layoutInCell="0" allowOverlap="1" wp14:anchorId="59F0EEA0">
+                  <wp:anchor distT="0" distB="0" distL="114300" distR="114300" simplePos="0" relativeHeight="251661312" behindDoc="0" locked="0" layoutInCell="0" allowOverlap="1" wp14:anchorId="22618E8A">
                     <wp:simplePos x="0" y="0"/>
                     <wp:positionH relativeFrom="page">
                       <wp:align>left</wp:align>
@@ -597,7 +587,7 @@
               </mc:Choice>
               <mc:Fallback>
                 <w:pict>
-                  <v:rect w14:anchorId="59F0EEA0" id="Rectángulo 16" o:spid="_x0000_s1031" style="position:absolute;margin-left:0;margin-top:0;width:548.85pt;height:50.4pt;z-index:251661312;visibility:visible;mso-wrap-style:square;mso-width-percent:900;mso-height-percent:73;mso-top-percent:250;mso-wrap-distance-left:9pt;mso-wrap-distance-top:0;mso-wrap-distance-right:9pt;mso-wrap-distance-bottom:0;mso-position-horizontal:left;mso-position-horizontal-relative:page;mso-position-vertical-relative:page;mso-width-percent:900;mso-height-percent:73;mso-top-percent:250;mso-width-relative:page;mso-height-relative:page;v-text-anchor:middle" o:gfxdata="UEsDBBQABgAIAAAAIQC2gziS/gAAAOEBAAATAAAAW0NvbnRlbnRfVHlwZXNdLnhtbJSRQU7DMBBF&#10;90jcwfIWJU67QAgl6YK0S0CoHGBkTxKLZGx5TGhvj5O2G0SRWNoz/78nu9wcxkFMGNg6quQqL6RA&#10;0s5Y6ir5vt9lD1JwBDIwOMJKHpHlpr69KfdHjyxSmriSfYz+USnWPY7AufNIadK6MEJMx9ApD/oD&#10;OlTrorhX2lFEilmcO2RdNtjC5xDF9pCuTyYBB5bi6bQ4syoJ3g9WQ0ymaiLzg5KdCXlKLjvcW893&#10;SUOqXwnz5DrgnHtJTxOsQfEKIT7DmDSUCaxw7Rqn8787ZsmRM9e2VmPeBN4uqYvTtW7jvijg9N/y&#10;JsXecLq0q+WD6m8AAAD//wMAUEsDBBQABgAIAAAAIQA4/SH/1gAAAJQBAAALAAAAX3JlbHMvLnJl&#10;bHOkkMFqwzAMhu+DvYPRfXGawxijTi+j0GvpHsDYimMaW0Yy2fr2M4PBMnrbUb/Q94l/f/hMi1qR&#10;JVI2sOt6UJgd+ZiDgffL8ekFlFSbvV0oo4EbChzGx4f9GRdb25HMsYhqlCwG5lrLq9biZkxWOiqY&#10;22YiTra2kYMu1l1tQD30/bPm3wwYN0x18gb45AdQl1tp5j/sFB2T0FQ7R0nTNEV3j6o9feQzro1i&#10;OWA14Fm+Q8a1a8+Bvu/d/dMb2JY5uiPbhG/ktn4cqGU/er3pcvwCAAD//wMAUEsDBBQABgAIAAAA&#10;IQBkHoVfGAIAACsEAAAOAAAAZHJzL2Uyb0RvYy54bWysU9tuGyEQfa/Uf0C817t2Y8deeR1FTl1V&#10;Si9Smg/ALOtFZRk6YO+6X9+BdRyneahUlQfEMHA4c+awvOlbww4KvQZb8vEo50xZCZW2u5I/ft+8&#10;m3Pmg7CVMGBVyY/K85vV2zfLzhVqAg2YSiEjEOuLzpW8CcEVWeZlo1rhR+CUpWQN2IpAIe6yCkVH&#10;6K3JJnk+yzrAyiFI5T3t3g1Jvkr4da1k+FrXXgVmSk7cQpoxzds4Z6ulKHYoXKPliYb4Bxat0JYe&#10;PUPdiSDYHvUrqFZLBA91GEloM6hrLVWqgaoZ539U89AIp1ItJI53Z5n8/4OVXw4P7htG6t7dg/zh&#10;mYV1I+xO3SJC1yhR0XPjKFTWOV+cL8TA01W27T5DRa0V+wBJg77GNgJSdaxPUh/PUqs+MEmbs8V1&#10;/n4x5UxSbnaV5/PUi0wUT7cd+vBRQcviouRIrUzo4nDvQ2QjiqcjiT0YXW20MSmI9lFrg+wgqPGh&#10;H/hTjZenjGUdlbbIp3lCfpFMDvwrRKsD2dfotuTzPI7BUFG1D7ZK5gpCm2FNjI09yRiViyb1Rei3&#10;PdNVySfxbtzZQnUkXREGt9LvokUD+Iuzjpxacv9zL1BxZj7Z2Jv5ZE7qsZCiq+n1hAJ8kdpepoSV&#10;BFZyGZCzIViH4UvsHepdQ6+NB0HcLfV0o5Pcz8xOJZAjUxdOvyda/jJOp57/+Oo3AAAA//8DAFBL&#10;AwQUAAYACAAAACEAx5ys/9sAAAAGAQAADwAAAGRycy9kb3ducmV2LnhtbEyPQU/DMAyF70j8h8hI&#10;3FgCAraVptNgQoLjBhduXuO1hcTpmqwr/HrSXeBiPetZ733OF4OzoqcuNJ41XE8UCOLSm4YrDe9v&#10;z1czECEiG7SeScM3BVgU52c5ZsYfeU39JlYihXDIUEMdY5tJGcqaHIaJb4mTt/Odw5jWrpKmw2MK&#10;d1beKHUvHTacGmps6amm8mtzcBrK/Z38aT9eeLd6nd8uV/3a7j8ftb68GJYPICIN8e8YRvyEDkVi&#10;2voDmyCshvRIPM3RU/PpFMR2VGoGssjlf/ziFwAA//8DAFBLAQItABQABgAIAAAAIQC2gziS/gAA&#10;AOEBAAATAAAAAAAAAAAAAAAAAAAAAABbQ29udGVudF9UeXBlc10ueG1sUEsBAi0AFAAGAAgAAAAh&#10;ADj9If/WAAAAlAEAAAsAAAAAAAAAAAAAAAAALwEAAF9yZWxzLy5yZWxzUEsBAi0AFAAGAAgAAAAh&#10;AGQehV8YAgAAKwQAAA4AAAAAAAAAAAAAAAAALgIAAGRycy9lMm9Eb2MueG1sUEsBAi0AFAAGAAgA&#10;AAAhAMecrP/bAAAABgEAAA8AAAAAAAAAAAAAAAAAcgQAAGRycy9kb3ducmV2LnhtbFBLBQYAAAAA&#10;BAAEAPMAAAB6BQAAAAA=&#10;" o:allowincell="f" fillcolor="black [3213]" strokecolor="black [3213]" strokeweight="1.5pt">
+                  <v:rect w14:anchorId="22618E8A" id="Rectángulo 16" o:spid="_x0000_s1031" style="position:absolute;margin-left:0;margin-top:0;width:548.85pt;height:50.4pt;z-index:251661312;visibility:visible;mso-wrap-style:square;mso-width-percent:900;mso-height-percent:73;mso-top-percent:250;mso-wrap-distance-left:9pt;mso-wrap-distance-top:0;mso-wrap-distance-right:9pt;mso-wrap-distance-bottom:0;mso-position-horizontal:left;mso-position-horizontal-relative:page;mso-position-vertical-relative:page;mso-width-percent:900;mso-height-percent:73;mso-top-percent:250;mso-width-relative:page;mso-height-relative:page;v-text-anchor:middle" o:gfxdata="UEsDBBQABgAIAAAAIQC2gziS/gAAAOEBAAATAAAAW0NvbnRlbnRfVHlwZXNdLnhtbJSRQU7DMBBF&#10;90jcwfIWJU67QAgl6YK0S0CoHGBkTxKLZGx5TGhvj5O2G0SRWNoz/78nu9wcxkFMGNg6quQqL6RA&#10;0s5Y6ir5vt9lD1JwBDIwOMJKHpHlpr69KfdHjyxSmriSfYz+USnWPY7AufNIadK6MEJMx9ApD/oD&#10;OlTrorhX2lFEilmcO2RdNtjC5xDF9pCuTyYBB5bi6bQ4syoJ3g9WQ0ymaiLzg5KdCXlKLjvcW893&#10;SUOqXwnz5DrgnHtJTxOsQfEKIT7DmDSUCaxw7Rqn8787ZsmRM9e2VmPeBN4uqYvTtW7jvijg9N/y&#10;JsXecLq0q+WD6m8AAAD//wMAUEsDBBQABgAIAAAAIQA4/SH/1gAAAJQBAAALAAAAX3JlbHMvLnJl&#10;bHOkkMFqwzAMhu+DvYPRfXGawxijTi+j0GvpHsDYimMaW0Yy2fr2M4PBMnrbUb/Q94l/f/hMi1qR&#10;JVI2sOt6UJgd+ZiDgffL8ekFlFSbvV0oo4EbChzGx4f9GRdb25HMsYhqlCwG5lrLq9biZkxWOiqY&#10;22YiTra2kYMu1l1tQD30/bPm3wwYN0x18gb45AdQl1tp5j/sFB2T0FQ7R0nTNEV3j6o9feQzro1i&#10;OWA14Fm+Q8a1a8+Bvu/d/dMb2JY5uiPbhG/ktn4cqGU/er3pcvwCAAD//wMAUEsDBBQABgAIAAAA&#10;IQBkHoVfGAIAACsEAAAOAAAAZHJzL2Uyb0RvYy54bWysU9tuGyEQfa/Uf0C817t2Y8deeR1FTl1V&#10;Si9Smg/ALOtFZRk6YO+6X9+BdRyneahUlQfEMHA4c+awvOlbww4KvQZb8vEo50xZCZW2u5I/ft+8&#10;m3Pmg7CVMGBVyY/K85vV2zfLzhVqAg2YSiEjEOuLzpW8CcEVWeZlo1rhR+CUpWQN2IpAIe6yCkVH&#10;6K3JJnk+yzrAyiFI5T3t3g1Jvkr4da1k+FrXXgVmSk7cQpoxzds4Z6ulKHYoXKPliYb4Bxat0JYe&#10;PUPdiSDYHvUrqFZLBA91GEloM6hrLVWqgaoZ539U89AIp1ItJI53Z5n8/4OVXw4P7htG6t7dg/zh&#10;mYV1I+xO3SJC1yhR0XPjKFTWOV+cL8TA01W27T5DRa0V+wBJg77GNgJSdaxPUh/PUqs+MEmbs8V1&#10;/n4x5UxSbnaV5/PUi0wUT7cd+vBRQcviouRIrUzo4nDvQ2QjiqcjiT0YXW20MSmI9lFrg+wgqPGh&#10;H/hTjZenjGUdlbbIp3lCfpFMDvwrRKsD2dfotuTzPI7BUFG1D7ZK5gpCm2FNjI09yRiViyb1Rei3&#10;PdNVySfxbtzZQnUkXREGt9LvokUD+Iuzjpxacv9zL1BxZj7Z2Jv5ZE7qsZCiq+n1hAJ8kdpepoSV&#10;BFZyGZCzIViH4UvsHepdQ6+NB0HcLfV0o5Pcz8xOJZAjUxdOvyda/jJOp57/+Oo3AAAA//8DAFBL&#10;AwQUAAYACAAAACEAx5ys/9sAAAAGAQAADwAAAGRycy9kb3ducmV2LnhtbEyPQU/DMAyF70j8h8hI&#10;3FgCAraVptNgQoLjBhduXuO1hcTpmqwr/HrSXeBiPetZ733OF4OzoqcuNJ41XE8UCOLSm4YrDe9v&#10;z1czECEiG7SeScM3BVgU52c5ZsYfeU39JlYihXDIUEMdY5tJGcqaHIaJb4mTt/Odw5jWrpKmw2MK&#10;d1beKHUvHTacGmps6amm8mtzcBrK/Z38aT9eeLd6nd8uV/3a7j8ftb68GJYPICIN8e8YRvyEDkVi&#10;2voDmyCshvRIPM3RU/PpFMR2VGoGssjlf/ziFwAA//8DAFBLAQItABQABgAIAAAAIQC2gziS/gAA&#10;AOEBAAATAAAAAAAAAAAAAAAAAAAAAABbQ29udGVudF9UeXBlc10ueG1sUEsBAi0AFAAGAAgAAAAh&#10;ADj9If/WAAAAlAEAAAsAAAAAAAAAAAAAAAAALwEAAF9yZWxzLy5yZWxzUEsBAi0AFAAGAAgAAAAh&#10;AGQehV8YAgAAKwQAAA4AAAAAAAAAAAAAAAAALgIAAGRycy9lMm9Eb2MueG1sUEsBAi0AFAAGAAgA&#10;AAAhAMecrP/bAAAABgEAAA8AAAAAAAAAAAAAAAAAcgQAAGRycy9kb3ducmV2LnhtbFBLBQYAAAAA&#10;BAAEAPMAAAB6BQAAAAA=&#10;" o:allowincell="f" fillcolor="black [3213]" strokecolor="black [3213]" strokeweight="1.5pt">
                     <v:textbox style="mso-fit-shape-to-text:t" inset="14.4pt,,14.4pt">
                       <w:txbxContent>
                         <w:sdt>
@@ -664,7 +654,7 @@
               <w:noProof/>
             </w:rPr>
             <w:drawing>
-              <wp:anchor distT="0" distB="0" distL="114300" distR="114300" simplePos="0" relativeHeight="251665408" behindDoc="1" locked="0" layoutInCell="1" allowOverlap="1" wp14:anchorId="4139052E" wp14:editId="75A01CE3">
+              <wp:anchor distT="0" distB="0" distL="114300" distR="114300" simplePos="0" relativeHeight="251665408" behindDoc="1" locked="0" layoutInCell="1" allowOverlap="1" wp14:anchorId="13A6064C" wp14:editId="75A01CE3">
                 <wp:simplePos x="0" y="0"/>
                 <wp:positionH relativeFrom="page">
                   <wp:posOffset>1616710</wp:posOffset>
@@ -743,6 +733,13 @@
     <w:p/>
     <w:sdt>
       <w:sdtPr>
+        <w:rPr>
+          <w:rFonts w:asciiTheme="minorHAnsi" w:eastAsiaTheme="minorHAnsi" w:hAnsiTheme="minorHAnsi" w:cstheme="minorBidi"/>
+          <w:color w:val="auto"/>
+          <w:sz w:val="22"/>
+          <w:szCs w:val="22"/>
+          <w:lang w:eastAsia="en-US"/>
+        </w:rPr>
         <w:id w:val="-2134702378"/>
         <w:docPartObj>
           <w:docPartGallery w:val="Table of Contents"/>
@@ -751,13 +748,8 @@
       </w:sdtPr>
       <w:sdtEndPr>
         <w:rPr>
-          <w:rFonts w:asciiTheme="minorHAnsi" w:eastAsiaTheme="minorHAnsi" w:hAnsiTheme="minorHAnsi" w:cstheme="minorBidi"/>
           <w:b/>
           <w:bCs/>
-          <w:color w:val="auto"/>
-          <w:sz w:val="22"/>
-          <w:szCs w:val="22"/>
-          <w:lang w:eastAsia="en-US"/>
         </w:rPr>
       </w:sdtEndPr>
       <w:sdtContent>
@@ -792,7 +784,7 @@
           <w:r>
             <w:fldChar w:fldCharType="separate"/>
           </w:r>
-          <w:hyperlink w:anchor="_Toc156412334" w:history="1">
+          <w:hyperlink w:anchor="_Toc156430149" w:history="1">
             <w:r>
               <w:rPr>
                 <w:rStyle w:val="Hipervnculo"/>
@@ -820,7 +812,7 @@
                 <w:noProof/>
                 <w:webHidden/>
               </w:rPr>
-              <w:instrText xml:space="preserve"> PAGEREF _Toc156412334 \h </w:instrText>
+              <w:instrText xml:space="preserve"> PAGEREF _Toc156430149 \h </w:instrText>
             </w:r>
             <w:r>
               <w:rPr>
@@ -865,7 +857,7 @@
               <w14:ligatures w14:val="standardContextual"/>
             </w:rPr>
           </w:pPr>
-          <w:hyperlink w:anchor="_Toc156412335" w:history="1">
+          <w:hyperlink w:anchor="_Toc156430150" w:history="1">
             <w:r>
               <w:rPr>
                 <w:rStyle w:val="Hipervnculo"/>
@@ -893,7 +885,7 @@
                 <w:noProof/>
                 <w:webHidden/>
               </w:rPr>
-              <w:instrText xml:space="preserve"> PAGEREF _Toc156412335 \h </w:instrText>
+              <w:instrText xml:space="preserve"> PAGEREF _Toc156430150 \h </w:instrText>
             </w:r>
             <w:r>
               <w:rPr>
@@ -938,7 +930,7 @@
               <w14:ligatures w14:val="standardContextual"/>
             </w:rPr>
           </w:pPr>
-          <w:hyperlink w:anchor="_Toc156412336" w:history="1">
+          <w:hyperlink w:anchor="_Toc156430151" w:history="1">
             <w:r>
               <w:rPr>
                 <w:rStyle w:val="Hipervnculo"/>
@@ -966,7 +958,7 @@
                 <w:noProof/>
                 <w:webHidden/>
               </w:rPr>
-              <w:instrText xml:space="preserve"> PAGEREF _Toc156412336 \h </w:instrText>
+              <w:instrText xml:space="preserve"> PAGEREF _Toc156430151 \h </w:instrText>
             </w:r>
             <w:r>
               <w:rPr>
@@ -1011,7 +1003,7 @@
               <w14:ligatures w14:val="standardContextual"/>
             </w:rPr>
           </w:pPr>
-          <w:hyperlink w:anchor="_Toc156412337" w:history="1">
+          <w:hyperlink w:anchor="_Toc156430152" w:history="1">
             <w:r>
               <w:rPr>
                 <w:rStyle w:val="Hipervnculo"/>
@@ -1039,7 +1031,7 @@
                 <w:noProof/>
                 <w:webHidden/>
               </w:rPr>
-              <w:instrText xml:space="preserve"> PAGEREF _Toc156412337 \h </w:instrText>
+              <w:instrText xml:space="preserve"> PAGEREF _Toc156430152 \h </w:instrText>
             </w:r>
             <w:r>
               <w:rPr>
@@ -1084,7 +1076,7 @@
               <w14:ligatures w14:val="standardContextual"/>
             </w:rPr>
           </w:pPr>
-          <w:hyperlink w:anchor="_Toc156412338" w:history="1">
+          <w:hyperlink w:anchor="_Toc156430153" w:history="1">
             <w:r>
               <w:rPr>
                 <w:rStyle w:val="Hipervnculo"/>
@@ -1112,7 +1104,7 @@
                 <w:noProof/>
                 <w:webHidden/>
               </w:rPr>
-              <w:instrText xml:space="preserve"> PAGEREF _Toc156412338 \h </w:instrText>
+              <w:instrText xml:space="preserve"> PAGEREF _Toc156430153 \h </w:instrText>
             </w:r>
             <w:r>
               <w:rPr>
@@ -1132,7 +1124,7 @@
                 <w:noProof/>
                 <w:webHidden/>
               </w:rPr>
-              <w:t>4</w:t>
+              <w:t>3</w:t>
             </w:r>
             <w:r>
               <w:rPr>
@@ -1150,10 +1142,14 @@
               <w:tab w:val="right" w:leader="dot" w:pos="8494"/>
             </w:tabs>
             <w:rPr>
+              <w:rFonts w:eastAsiaTheme="minorEastAsia"/>
               <w:noProof/>
+              <w:kern w:val="2"/>
+              <w:lang w:eastAsia="es-ES"/>
+              <w14:ligatures w14:val="standardContextual"/>
             </w:rPr>
           </w:pPr>
-          <w:hyperlink w:anchor="_Toc156412339" w:history="1">
+          <w:hyperlink w:anchor="_Toc156430154" w:history="1">
             <w:r>
               <w:rPr>
                 <w:rStyle w:val="Hipervnculo"/>
@@ -1181,7 +1177,7 @@
                 <w:noProof/>
                 <w:webHidden/>
               </w:rPr>
-              <w:instrText xml:space="preserve"> PAGEREF _Toc156412339 \h </w:instrText>
+              <w:instrText xml:space="preserve"> PAGEREF _Toc156430154 \h </w:instrText>
             </w:r>
             <w:r>
               <w:rPr>
@@ -1219,10 +1215,14 @@
               <w:tab w:val="right" w:leader="dot" w:pos="8494"/>
             </w:tabs>
             <w:rPr>
+              <w:rFonts w:eastAsiaTheme="minorEastAsia"/>
               <w:noProof/>
+              <w:kern w:val="2"/>
+              <w:lang w:eastAsia="es-ES"/>
+              <w14:ligatures w14:val="standardContextual"/>
             </w:rPr>
           </w:pPr>
-          <w:hyperlink w:anchor="_Toc156412340" w:history="1">
+          <w:hyperlink w:anchor="_Toc156430155" w:history="1">
             <w:r>
               <w:rPr>
                 <w:rStyle w:val="Hipervnculo"/>
@@ -1250,7 +1250,7 @@
                 <w:noProof/>
                 <w:webHidden/>
               </w:rPr>
-              <w:instrText xml:space="preserve"> PAGEREF _Toc156412340 \h </w:instrText>
+              <w:instrText xml:space="preserve"> PAGEREF _Toc156430155 \h </w:instrText>
             </w:r>
             <w:r>
               <w:rPr>
@@ -1288,10 +1288,14 @@
               <w:tab w:val="right" w:leader="dot" w:pos="8494"/>
             </w:tabs>
             <w:rPr>
+              <w:rFonts w:eastAsiaTheme="minorEastAsia"/>
               <w:noProof/>
+              <w:kern w:val="2"/>
+              <w:lang w:eastAsia="es-ES"/>
+              <w14:ligatures w14:val="standardContextual"/>
             </w:rPr>
           </w:pPr>
-          <w:hyperlink w:anchor="_Toc156412341" w:history="1">
+          <w:hyperlink w:anchor="_Toc156430156" w:history="1">
             <w:r>
               <w:rPr>
                 <w:rStyle w:val="Hipervnculo"/>
@@ -1319,7 +1323,7 @@
                 <w:noProof/>
                 <w:webHidden/>
               </w:rPr>
-              <w:instrText xml:space="preserve"> PAGEREF _Toc156412341 \h </w:instrText>
+              <w:instrText xml:space="preserve"> PAGEREF _Toc156430156 \h </w:instrText>
             </w:r>
             <w:r>
               <w:rPr>
@@ -1340,6 +1344,79 @@
                 <w:webHidden/>
               </w:rPr>
               <w:t>6</w:t>
+            </w:r>
+            <w:r>
+              <w:rPr>
+                <w:noProof/>
+                <w:webHidden/>
+              </w:rPr>
+              <w:fldChar w:fldCharType="end"/>
+            </w:r>
+          </w:hyperlink>
+        </w:p>
+        <w:p>
+          <w:pPr>
+            <w:pStyle w:val="TDC1"/>
+            <w:tabs>
+              <w:tab w:val="right" w:leader="dot" w:pos="8494"/>
+            </w:tabs>
+            <w:rPr>
+              <w:rFonts w:eastAsiaTheme="minorEastAsia"/>
+              <w:noProof/>
+              <w:kern w:val="2"/>
+              <w:lang w:eastAsia="es-ES"/>
+              <w14:ligatures w14:val="standardContextual"/>
+            </w:rPr>
+          </w:pPr>
+          <w:hyperlink w:anchor="_Toc156430157" w:history="1">
+            <w:r>
+              <w:rPr>
+                <w:rStyle w:val="Hipervnculo"/>
+                <w:rFonts w:ascii="Arial" w:hAnsi="Arial" w:cs="Arial"/>
+                <w:noProof/>
+              </w:rPr>
+              <w:t>Bibliografía</w:t>
+            </w:r>
+            <w:r>
+              <w:rPr>
+                <w:noProof/>
+                <w:webHidden/>
+              </w:rPr>
+              <w:tab/>
+            </w:r>
+            <w:r>
+              <w:rPr>
+                <w:noProof/>
+                <w:webHidden/>
+              </w:rPr>
+              <w:fldChar w:fldCharType="begin"/>
+            </w:r>
+            <w:r>
+              <w:rPr>
+                <w:noProof/>
+                <w:webHidden/>
+              </w:rPr>
+              <w:instrText xml:space="preserve"> PAGEREF _Toc156430157 \h </w:instrText>
+            </w:r>
+            <w:r>
+              <w:rPr>
+                <w:noProof/>
+                <w:webHidden/>
+              </w:rPr>
+            </w:r>
+            <w:r>
+              <w:rPr>
+                <w:noProof/>
+                <w:webHidden/>
+              </w:rPr>
+              <w:fldChar w:fldCharType="separate"/>
+            </w:r>
+            <w:r>
+              <w:rPr>
+                <w:noProof/>
+                <w:webHidden/>
+              </w:rPr>
+              <w:t>7</w:t>
             </w:r>
             <w:r>
               <w:rPr>
@@ -1376,7 +1453,7 @@
           <w:szCs w:val="40"/>
         </w:rPr>
       </w:pPr>
-      <w:bookmarkStart w:id="0" w:name="_Toc156412334"/>
+      <w:bookmarkStart w:id="0" w:name="_Toc156430149"/>
       <w:r>
         <w:rPr>
           <w:rFonts w:ascii="Arial" w:hAnsi="Arial" w:cs="Arial"/>
@@ -1392,8 +1469,11 @@
     <w:p/>
     <w:p>
       <w:r>
+        <w:rPr>
+          <w:noProof/>
+        </w:rPr>
         <w:drawing>
-          <wp:inline distT="0" distB="0" distL="0" distR="0" wp14:anchorId="2B08DC1F" wp14:editId="3DF43E50">
+          <wp:inline distT="0" distB="0" distL="0" distR="0" wp14:anchorId="634C53FE" wp14:editId="3DF43E50">
             <wp:extent cx="4707173" cy="2353587"/>
             <wp:effectExtent l="0" t="0" r="0" b="8890"/>
             <wp:docPr id="944979788" name="Imagen 1" descr="Icono&#10;&#10;Descripción generada automáticamente"/>
@@ -1465,7 +1545,7 @@
           <w:color w:val="auto"/>
         </w:rPr>
       </w:pPr>
-      <w:bookmarkStart w:id="1" w:name="_Toc156412335"/>
+      <w:bookmarkStart w:id="1" w:name="_Toc156430150"/>
       <w:r>
         <w:rPr>
           <w:rFonts w:ascii="Arial" w:hAnsi="Arial" w:cs="Arial"/>
@@ -1489,7 +1569,7 @@
           <w:noProof/>
         </w:rPr>
         <w:drawing>
-          <wp:anchor distT="0" distB="0" distL="114300" distR="114300" simplePos="0" relativeHeight="251666432" behindDoc="1" locked="0" layoutInCell="1" allowOverlap="1" wp14:anchorId="4BC8B5FA" wp14:editId="2EEED343">
+          <wp:anchor distT="0" distB="0" distL="114300" distR="114300" simplePos="0" relativeHeight="251666432" behindDoc="1" locked="0" layoutInCell="1" allowOverlap="1" wp14:anchorId="023F34EF" wp14:editId="2EEED343">
             <wp:simplePos x="0" y="0"/>
             <wp:positionH relativeFrom="margin">
               <wp:align>left</wp:align>
@@ -1730,7 +1810,23 @@
           <w:sz w:val="24"/>
           <w:szCs w:val="18"/>
         </w:rPr>
-        <w:t xml:space="preserve"> Para fondos de web, </w:t>
+        <w:t xml:space="preserve"> Para fondos de web,</w:t>
+      </w:r>
+      <w:r>
+        <w:rPr>
+          <w:rFonts w:ascii="Arial" w:hAnsi="Arial" w:cs="Arial"/>
+          <w:sz w:val="24"/>
+          <w:szCs w:val="18"/>
+        </w:rPr>
+        <w:t xml:space="preserve"> botones,</w:t>
+      </w:r>
+      <w:r>
+        <w:rPr>
+          <w:rFonts w:ascii="Arial" w:hAnsi="Arial" w:cs="Arial"/>
+          <w:sz w:val="24"/>
+          <w:szCs w:val="18"/>
+        </w:rPr>
+        <w:t xml:space="preserve"> </w:t>
       </w:r>
       <w:proofErr w:type="spellStart"/>
       <w:r>
@@ -1802,7 +1898,7 @@
           <w:color w:val="auto"/>
         </w:rPr>
       </w:pPr>
-      <w:bookmarkStart w:id="2" w:name="_Toc156412336"/>
+      <w:bookmarkStart w:id="2" w:name="_Toc156430151"/>
       <w:r>
         <w:rPr>
           <w:rFonts w:ascii="Arial" w:hAnsi="Arial" w:cs="Arial"/>
@@ -1813,153 +1909,13 @@
       </w:r>
       <w:bookmarkEnd w:id="2"/>
     </w:p>
-    <w:p/>
     <w:p>
-      <w:pPr>
-        <w:pStyle w:val="Ttulo1"/>
-        <w:rPr>
-          <w:rFonts w:ascii="Arial" w:hAnsi="Arial" w:cs="Arial"/>
-          <w:color w:val="auto"/>
-        </w:rPr>
-      </w:pPr>
-      <w:bookmarkStart w:id="3" w:name="_Toc156412337"/>
-      <w:r>
-        <w:rPr>
-          <w:rFonts w:ascii="Arial" w:hAnsi="Arial" w:cs="Arial"/>
-          <w:color w:val="auto"/>
-        </w:rPr>
-        <w:t>Tipo de Navegación</w:t>
-      </w:r>
-      <w:bookmarkEnd w:id="3"/>
-    </w:p>
-    <w:p/>
-    <w:p>
-      <w:pPr>
-        <w:jc w:val="both"/>
-        <w:rPr>
-          <w:rFonts w:ascii="Arial" w:hAnsi="Arial" w:cs="Arial"/>
-          <w:sz w:val="24"/>
-          <w:szCs w:val="24"/>
-        </w:rPr>
-      </w:pPr>
-      <w:r>
-        <w:rPr>
-          <w:rFonts w:ascii="Arial" w:hAnsi="Arial" w:cs="Arial"/>
-          <w:sz w:val="24"/>
-          <w:szCs w:val="24"/>
-        </w:rPr>
-        <w:t xml:space="preserve">El tipo de navegación que se utiliza en la pagina es lineal, esto debido a que a la hora de moverse entre las tres paginas que la conforma se usa una </w:t>
-      </w:r>
-      <w:proofErr w:type="spellStart"/>
-      <w:r>
-        <w:rPr>
-          <w:rFonts w:ascii="Arial" w:hAnsi="Arial" w:cs="Arial"/>
-          <w:sz w:val="24"/>
-          <w:szCs w:val="24"/>
-        </w:rPr>
-        <w:t>navbar</w:t>
-      </w:r>
-      <w:proofErr w:type="spellEnd"/>
-      <w:r>
-        <w:rPr>
-          <w:rFonts w:ascii="Arial" w:hAnsi="Arial" w:cs="Arial"/>
-          <w:sz w:val="24"/>
-          <w:szCs w:val="24"/>
-        </w:rPr>
-        <w:t xml:space="preserve"> que lleva a dichas páginas, nunca hay una navegación interna en cada página, quedándose solo a nivel superficial. </w:t>
-      </w:r>
-    </w:p>
-    <w:p/>
-    <w:p>
-      <w:pPr>
-        <w:rPr>
-          <w:rFonts w:ascii="Arial" w:eastAsiaTheme="majorEastAsia" w:hAnsi="Arial" w:cs="Arial"/>
-          <w:sz w:val="32"/>
-          <w:szCs w:val="32"/>
-        </w:rPr>
-      </w:pPr>
-      <w:r>
-        <w:rPr>
-          <w:rFonts w:ascii="Arial" w:hAnsi="Arial" w:cs="Arial"/>
-        </w:rPr>
-        <w:br w:type="page"/>
-      </w:r>
-    </w:p>
-    <w:p>
-      <w:pPr>
-        <w:pStyle w:val="Ttulo1"/>
-        <w:rPr>
-          <w:rFonts w:ascii="Arial" w:hAnsi="Arial" w:cs="Arial"/>
-          <w:color w:val="auto"/>
-        </w:rPr>
-      </w:pPr>
-      <w:bookmarkStart w:id="4" w:name="_Toc156412338"/>
-      <w:proofErr w:type="spellStart"/>
-      <w:r>
-        <w:rPr>
-          <w:rFonts w:ascii="Arial" w:hAnsi="Arial" w:cs="Arial"/>
-          <w:color w:val="auto"/>
-        </w:rPr>
-        <w:lastRenderedPageBreak/>
-        <w:t>Wireframe</w:t>
-      </w:r>
-      <w:proofErr w:type="spellEnd"/>
-      <w:r>
-        <w:rPr>
-          <w:rFonts w:ascii="Arial" w:hAnsi="Arial" w:cs="Arial"/>
-          <w:color w:val="auto"/>
-        </w:rPr>
-        <w:t xml:space="preserve"> + Explicación</w:t>
-      </w:r>
-      <w:bookmarkEnd w:id="4"/>
-    </w:p>
-    <w:p>
-      <w:pPr>
-        <w:jc w:val="both"/>
-        <w:rPr>
-          <w:rFonts w:ascii="Arial" w:hAnsi="Arial" w:cs="Arial"/>
-          <w:noProof/>
-          <w:sz w:val="24"/>
-        </w:rPr>
-      </w:pPr>
-    </w:p>
-    <w:p>
-      <w:pPr>
-        <w:pStyle w:val="Ttulo2"/>
-        <w:rPr>
-          <w:rFonts w:ascii="Arial" w:hAnsi="Arial" w:cs="Arial"/>
-          <w:noProof/>
-          <w:color w:val="auto"/>
-          <w:sz w:val="28"/>
-          <w:szCs w:val="28"/>
-          <w:u w:val="single"/>
-        </w:rPr>
-      </w:pPr>
-      <w:bookmarkStart w:id="5" w:name="_Toc156412339"/>
-      <w:r>
-        <w:rPr>
-          <w:rFonts w:ascii="Arial" w:hAnsi="Arial" w:cs="Arial"/>
-          <w:noProof/>
-          <w:color w:val="auto"/>
-          <w:sz w:val="28"/>
-          <w:szCs w:val="28"/>
-          <w:u w:val="single"/>
-        </w:rPr>
-        <w:t>Home Page</w:t>
-      </w:r>
-      <w:bookmarkEnd w:id="5"/>
-    </w:p>
-    <w:p/>
-    <w:p>
-      <w:r>
-        <w:rPr>
-          <w:noProof/>
-        </w:rPr>
+      <w:r>
         <w:drawing>
-          <wp:inline distT="0" distB="0" distL="0" distR="0" wp14:anchorId="7406EC04" wp14:editId="431B7927">
-            <wp:extent cx="5184251" cy="3453326"/>
+          <wp:inline distT="0" distB="0" distL="0" distR="0" wp14:anchorId="4C4F2289" wp14:editId="519C63E1">
+            <wp:extent cx="3839360" cy="675861"/>
             <wp:effectExtent l="0" t="0" r="0" b="0"/>
-            <wp:docPr id="1566811608" name="Imagen 5"/>
+            <wp:docPr id="968454000" name="Imagen 1" descr="Dibujo en blanco y negro&#10;&#10;Descripción generada automáticamente con confianza baja"/>
             <wp:cNvGraphicFramePr>
               <a:graphicFrameLocks xmlns:a="http://schemas.openxmlformats.org/drawingml/2006/main" noChangeAspect="1"/>
             </wp:cNvGraphicFramePr>
@@ -1967,36 +1923,23 @@
               <a:graphicData uri="http://schemas.openxmlformats.org/drawingml/2006/picture">
                 <pic:pic xmlns:pic="http://schemas.openxmlformats.org/drawingml/2006/picture">
                   <pic:nvPicPr>
-                    <pic:cNvPr id="0" name="Picture 5"/>
-                    <pic:cNvPicPr>
-                      <a:picLocks noChangeAspect="1" noChangeArrowheads="1"/>
-                    </pic:cNvPicPr>
+                    <pic:cNvPr id="968454000" name="Imagen 1" descr="Dibujo en blanco y negro&#10;&#10;Descripción generada automáticamente con confianza baja"/>
+                    <pic:cNvPicPr/>
                   </pic:nvPicPr>
                   <pic:blipFill>
-                    <a:blip r:embed="rId10">
-                      <a:extLst>
-                        <a:ext uri="{28A0092B-C50C-407E-A947-70E740481C1C}">
-                          <a14:useLocalDpi xmlns:a14="http://schemas.microsoft.com/office/drawing/2010/main" val="0"/>
-                        </a:ext>
-                      </a:extLst>
-                    </a:blip>
-                    <a:srcRect/>
+                    <a:blip r:embed="rId10"/>
                     <a:stretch>
                       <a:fillRect/>
                     </a:stretch>
                   </pic:blipFill>
-                  <pic:spPr bwMode="auto">
+                  <pic:spPr>
                     <a:xfrm>
                       <a:off x="0" y="0"/>
-                      <a:ext cx="5187793" cy="3455685"/>
+                      <a:ext cx="3852748" cy="678218"/>
                     </a:xfrm>
                     <a:prstGeom prst="rect">
                       <a:avLst/>
                     </a:prstGeom>
-                    <a:noFill/>
-                    <a:ln>
-                      <a:noFill/>
-                    </a:ln>
                   </pic:spPr>
                 </pic:pic>
               </a:graphicData>
@@ -2005,77 +1948,153 @@
         </w:drawing>
       </w:r>
     </w:p>
-    <w:p/>
     <w:p>
       <w:pPr>
-        <w:rPr>
-          <w:rFonts w:ascii="Arial" w:eastAsiaTheme="majorEastAsia" w:hAnsi="Arial" w:cs="Arial"/>
-          <w:noProof/>
-          <w:sz w:val="28"/>
-          <w:szCs w:val="28"/>
-          <w:u w:val="single"/>
-        </w:rPr>
-      </w:pPr>
-      <w:r>
-        <w:rPr>
-          <w:rFonts w:ascii="Arial" w:hAnsi="Arial" w:cs="Arial"/>
-          <w:noProof/>
-          <w:sz w:val="28"/>
-          <w:szCs w:val="28"/>
-          <w:u w:val="single"/>
-        </w:rPr>
-        <w:br w:type="page"/>
+        <w:pStyle w:val="Prrafodelista"/>
+        <w:numPr>
+          <w:ilvl w:val="0"/>
+          <w:numId w:val="4"/>
+        </w:numPr>
+        <w:jc w:val="both"/>
+        <w:rPr>
+          <w:rFonts w:ascii="Arial" w:hAnsi="Arial" w:cs="Arial"/>
+          <w:b/>
+          <w:bCs/>
+          <w:sz w:val="24"/>
+          <w:szCs w:val="24"/>
+        </w:rPr>
+      </w:pPr>
+      <w:r>
+        <w:rPr>
+          <w:rFonts w:ascii="Arial" w:hAnsi="Arial" w:cs="Arial"/>
+          <w:b/>
+          <w:bCs/>
+          <w:sz w:val="24"/>
+          <w:szCs w:val="24"/>
+        </w:rPr>
+        <w:t>Encabezados (H1)</w:t>
+      </w:r>
+      <w:r>
+        <w:rPr>
+          <w:rFonts w:ascii="Arial" w:hAnsi="Arial" w:cs="Arial"/>
+          <w:b/>
+          <w:bCs/>
+          <w:sz w:val="24"/>
+          <w:szCs w:val="24"/>
+        </w:rPr>
+        <w:t xml:space="preserve"> y secciones </w:t>
+      </w:r>
+      <w:proofErr w:type="spellStart"/>
+      <w:r>
+        <w:rPr>
+          <w:rFonts w:ascii="Arial" w:hAnsi="Arial" w:cs="Arial"/>
+          <w:b/>
+          <w:bCs/>
+          <w:sz w:val="24"/>
+          <w:szCs w:val="24"/>
+        </w:rPr>
+        <w:t>NavBar</w:t>
+      </w:r>
+      <w:proofErr w:type="spellEnd"/>
+      <w:r>
+        <w:rPr>
+          <w:rFonts w:ascii="Arial" w:hAnsi="Arial" w:cs="Arial"/>
+          <w:b/>
+          <w:bCs/>
+          <w:sz w:val="24"/>
+          <w:szCs w:val="24"/>
+        </w:rPr>
+        <w:t xml:space="preserve">: </w:t>
+      </w:r>
+      <w:r>
+        <w:rPr>
+          <w:rFonts w:ascii="Arial" w:hAnsi="Arial" w:cs="Arial"/>
+          <w:sz w:val="24"/>
+          <w:szCs w:val="24"/>
+        </w:rPr>
+        <w:t xml:space="preserve">Me he decantado por utilizar </w:t>
+      </w:r>
+      <w:proofErr w:type="spellStart"/>
+      <w:r>
+        <w:rPr>
+          <w:rFonts w:ascii="Arial" w:hAnsi="Arial" w:cs="Arial"/>
+          <w:sz w:val="24"/>
+          <w:szCs w:val="24"/>
+        </w:rPr>
+        <w:t>Fake</w:t>
+      </w:r>
+      <w:proofErr w:type="spellEnd"/>
+      <w:r>
+        <w:rPr>
+          <w:rFonts w:ascii="Arial" w:hAnsi="Arial" w:cs="Arial"/>
+          <w:sz w:val="24"/>
+          <w:szCs w:val="24"/>
+        </w:rPr>
+        <w:t xml:space="preserve"> </w:t>
+      </w:r>
+      <w:proofErr w:type="spellStart"/>
+      <w:r>
+        <w:rPr>
+          <w:rFonts w:ascii="Arial" w:hAnsi="Arial" w:cs="Arial"/>
+          <w:sz w:val="24"/>
+          <w:szCs w:val="24"/>
+        </w:rPr>
+        <w:t>Identy</w:t>
+      </w:r>
+      <w:proofErr w:type="spellEnd"/>
+      <w:r>
+        <w:rPr>
+          <w:rFonts w:ascii="Arial" w:hAnsi="Arial" w:cs="Arial"/>
+          <w:sz w:val="24"/>
+          <w:szCs w:val="24"/>
+        </w:rPr>
+        <w:t xml:space="preserve">, ya que se trata de una fuente </w:t>
+      </w:r>
+      <w:r>
+        <w:rPr>
+          <w:rFonts w:ascii="Arial" w:hAnsi="Arial" w:cs="Arial"/>
+          <w:sz w:val="24"/>
+          <w:szCs w:val="24"/>
+        </w:rPr>
+        <w:t>gratuita</w:t>
+      </w:r>
+      <w:r>
+        <w:rPr>
+          <w:rFonts w:ascii="Arial" w:hAnsi="Arial" w:cs="Arial"/>
+          <w:sz w:val="24"/>
+          <w:szCs w:val="24"/>
+        </w:rPr>
+        <w:t xml:space="preserve"> para uso personal, por lo que, en el contexto de un porfolio, puede ser usada sin infringir ninguna ley de </w:t>
+      </w:r>
+      <w:proofErr w:type="spellStart"/>
+      <w:r>
+        <w:rPr>
+          <w:rFonts w:ascii="Arial" w:hAnsi="Arial" w:cs="Arial"/>
+          <w:sz w:val="24"/>
+          <w:szCs w:val="24"/>
+        </w:rPr>
+        <w:t>fair</w:t>
+      </w:r>
+      <w:proofErr w:type="spellEnd"/>
+      <w:r>
+        <w:rPr>
+          <w:rFonts w:ascii="Arial" w:hAnsi="Arial" w:cs="Arial"/>
+          <w:sz w:val="24"/>
+          <w:szCs w:val="24"/>
+        </w:rPr>
+        <w:t xml:space="preserve"> use, además se me hace atractiva y creo que puede casar con el diseño de la web.  </w:t>
       </w:r>
     </w:p>
     <w:p>
-      <w:pPr>
-        <w:pStyle w:val="Ttulo2"/>
-        <w:rPr>
-          <w:rFonts w:ascii="Arial" w:hAnsi="Arial" w:cs="Arial"/>
+      <w:r>
+        <w:rPr>
           <w:noProof/>
-          <w:color w:val="auto"/>
-          <w:sz w:val="28"/>
-          <w:szCs w:val="28"/>
-          <w:u w:val="single"/>
-        </w:rPr>
-      </w:pPr>
-      <w:bookmarkStart w:id="6" w:name="_Toc156412340"/>
-      <w:r>
-        <w:rPr>
-          <w:rFonts w:ascii="Arial" w:hAnsi="Arial" w:cs="Arial"/>
-          <w:noProof/>
-          <w:color w:val="auto"/>
-          <w:sz w:val="28"/>
-          <w:szCs w:val="28"/>
-          <w:u w:val="single"/>
-        </w:rPr>
-        <w:lastRenderedPageBreak/>
-        <w:t>Projects</w:t>
-      </w:r>
-      <w:r>
-        <w:rPr>
-          <w:rFonts w:ascii="Arial" w:hAnsi="Arial" w:cs="Arial"/>
-          <w:noProof/>
-          <w:color w:val="auto"/>
-          <w:sz w:val="28"/>
-          <w:szCs w:val="28"/>
-          <w:u w:val="single"/>
-        </w:rPr>
-        <w:t xml:space="preserve"> Page</w:t>
-      </w:r>
-      <w:bookmarkEnd w:id="6"/>
-    </w:p>
-    <w:p/>
-    <w:p>
-      <w:r>
-        <w:rPr>
-          <w:noProof/>
         </w:rPr>
         <w:drawing>
-          <wp:inline distT="0" distB="0" distL="0" distR="0" wp14:anchorId="0E663684" wp14:editId="573325B7">
-            <wp:extent cx="5247861" cy="3498574"/>
-            <wp:effectExtent l="0" t="0" r="0" b="6985"/>
-            <wp:docPr id="1200507300" name="Imagen 6"/>
+          <wp:inline distT="0" distB="0" distL="0" distR="0" wp14:anchorId="4F837721" wp14:editId="2CC468F6">
+            <wp:extent cx="2902226" cy="707312"/>
+            <wp:effectExtent l="0" t="0" r="0" b="0"/>
+            <wp:docPr id="1223784142" name="Imagen 1" descr="Icono&#10;&#10;Descripción generada automáticamente"/>
             <wp:cNvGraphicFramePr>
               <a:graphicFrameLocks xmlns:a="http://schemas.openxmlformats.org/drawingml/2006/main" noChangeAspect="1"/>
             </wp:cNvGraphicFramePr>
@@ -2083,36 +2102,23 @@
               <a:graphicData uri="http://schemas.openxmlformats.org/drawingml/2006/picture">
                 <pic:pic xmlns:pic="http://schemas.openxmlformats.org/drawingml/2006/picture">
                   <pic:nvPicPr>
-                    <pic:cNvPr id="0" name="Picture 6"/>
-                    <pic:cNvPicPr>
-                      <a:picLocks noChangeAspect="1" noChangeArrowheads="1"/>
-                    </pic:cNvPicPr>
+                    <pic:cNvPr id="1223784142" name="Imagen 1" descr="Icono&#10;&#10;Descripción generada automáticamente"/>
+                    <pic:cNvPicPr/>
                   </pic:nvPicPr>
                   <pic:blipFill>
-                    <a:blip r:embed="rId11">
-                      <a:extLst>
-                        <a:ext uri="{28A0092B-C50C-407E-A947-70E740481C1C}">
-                          <a14:useLocalDpi xmlns:a14="http://schemas.microsoft.com/office/drawing/2010/main" val="0"/>
-                        </a:ext>
-                      </a:extLst>
-                    </a:blip>
-                    <a:srcRect/>
+                    <a:blip r:embed="rId11"/>
                     <a:stretch>
                       <a:fillRect/>
                     </a:stretch>
                   </pic:blipFill>
-                  <pic:spPr bwMode="auto">
+                  <pic:spPr>
                     <a:xfrm>
                       <a:off x="0" y="0"/>
-                      <a:ext cx="5250474" cy="3500316"/>
+                      <a:ext cx="2925522" cy="712989"/>
                     </a:xfrm>
                     <a:prstGeom prst="rect">
                       <a:avLst/>
                     </a:prstGeom>
-                    <a:noFill/>
-                    <a:ln>
-                      <a:noFill/>
-                    </a:ln>
                   </pic:spPr>
                 </pic:pic>
               </a:graphicData>
@@ -2122,9 +2128,557 @@
       </w:r>
     </w:p>
     <w:p>
-      <w:r>
-        <w:br w:type="page"/>
-      </w:r>
+      <w:pPr>
+        <w:pStyle w:val="Prrafodelista"/>
+        <w:numPr>
+          <w:ilvl w:val="0"/>
+          <w:numId w:val="3"/>
+        </w:numPr>
+        <w:jc w:val="both"/>
+        <w:rPr>
+          <w:rFonts w:ascii="Arial" w:hAnsi="Arial" w:cs="Arial"/>
+          <w:b/>
+          <w:bCs/>
+          <w:sz w:val="24"/>
+          <w:szCs w:val="24"/>
+        </w:rPr>
+      </w:pPr>
+      <w:r>
+        <w:rPr>
+          <w:rFonts w:ascii="Arial" w:hAnsi="Arial" w:cs="Arial"/>
+          <w:b/>
+          <w:bCs/>
+          <w:sz w:val="24"/>
+          <w:szCs w:val="24"/>
+        </w:rPr>
+        <w:t xml:space="preserve">Encabezados (H2, H3), </w:t>
+      </w:r>
+      <w:proofErr w:type="spellStart"/>
+      <w:r>
+        <w:rPr>
+          <w:rFonts w:ascii="Arial" w:hAnsi="Arial" w:cs="Arial"/>
+          <w:b/>
+          <w:bCs/>
+          <w:sz w:val="24"/>
+          <w:szCs w:val="24"/>
+        </w:rPr>
+        <w:t>labels</w:t>
+      </w:r>
+      <w:proofErr w:type="spellEnd"/>
+      <w:r>
+        <w:rPr>
+          <w:rFonts w:ascii="Arial" w:hAnsi="Arial" w:cs="Arial"/>
+          <w:b/>
+          <w:bCs/>
+          <w:sz w:val="24"/>
+          <w:szCs w:val="24"/>
+        </w:rPr>
+        <w:t xml:space="preserve"> y párrafos: </w:t>
+      </w:r>
+      <w:r>
+        <w:rPr>
+          <w:rFonts w:ascii="Arial" w:hAnsi="Arial" w:cs="Arial"/>
+          <w:sz w:val="24"/>
+          <w:szCs w:val="24"/>
+        </w:rPr>
+        <w:t xml:space="preserve">Me he decantado por utilizar Open Sans para los encabezados de segundo y tercer nivel, párrafos y </w:t>
+      </w:r>
+      <w:proofErr w:type="spellStart"/>
+      <w:r>
+        <w:rPr>
+          <w:rFonts w:ascii="Arial" w:hAnsi="Arial" w:cs="Arial"/>
+          <w:sz w:val="24"/>
+          <w:szCs w:val="24"/>
+        </w:rPr>
+        <w:t>labels</w:t>
+      </w:r>
+      <w:proofErr w:type="spellEnd"/>
+      <w:r>
+        <w:rPr>
+          <w:rFonts w:ascii="Arial" w:hAnsi="Arial" w:cs="Arial"/>
+          <w:sz w:val="24"/>
+          <w:szCs w:val="24"/>
+        </w:rPr>
+        <w:t xml:space="preserve"> ya que es una fuente fácil de leer y que se utilizar mucho en webs.</w:t>
+      </w:r>
+      <w:r>
+        <w:rPr>
+          <w:rFonts w:ascii="Arial" w:hAnsi="Arial" w:cs="Arial"/>
+          <w:sz w:val="24"/>
+          <w:szCs w:val="24"/>
+        </w:rPr>
+        <w:t xml:space="preserve"> Además, se trata de una fuente de Google, por lo que su uso para proyectos está permitido.</w:t>
+      </w:r>
+    </w:p>
+    <w:p>
+      <w:pPr>
+        <w:pStyle w:val="Ttulo1"/>
+        <w:rPr>
+          <w:rFonts w:ascii="Arial" w:hAnsi="Arial" w:cs="Arial"/>
+          <w:color w:val="auto"/>
+        </w:rPr>
+      </w:pPr>
+      <w:bookmarkStart w:id="3" w:name="_Toc156430152"/>
+      <w:r>
+        <w:rPr>
+          <w:rFonts w:ascii="Arial" w:hAnsi="Arial" w:cs="Arial"/>
+          <w:color w:val="auto"/>
+        </w:rPr>
+        <w:t>Tipo de Navegación</w:t>
+      </w:r>
+      <w:bookmarkEnd w:id="3"/>
+    </w:p>
+    <w:p/>
+    <w:p>
+      <w:pPr>
+        <w:jc w:val="both"/>
+        <w:rPr>
+          <w:rFonts w:ascii="Arial" w:hAnsi="Arial" w:cs="Arial"/>
+          <w:sz w:val="24"/>
+          <w:szCs w:val="24"/>
+        </w:rPr>
+      </w:pPr>
+      <w:r>
+        <w:rPr>
+          <w:rFonts w:ascii="Arial" w:hAnsi="Arial" w:cs="Arial"/>
+          <w:sz w:val="24"/>
+          <w:szCs w:val="24"/>
+        </w:rPr>
+        <w:t xml:space="preserve">El tipo de navegación que se utiliza en la pagina es lineal, esto debido a que a la hora de moverse entre las tres paginas que la conforma se usa una </w:t>
+      </w:r>
+      <w:proofErr w:type="spellStart"/>
+      <w:r>
+        <w:rPr>
+          <w:rFonts w:ascii="Arial" w:hAnsi="Arial" w:cs="Arial"/>
+          <w:sz w:val="24"/>
+          <w:szCs w:val="24"/>
+        </w:rPr>
+        <w:t>navbar</w:t>
+      </w:r>
+      <w:proofErr w:type="spellEnd"/>
+      <w:r>
+        <w:rPr>
+          <w:rFonts w:ascii="Arial" w:hAnsi="Arial" w:cs="Arial"/>
+          <w:sz w:val="24"/>
+          <w:szCs w:val="24"/>
+        </w:rPr>
+        <w:t xml:space="preserve"> que lleva a dichas páginas, nunca hay una navegación interna en cada página, quedándose solo a nivel superficial. </w:t>
+      </w:r>
+    </w:p>
+    <w:p>
+      <w:pPr>
+        <w:jc w:val="both"/>
+        <w:rPr>
+          <w:rFonts w:ascii="Arial" w:hAnsi="Arial" w:cs="Arial"/>
+        </w:rPr>
+      </w:pPr>
+    </w:p>
+    <w:p>
+      <w:pPr>
+        <w:pStyle w:val="Ttulo1"/>
+        <w:rPr>
+          <w:rFonts w:ascii="Arial" w:hAnsi="Arial" w:cs="Arial"/>
+          <w:color w:val="auto"/>
+        </w:rPr>
+      </w:pPr>
+      <w:bookmarkStart w:id="4" w:name="_Toc156430153"/>
+      <w:proofErr w:type="spellStart"/>
+      <w:r>
+        <w:rPr>
+          <w:rFonts w:ascii="Arial" w:hAnsi="Arial" w:cs="Arial"/>
+          <w:color w:val="auto"/>
+        </w:rPr>
+        <w:t>Wireframe</w:t>
+      </w:r>
+      <w:proofErr w:type="spellEnd"/>
+      <w:r>
+        <w:rPr>
+          <w:rFonts w:ascii="Arial" w:hAnsi="Arial" w:cs="Arial"/>
+          <w:color w:val="auto"/>
+        </w:rPr>
+        <w:t xml:space="preserve"> + Explicación</w:t>
+      </w:r>
+      <w:bookmarkEnd w:id="4"/>
+    </w:p>
+    <w:p/>
+    <w:p>
+      <w:pPr>
+        <w:jc w:val="both"/>
+        <w:rPr>
+          <w:rFonts w:ascii="Arial" w:hAnsi="Arial" w:cs="Arial"/>
+          <w:sz w:val="24"/>
+          <w:szCs w:val="24"/>
+        </w:rPr>
+      </w:pPr>
+      <w:r>
+        <w:rPr>
+          <w:rFonts w:ascii="Arial" w:hAnsi="Arial" w:cs="Arial"/>
+          <w:sz w:val="24"/>
+          <w:szCs w:val="24"/>
+        </w:rPr>
+        <w:t xml:space="preserve">Debido a que la web tiene una distribución lineal, todas las paginas cuentan con un </w:t>
+      </w:r>
+      <w:proofErr w:type="spellStart"/>
+      <w:r>
+        <w:rPr>
+          <w:rFonts w:ascii="Arial" w:hAnsi="Arial" w:cs="Arial"/>
+          <w:i/>
+          <w:iCs/>
+          <w:sz w:val="24"/>
+          <w:szCs w:val="24"/>
+        </w:rPr>
+        <w:t>f</w:t>
+      </w:r>
+      <w:r>
+        <w:rPr>
+          <w:rFonts w:ascii="Arial" w:hAnsi="Arial" w:cs="Arial"/>
+          <w:i/>
+          <w:iCs/>
+          <w:sz w:val="24"/>
+          <w:szCs w:val="24"/>
+        </w:rPr>
+        <w:t>ooter</w:t>
+      </w:r>
+      <w:proofErr w:type="spellEnd"/>
+      <w:r>
+        <w:rPr>
+          <w:rFonts w:ascii="Arial" w:hAnsi="Arial" w:cs="Arial"/>
+          <w:sz w:val="24"/>
+          <w:szCs w:val="24"/>
+        </w:rPr>
+        <w:t xml:space="preserve"> que tiene información como el logo de la web y mi nombre, y una </w:t>
+      </w:r>
+      <w:proofErr w:type="spellStart"/>
+      <w:r>
+        <w:rPr>
+          <w:rFonts w:ascii="Arial" w:hAnsi="Arial" w:cs="Arial"/>
+          <w:i/>
+          <w:iCs/>
+          <w:sz w:val="24"/>
+          <w:szCs w:val="24"/>
+        </w:rPr>
+        <w:t>navbar</w:t>
+      </w:r>
+      <w:proofErr w:type="spellEnd"/>
+      <w:r>
+        <w:rPr>
+          <w:rFonts w:ascii="Arial" w:hAnsi="Arial" w:cs="Arial"/>
+          <w:sz w:val="24"/>
+          <w:szCs w:val="24"/>
+        </w:rPr>
+        <w:t xml:space="preserve"> con botones de acceso a las páginas de la web. El tamaño de tanto la </w:t>
+      </w:r>
+      <w:proofErr w:type="spellStart"/>
+      <w:r>
+        <w:rPr>
+          <w:rFonts w:ascii="Arial" w:hAnsi="Arial" w:cs="Arial"/>
+          <w:i/>
+          <w:iCs/>
+          <w:sz w:val="24"/>
+          <w:szCs w:val="24"/>
+        </w:rPr>
+        <w:t>navbar</w:t>
+      </w:r>
+      <w:proofErr w:type="spellEnd"/>
+      <w:r>
+        <w:rPr>
+          <w:rFonts w:ascii="Arial" w:hAnsi="Arial" w:cs="Arial"/>
+          <w:sz w:val="24"/>
+          <w:szCs w:val="24"/>
+        </w:rPr>
+        <w:t xml:space="preserve"> como del </w:t>
+      </w:r>
+      <w:proofErr w:type="spellStart"/>
+      <w:r>
+        <w:rPr>
+          <w:rFonts w:ascii="Arial" w:hAnsi="Arial" w:cs="Arial"/>
+          <w:i/>
+          <w:iCs/>
+          <w:sz w:val="24"/>
+          <w:szCs w:val="24"/>
+        </w:rPr>
+        <w:t>footer</w:t>
+      </w:r>
+      <w:proofErr w:type="spellEnd"/>
+      <w:r>
+        <w:rPr>
+          <w:rFonts w:ascii="Arial" w:hAnsi="Arial" w:cs="Arial"/>
+          <w:sz w:val="24"/>
+          <w:szCs w:val="24"/>
+        </w:rPr>
+        <w:t xml:space="preserve"> en principio será el mismo, ocupando 12 columnas en la página. A partir de las 3 columnas en tamaño pequeño, la </w:t>
+      </w:r>
+      <w:proofErr w:type="spellStart"/>
+      <w:r>
+        <w:rPr>
+          <w:rFonts w:ascii="Arial" w:hAnsi="Arial" w:cs="Arial"/>
+          <w:i/>
+          <w:iCs/>
+          <w:sz w:val="24"/>
+          <w:szCs w:val="24"/>
+        </w:rPr>
+        <w:t>navbar</w:t>
+      </w:r>
+      <w:proofErr w:type="spellEnd"/>
+      <w:r>
+        <w:rPr>
+          <w:rFonts w:ascii="Arial" w:hAnsi="Arial" w:cs="Arial"/>
+          <w:sz w:val="24"/>
+          <w:szCs w:val="24"/>
+        </w:rPr>
+        <w:t xml:space="preserve"> se presentará como un menú hamburguesa para no </w:t>
+      </w:r>
+      <w:r>
+        <w:rPr>
+          <w:rFonts w:ascii="Arial" w:hAnsi="Arial" w:cs="Arial"/>
+          <w:sz w:val="24"/>
+          <w:szCs w:val="24"/>
+        </w:rPr>
+        <w:t>invadir</w:t>
+      </w:r>
+      <w:r>
+        <w:rPr>
+          <w:rFonts w:ascii="Arial" w:hAnsi="Arial" w:cs="Arial"/>
+          <w:sz w:val="24"/>
+          <w:szCs w:val="24"/>
+        </w:rPr>
+        <w:t xml:space="preserve"> el espacio del contenido. La </w:t>
+      </w:r>
+      <w:proofErr w:type="spellStart"/>
+      <w:r>
+        <w:rPr>
+          <w:rFonts w:ascii="Arial" w:hAnsi="Arial" w:cs="Arial"/>
+          <w:i/>
+          <w:iCs/>
+          <w:sz w:val="24"/>
+          <w:szCs w:val="24"/>
+        </w:rPr>
+        <w:t>navbar</w:t>
+      </w:r>
+      <w:proofErr w:type="spellEnd"/>
+      <w:r>
+        <w:rPr>
+          <w:rFonts w:ascii="Arial" w:hAnsi="Arial" w:cs="Arial"/>
+          <w:sz w:val="24"/>
+          <w:szCs w:val="24"/>
+        </w:rPr>
+        <w:t xml:space="preserve"> y el </w:t>
+      </w:r>
+      <w:proofErr w:type="spellStart"/>
+      <w:r>
+        <w:rPr>
+          <w:rFonts w:ascii="Arial" w:hAnsi="Arial" w:cs="Arial"/>
+          <w:i/>
+          <w:iCs/>
+          <w:sz w:val="24"/>
+          <w:szCs w:val="24"/>
+        </w:rPr>
+        <w:t>footer</w:t>
+      </w:r>
+      <w:proofErr w:type="spellEnd"/>
+      <w:r>
+        <w:rPr>
+          <w:rFonts w:ascii="Arial" w:hAnsi="Arial" w:cs="Arial"/>
+          <w:sz w:val="24"/>
+          <w:szCs w:val="24"/>
+        </w:rPr>
+        <w:t xml:space="preserve"> usaran el color </w:t>
+      </w:r>
+      <w:r>
+        <w:rPr>
+          <w:rFonts w:ascii="Arial" w:hAnsi="Arial" w:cs="Arial"/>
+          <w:b/>
+          <w:bCs/>
+          <w:sz w:val="24"/>
+          <w:szCs w:val="18"/>
+        </w:rPr>
+        <w:t>502689</w:t>
+      </w:r>
+      <w:r>
+        <w:rPr>
+          <w:rFonts w:ascii="Arial" w:hAnsi="Arial" w:cs="Arial"/>
+          <w:b/>
+          <w:bCs/>
+          <w:sz w:val="24"/>
+          <w:szCs w:val="18"/>
+        </w:rPr>
+        <w:t xml:space="preserve"> </w:t>
+      </w:r>
+      <w:r>
+        <w:rPr>
+          <w:rFonts w:ascii="Arial" w:hAnsi="Arial" w:cs="Arial"/>
+          <w:sz w:val="24"/>
+          <w:szCs w:val="18"/>
+        </w:rPr>
+        <w:t>para fo</w:t>
+      </w:r>
+      <w:r>
+        <w:rPr>
+          <w:rFonts w:ascii="Arial" w:hAnsi="Arial" w:cs="Arial"/>
+          <w:sz w:val="24"/>
+          <w:szCs w:val="18"/>
+        </w:rPr>
+        <w:t xml:space="preserve">ndo, mientras que los textos que se ubiquen en estos usaran el color </w:t>
+      </w:r>
+      <w:r>
+        <w:rPr>
+          <w:rFonts w:ascii="Arial" w:hAnsi="Arial" w:cs="Arial"/>
+          <w:b/>
+          <w:bCs/>
+          <w:sz w:val="24"/>
+          <w:szCs w:val="18"/>
+        </w:rPr>
+        <w:t>FFE883</w:t>
+      </w:r>
+      <w:r>
+        <w:rPr>
+          <w:rFonts w:ascii="Arial" w:hAnsi="Arial" w:cs="Arial"/>
+          <w:b/>
+          <w:bCs/>
+          <w:sz w:val="24"/>
+          <w:szCs w:val="18"/>
+        </w:rPr>
+        <w:t>.</w:t>
+      </w:r>
+      <w:r>
+        <w:rPr>
+          <w:rFonts w:ascii="Arial" w:hAnsi="Arial" w:cs="Arial"/>
+          <w:b/>
+          <w:bCs/>
+          <w:sz w:val="24"/>
+          <w:szCs w:val="18"/>
+        </w:rPr>
+        <w:t xml:space="preserve"> </w:t>
+      </w:r>
+      <w:r>
+        <w:rPr>
+          <w:rFonts w:ascii="Arial" w:hAnsi="Arial" w:cs="Arial"/>
+          <w:sz w:val="24"/>
+          <w:szCs w:val="18"/>
+        </w:rPr>
+        <w:t xml:space="preserve">Al hacer </w:t>
+      </w:r>
+      <w:proofErr w:type="spellStart"/>
+      <w:r>
+        <w:rPr>
+          <w:rFonts w:ascii="Arial" w:hAnsi="Arial" w:cs="Arial"/>
+          <w:sz w:val="24"/>
+          <w:szCs w:val="18"/>
+        </w:rPr>
+        <w:t>hover</w:t>
+      </w:r>
+      <w:proofErr w:type="spellEnd"/>
+      <w:r>
+        <w:rPr>
+          <w:rFonts w:ascii="Arial" w:hAnsi="Arial" w:cs="Arial"/>
+          <w:sz w:val="24"/>
+          <w:szCs w:val="18"/>
+        </w:rPr>
+        <w:t xml:space="preserve"> sobre los títulos de las páginas, estos obtendrán una sombra color </w:t>
+      </w:r>
+      <w:r>
+        <w:rPr>
+          <w:rFonts w:ascii="Arial" w:hAnsi="Arial" w:cs="Arial"/>
+          <w:b/>
+          <w:bCs/>
+          <w:sz w:val="24"/>
+          <w:szCs w:val="18"/>
+        </w:rPr>
+        <w:t>682A92</w:t>
+      </w:r>
+      <w:r>
+        <w:rPr>
+          <w:rFonts w:ascii="Arial" w:hAnsi="Arial" w:cs="Arial"/>
+          <w:b/>
+          <w:bCs/>
+          <w:sz w:val="24"/>
+          <w:szCs w:val="18"/>
+        </w:rPr>
+        <w:t xml:space="preserve"> </w:t>
+      </w:r>
+      <w:r>
+        <w:rPr>
+          <w:rFonts w:ascii="Arial" w:hAnsi="Arial" w:cs="Arial"/>
+          <w:sz w:val="24"/>
+          <w:szCs w:val="18"/>
+        </w:rPr>
+        <w:t xml:space="preserve">de un tono más claro que el fondo para contrarrestar. Al hacer </w:t>
+      </w:r>
+      <w:proofErr w:type="spellStart"/>
+      <w:proofErr w:type="gramStart"/>
+      <w:r>
+        <w:rPr>
+          <w:rFonts w:ascii="Arial" w:hAnsi="Arial" w:cs="Arial"/>
+          <w:sz w:val="24"/>
+          <w:szCs w:val="18"/>
+        </w:rPr>
+        <w:t>click</w:t>
+      </w:r>
+      <w:proofErr w:type="spellEnd"/>
+      <w:proofErr w:type="gramEnd"/>
+      <w:r>
+        <w:rPr>
+          <w:rFonts w:ascii="Arial" w:hAnsi="Arial" w:cs="Arial"/>
+          <w:sz w:val="24"/>
+          <w:szCs w:val="18"/>
+        </w:rPr>
+        <w:t xml:space="preserve"> sobre el texto, los colores se invertirán. No habrá color para referir si ya se visitó una </w:t>
+      </w:r>
+      <w:r>
+        <w:rPr>
+          <w:rFonts w:ascii="Arial" w:hAnsi="Arial" w:cs="Arial"/>
+          <w:sz w:val="24"/>
+          <w:szCs w:val="18"/>
+        </w:rPr>
+        <w:t>página</w:t>
+      </w:r>
+      <w:r>
+        <w:rPr>
+          <w:rFonts w:ascii="Arial" w:hAnsi="Arial" w:cs="Arial"/>
+          <w:sz w:val="24"/>
+          <w:szCs w:val="18"/>
+        </w:rPr>
+        <w:t xml:space="preserve"> con anterioridad.</w:t>
+      </w:r>
+      <w:r>
+        <w:rPr>
+          <w:rFonts w:ascii="Arial" w:hAnsi="Arial" w:cs="Arial"/>
+          <w:sz w:val="24"/>
+          <w:szCs w:val="18"/>
+        </w:rPr>
+        <w:t xml:space="preserve"> En la </w:t>
+      </w:r>
+      <w:proofErr w:type="spellStart"/>
+      <w:r>
+        <w:rPr>
+          <w:rFonts w:ascii="Arial" w:hAnsi="Arial" w:cs="Arial"/>
+          <w:i/>
+          <w:iCs/>
+          <w:sz w:val="24"/>
+          <w:szCs w:val="18"/>
+        </w:rPr>
+        <w:t>navbar</w:t>
+      </w:r>
+      <w:proofErr w:type="spellEnd"/>
+      <w:r>
+        <w:rPr>
+          <w:rFonts w:ascii="Arial" w:hAnsi="Arial" w:cs="Arial"/>
+          <w:sz w:val="24"/>
+          <w:szCs w:val="18"/>
+        </w:rPr>
+        <w:t xml:space="preserve"> también habrá un botón de switch que cambiará el idioma entre español e inglés.</w:t>
+      </w:r>
+    </w:p>
+    <w:p>
+      <w:pPr>
+        <w:rPr>
+          <w:rFonts w:ascii="Arial" w:eastAsiaTheme="majorEastAsia" w:hAnsi="Arial" w:cs="Arial"/>
+          <w:noProof/>
+          <w:sz w:val="28"/>
+          <w:szCs w:val="28"/>
+          <w:u w:val="single"/>
+        </w:rPr>
+      </w:pPr>
     </w:p>
     <w:p>
       <w:pPr>
@@ -2138,7 +2692,7 @@
           <w:u w:val="single"/>
         </w:rPr>
       </w:pPr>
-      <w:bookmarkStart w:id="7" w:name="_Toc156412341"/>
+      <w:bookmarkStart w:id="5" w:name="_Toc156430154"/>
       <w:r>
         <w:rPr>
           <w:rFonts w:ascii="Arial" w:hAnsi="Arial" w:cs="Arial"/>
@@ -2149,20 +2703,9 @@
           <w:u w:val="single"/>
         </w:rPr>
         <w:lastRenderedPageBreak/>
-        <w:t>Contact</w:t>
-      </w:r>
-      <w:r>
-        <w:rPr>
-          <w:rFonts w:ascii="Arial" w:hAnsi="Arial" w:cs="Arial"/>
-          <w:noProof/>
-          <w:color w:val="auto"/>
-          <w:sz w:val="28"/>
-          <w:szCs w:val="28"/>
-          <w:u w:val="single"/>
-        </w:rPr>
-        <w:t xml:space="preserve"> Page</w:t>
-      </w:r>
-      <w:bookmarkEnd w:id="7"/>
+        <w:t>Home Page</w:t>
+      </w:r>
+      <w:bookmarkEnd w:id="5"/>
     </w:p>
     <w:p/>
     <w:p>
@@ -2171,10 +2714,10 @@
           <w:noProof/>
         </w:rPr>
         <w:drawing>
-          <wp:inline distT="0" distB="0" distL="0" distR="0" wp14:anchorId="7EF85E3B" wp14:editId="444A4FCF">
+          <wp:inline distT="0" distB="0" distL="0" distR="0" wp14:anchorId="5F922FF3" wp14:editId="038331AC">
             <wp:extent cx="5391150" cy="3594100"/>
             <wp:effectExtent l="0" t="0" r="0" b="6350"/>
-            <wp:docPr id="1094642904" name="Imagen 7"/>
+            <wp:docPr id="1497605142" name="Imagen 1"/>
             <wp:cNvGraphicFramePr>
               <a:graphicFrameLocks xmlns:a="http://schemas.openxmlformats.org/drawingml/2006/main" noChangeAspect="1"/>
             </wp:cNvGraphicFramePr>
@@ -2182,7 +2725,7 @@
               <a:graphicData uri="http://schemas.openxmlformats.org/drawingml/2006/picture">
                 <pic:pic xmlns:pic="http://schemas.openxmlformats.org/drawingml/2006/picture">
                   <pic:nvPicPr>
-                    <pic:cNvPr id="0" name="Picture 7"/>
+                    <pic:cNvPr id="0" name="Picture 1"/>
                     <pic:cNvPicPr>
                       <a:picLocks noChangeAspect="1" noChangeArrowheads="1"/>
                     </pic:cNvPicPr>
@@ -2220,6 +2763,1461 @@
         </w:drawing>
       </w:r>
     </w:p>
+    <w:p>
+      <w:pPr>
+        <w:jc w:val="both"/>
+        <w:rPr>
+          <w:rFonts w:ascii="Arial" w:hAnsi="Arial" w:cs="Arial"/>
+          <w:sz w:val="24"/>
+          <w:szCs w:val="24"/>
+        </w:rPr>
+      </w:pPr>
+      <w:r>
+        <w:rPr>
+          <w:rFonts w:ascii="Arial" w:hAnsi="Arial" w:cs="Arial"/>
+          <w:sz w:val="24"/>
+          <w:szCs w:val="24"/>
+        </w:rPr>
+        <w:t>En l</w:t>
+      </w:r>
+      <w:r>
+        <w:rPr>
+          <w:rFonts w:ascii="Arial" w:hAnsi="Arial" w:cs="Arial"/>
+          <w:sz w:val="24"/>
+          <w:szCs w:val="24"/>
+        </w:rPr>
+        <w:t>a p</w:t>
+      </w:r>
+      <w:r>
+        <w:rPr>
+          <w:rFonts w:ascii="Arial" w:hAnsi="Arial" w:cs="Arial"/>
+          <w:sz w:val="24"/>
+          <w:szCs w:val="24"/>
+        </w:rPr>
+        <w:t>á</w:t>
+      </w:r>
+      <w:r>
+        <w:rPr>
+          <w:rFonts w:ascii="Arial" w:hAnsi="Arial" w:cs="Arial"/>
+          <w:sz w:val="24"/>
+          <w:szCs w:val="24"/>
+        </w:rPr>
+        <w:t>gina Home se encontrará un banner (</w:t>
+      </w:r>
+      <w:proofErr w:type="spellStart"/>
+      <w:r>
+        <w:rPr>
+          <w:rFonts w:ascii="Arial" w:hAnsi="Arial" w:cs="Arial"/>
+          <w:i/>
+          <w:iCs/>
+          <w:sz w:val="24"/>
+          <w:szCs w:val="24"/>
+        </w:rPr>
+        <w:t>jumbotron</w:t>
+      </w:r>
+      <w:proofErr w:type="spellEnd"/>
+      <w:r>
+        <w:rPr>
+          <w:rFonts w:ascii="Arial" w:hAnsi="Arial" w:cs="Arial"/>
+          <w:sz w:val="24"/>
+          <w:szCs w:val="24"/>
+        </w:rPr>
+        <w:t xml:space="preserve">) con una imagen que use el logo de la empresa y un texto con el eslogan de esta. El color para el texto será </w:t>
+      </w:r>
+      <w:r>
+        <w:rPr>
+          <w:rFonts w:ascii="Arial" w:hAnsi="Arial" w:cs="Arial"/>
+          <w:b/>
+          <w:bCs/>
+          <w:sz w:val="24"/>
+          <w:szCs w:val="18"/>
+        </w:rPr>
+        <w:t>FFE150</w:t>
+      </w:r>
+      <w:r>
+        <w:rPr>
+          <w:rFonts w:ascii="Arial" w:hAnsi="Arial" w:cs="Arial"/>
+          <w:b/>
+          <w:bCs/>
+          <w:sz w:val="24"/>
+          <w:szCs w:val="18"/>
+        </w:rPr>
+        <w:t xml:space="preserve">, </w:t>
+      </w:r>
+      <w:r>
+        <w:rPr>
+          <w:rFonts w:ascii="Arial" w:hAnsi="Arial" w:cs="Arial"/>
+          <w:sz w:val="24"/>
+          <w:szCs w:val="18"/>
+        </w:rPr>
+        <w:t xml:space="preserve">mismo que se usará para el fondo de la página. El </w:t>
+      </w:r>
+      <w:proofErr w:type="spellStart"/>
+      <w:r>
+        <w:rPr>
+          <w:rFonts w:ascii="Arial" w:hAnsi="Arial" w:cs="Arial"/>
+          <w:i/>
+          <w:iCs/>
+          <w:sz w:val="24"/>
+          <w:szCs w:val="18"/>
+        </w:rPr>
+        <w:t>jumbotron</w:t>
+      </w:r>
+      <w:proofErr w:type="spellEnd"/>
+      <w:r>
+        <w:rPr>
+          <w:rFonts w:ascii="Arial" w:hAnsi="Arial" w:cs="Arial"/>
+          <w:sz w:val="24"/>
+          <w:szCs w:val="18"/>
+        </w:rPr>
+        <w:t xml:space="preserve"> ocupara las 12 columnas y el mismo espacio todo el rato. Mientras que las </w:t>
+      </w:r>
+      <w:proofErr w:type="spellStart"/>
+      <w:r>
+        <w:rPr>
+          <w:rFonts w:ascii="Arial" w:hAnsi="Arial" w:cs="Arial"/>
+          <w:i/>
+          <w:iCs/>
+          <w:sz w:val="24"/>
+          <w:szCs w:val="18"/>
+        </w:rPr>
+        <w:t>cards</w:t>
+      </w:r>
+      <w:proofErr w:type="spellEnd"/>
+      <w:r>
+        <w:rPr>
+          <w:rFonts w:ascii="Arial" w:hAnsi="Arial" w:cs="Arial"/>
+          <w:sz w:val="24"/>
+          <w:szCs w:val="18"/>
+        </w:rPr>
+        <w:t xml:space="preserve"> que hay con la información sobre mi en el porfolio ocuparan 3 columnas cada al estar en una pantalla mediana/grande, y las 12 al estar en una pantalla pequeña, por lo que acabaran una sobre la otra. El diseño de las </w:t>
+      </w:r>
+      <w:proofErr w:type="spellStart"/>
+      <w:r>
+        <w:rPr>
+          <w:rFonts w:ascii="Arial" w:hAnsi="Arial" w:cs="Arial"/>
+          <w:i/>
+          <w:iCs/>
+          <w:sz w:val="24"/>
+          <w:szCs w:val="18"/>
+        </w:rPr>
+        <w:t>cards</w:t>
+      </w:r>
+      <w:proofErr w:type="spellEnd"/>
+      <w:r>
+        <w:rPr>
+          <w:rFonts w:ascii="Arial" w:hAnsi="Arial" w:cs="Arial"/>
+          <w:sz w:val="24"/>
+          <w:szCs w:val="18"/>
+        </w:rPr>
+        <w:t xml:space="preserve"> será con un color </w:t>
+      </w:r>
+      <w:r>
+        <w:rPr>
+          <w:rFonts w:ascii="Arial" w:hAnsi="Arial" w:cs="Arial"/>
+          <w:b/>
+          <w:bCs/>
+          <w:sz w:val="24"/>
+          <w:szCs w:val="18"/>
+        </w:rPr>
+        <w:t>502689</w:t>
+      </w:r>
+      <w:r>
+        <w:rPr>
+          <w:rFonts w:ascii="Arial" w:hAnsi="Arial" w:cs="Arial"/>
+          <w:b/>
+          <w:bCs/>
+          <w:sz w:val="24"/>
+          <w:szCs w:val="18"/>
+        </w:rPr>
+        <w:t xml:space="preserve"> </w:t>
+      </w:r>
+      <w:r>
+        <w:rPr>
+          <w:rFonts w:ascii="Arial" w:hAnsi="Arial" w:cs="Arial"/>
+          <w:sz w:val="24"/>
+          <w:szCs w:val="18"/>
+        </w:rPr>
+        <w:t xml:space="preserve">para fondo como la </w:t>
+      </w:r>
+      <w:proofErr w:type="spellStart"/>
+      <w:r>
+        <w:rPr>
+          <w:rFonts w:ascii="Arial" w:hAnsi="Arial" w:cs="Arial"/>
+          <w:i/>
+          <w:iCs/>
+          <w:sz w:val="24"/>
+          <w:szCs w:val="18"/>
+        </w:rPr>
+        <w:t>navbar</w:t>
+      </w:r>
+      <w:proofErr w:type="spellEnd"/>
+      <w:r>
+        <w:rPr>
+          <w:rFonts w:ascii="Arial" w:hAnsi="Arial" w:cs="Arial"/>
+          <w:sz w:val="24"/>
+          <w:szCs w:val="18"/>
+        </w:rPr>
+        <w:t xml:space="preserve">, con las letras del interior color </w:t>
+      </w:r>
+      <w:r>
+        <w:rPr>
+          <w:rFonts w:ascii="Arial" w:hAnsi="Arial" w:cs="Arial"/>
+          <w:b/>
+          <w:bCs/>
+          <w:sz w:val="24"/>
+          <w:szCs w:val="18"/>
+        </w:rPr>
+        <w:t>FFE883</w:t>
+      </w:r>
+      <w:r>
+        <w:rPr>
+          <w:rFonts w:ascii="Arial" w:hAnsi="Arial" w:cs="Arial"/>
+          <w:b/>
+          <w:bCs/>
+          <w:sz w:val="24"/>
+          <w:szCs w:val="18"/>
+        </w:rPr>
+        <w:t xml:space="preserve">. </w:t>
+      </w:r>
+      <w:r>
+        <w:rPr>
+          <w:rFonts w:ascii="Arial" w:hAnsi="Arial" w:cs="Arial"/>
+          <w:sz w:val="24"/>
+          <w:szCs w:val="18"/>
+        </w:rPr>
+        <w:t xml:space="preserve">El contenido bajo la imagen de la </w:t>
+      </w:r>
+      <w:proofErr w:type="spellStart"/>
+      <w:r>
+        <w:rPr>
+          <w:rFonts w:ascii="Arial" w:hAnsi="Arial" w:cs="Arial"/>
+          <w:i/>
+          <w:iCs/>
+          <w:sz w:val="24"/>
+          <w:szCs w:val="18"/>
+        </w:rPr>
+        <w:t>card</w:t>
+      </w:r>
+      <w:proofErr w:type="spellEnd"/>
+      <w:r>
+        <w:rPr>
+          <w:rFonts w:ascii="Arial" w:hAnsi="Arial" w:cs="Arial"/>
+          <w:sz w:val="24"/>
+          <w:szCs w:val="18"/>
+        </w:rPr>
+        <w:t xml:space="preserve"> estará oculto, por lo que se deberá pulsar sobre esta para mostrar el texto. La </w:t>
+      </w:r>
+      <w:proofErr w:type="spellStart"/>
+      <w:r>
+        <w:rPr>
+          <w:rFonts w:ascii="Arial" w:hAnsi="Arial" w:cs="Arial"/>
+          <w:i/>
+          <w:iCs/>
+          <w:sz w:val="24"/>
+          <w:szCs w:val="18"/>
+        </w:rPr>
+        <w:t>card</w:t>
+      </w:r>
+      <w:proofErr w:type="spellEnd"/>
+      <w:r>
+        <w:rPr>
+          <w:rFonts w:ascii="Arial" w:hAnsi="Arial" w:cs="Arial"/>
+          <w:sz w:val="24"/>
+          <w:szCs w:val="18"/>
+        </w:rPr>
+        <w:t xml:space="preserve"> de </w:t>
+      </w:r>
+      <w:r>
+        <w:rPr>
+          <w:rFonts w:ascii="Arial" w:hAnsi="Arial" w:cs="Arial"/>
+          <w:i/>
+          <w:iCs/>
+          <w:sz w:val="24"/>
+          <w:szCs w:val="18"/>
+        </w:rPr>
+        <w:t>“¿Quién soy?”</w:t>
+      </w:r>
+      <w:r>
+        <w:rPr>
+          <w:rFonts w:ascii="Arial" w:hAnsi="Arial" w:cs="Arial"/>
+          <w:sz w:val="24"/>
+          <w:szCs w:val="18"/>
+        </w:rPr>
+        <w:t xml:space="preserve"> también tendrá un botón </w:t>
+      </w:r>
+      <w:r>
+        <w:rPr>
+          <w:rFonts w:ascii="Arial" w:hAnsi="Arial" w:cs="Arial"/>
+          <w:sz w:val="24"/>
+          <w:szCs w:val="18"/>
+        </w:rPr>
+        <w:t xml:space="preserve">color </w:t>
+      </w:r>
+      <w:r>
+        <w:rPr>
+          <w:rFonts w:ascii="Arial" w:hAnsi="Arial" w:cs="Arial"/>
+          <w:b/>
+          <w:bCs/>
+          <w:sz w:val="24"/>
+          <w:szCs w:val="18"/>
+        </w:rPr>
+        <w:t>FFE150</w:t>
+      </w:r>
+      <w:r>
+        <w:rPr>
+          <w:rFonts w:ascii="Arial" w:hAnsi="Arial" w:cs="Arial"/>
+          <w:b/>
+          <w:bCs/>
+          <w:sz w:val="24"/>
+          <w:szCs w:val="18"/>
+        </w:rPr>
+        <w:t xml:space="preserve"> </w:t>
+      </w:r>
+      <w:r>
+        <w:rPr>
+          <w:rFonts w:ascii="Arial" w:hAnsi="Arial" w:cs="Arial"/>
+          <w:sz w:val="24"/>
+          <w:szCs w:val="18"/>
+        </w:rPr>
+        <w:t xml:space="preserve">con </w:t>
+      </w:r>
+      <w:r>
+        <w:rPr>
+          <w:rFonts w:ascii="Arial" w:hAnsi="Arial" w:cs="Arial"/>
+          <w:sz w:val="24"/>
+          <w:szCs w:val="18"/>
+        </w:rPr>
+        <w:t xml:space="preserve">el icono de LinkedIn </w:t>
+      </w:r>
+      <w:r>
+        <w:rPr>
+          <w:rFonts w:ascii="Arial" w:hAnsi="Arial" w:cs="Arial"/>
+          <w:sz w:val="24"/>
+          <w:szCs w:val="18"/>
+        </w:rPr>
+        <w:t>color</w:t>
+      </w:r>
+      <w:r>
+        <w:rPr>
+          <w:rFonts w:ascii="Arial" w:hAnsi="Arial" w:cs="Arial"/>
+          <w:b/>
+          <w:bCs/>
+          <w:sz w:val="24"/>
+          <w:szCs w:val="18"/>
+        </w:rPr>
+        <w:t xml:space="preserve"> </w:t>
+      </w:r>
+      <w:r>
+        <w:rPr>
+          <w:rFonts w:ascii="Arial" w:hAnsi="Arial" w:cs="Arial"/>
+          <w:b/>
+          <w:bCs/>
+          <w:sz w:val="24"/>
+          <w:szCs w:val="18"/>
+        </w:rPr>
+        <w:t>682A92</w:t>
+      </w:r>
+      <w:r>
+        <w:rPr>
+          <w:rFonts w:ascii="Arial" w:hAnsi="Arial" w:cs="Arial"/>
+          <w:b/>
+          <w:bCs/>
+          <w:sz w:val="24"/>
+          <w:szCs w:val="18"/>
+        </w:rPr>
+        <w:t xml:space="preserve"> </w:t>
+      </w:r>
+      <w:r>
+        <w:rPr>
+          <w:rFonts w:ascii="Arial" w:hAnsi="Arial" w:cs="Arial"/>
+          <w:sz w:val="24"/>
+          <w:szCs w:val="18"/>
+        </w:rPr>
+        <w:t xml:space="preserve">el cual al pulsarlo llevará a mi página de LinkedIn. </w:t>
+      </w:r>
+    </w:p>
+    <w:p>
+      <w:pPr>
+        <w:rPr>
+          <w:rFonts w:ascii="Arial" w:eastAsiaTheme="majorEastAsia" w:hAnsi="Arial" w:cs="Arial"/>
+          <w:noProof/>
+          <w:sz w:val="28"/>
+          <w:szCs w:val="28"/>
+          <w:u w:val="single"/>
+        </w:rPr>
+      </w:pPr>
+      <w:r>
+        <w:rPr>
+          <w:rFonts w:ascii="Arial" w:hAnsi="Arial" w:cs="Arial"/>
+          <w:noProof/>
+          <w:sz w:val="28"/>
+          <w:szCs w:val="28"/>
+          <w:u w:val="single"/>
+        </w:rPr>
+        <w:br w:type="page"/>
+      </w:r>
+    </w:p>
+    <w:p>
+      <w:pPr>
+        <w:pStyle w:val="Ttulo2"/>
+        <w:rPr>
+          <w:rFonts w:ascii="Arial" w:hAnsi="Arial" w:cs="Arial"/>
+          <w:noProof/>
+          <w:color w:val="auto"/>
+          <w:sz w:val="28"/>
+          <w:szCs w:val="28"/>
+          <w:u w:val="single"/>
+        </w:rPr>
+      </w:pPr>
+      <w:bookmarkStart w:id="6" w:name="_Toc156430155"/>
+      <w:r>
+        <w:rPr>
+          <w:rFonts w:ascii="Arial" w:hAnsi="Arial" w:cs="Arial"/>
+          <w:noProof/>
+          <w:color w:val="auto"/>
+          <w:sz w:val="28"/>
+          <w:szCs w:val="28"/>
+          <w:u w:val="single"/>
+        </w:rPr>
+        <w:lastRenderedPageBreak/>
+        <w:t>Projects</w:t>
+      </w:r>
+      <w:r>
+        <w:rPr>
+          <w:rFonts w:ascii="Arial" w:hAnsi="Arial" w:cs="Arial"/>
+          <w:noProof/>
+          <w:color w:val="auto"/>
+          <w:sz w:val="28"/>
+          <w:szCs w:val="28"/>
+          <w:u w:val="single"/>
+        </w:rPr>
+        <w:t xml:space="preserve"> Page</w:t>
+      </w:r>
+      <w:bookmarkEnd w:id="6"/>
+    </w:p>
+    <w:p/>
+    <w:p>
+      <w:r>
+        <w:rPr>
+          <w:noProof/>
+        </w:rPr>
+        <w:drawing>
+          <wp:inline distT="0" distB="0" distL="0" distR="0" wp14:anchorId="597EA993" wp14:editId="17BFDB04">
+            <wp:extent cx="5391150" cy="3594100"/>
+            <wp:effectExtent l="0" t="0" r="0" b="6350"/>
+            <wp:docPr id="1587751981" name="Imagen 2"/>
+            <wp:cNvGraphicFramePr>
+              <a:graphicFrameLocks xmlns:a="http://schemas.openxmlformats.org/drawingml/2006/main" noChangeAspect="1"/>
+            </wp:cNvGraphicFramePr>
+            <a:graphic xmlns:a="http://schemas.openxmlformats.org/drawingml/2006/main">
+              <a:graphicData uri="http://schemas.openxmlformats.org/drawingml/2006/picture">
+                <pic:pic xmlns:pic="http://schemas.openxmlformats.org/drawingml/2006/picture">
+                  <pic:nvPicPr>
+                    <pic:cNvPr id="0" name="Picture 2"/>
+                    <pic:cNvPicPr>
+                      <a:picLocks noChangeAspect="1" noChangeArrowheads="1"/>
+                    </pic:cNvPicPr>
+                  </pic:nvPicPr>
+                  <pic:blipFill>
+                    <a:blip r:embed="rId13">
+                      <a:extLst>
+                        <a:ext uri="{28A0092B-C50C-407E-A947-70E740481C1C}">
+                          <a14:useLocalDpi xmlns:a14="http://schemas.microsoft.com/office/drawing/2010/main" val="0"/>
+                        </a:ext>
+                      </a:extLst>
+                    </a:blip>
+                    <a:srcRect/>
+                    <a:stretch>
+                      <a:fillRect/>
+                    </a:stretch>
+                  </pic:blipFill>
+                  <pic:spPr bwMode="auto">
+                    <a:xfrm>
+                      <a:off x="0" y="0"/>
+                      <a:ext cx="5391150" cy="3594100"/>
+                    </a:xfrm>
+                    <a:prstGeom prst="rect">
+                      <a:avLst/>
+                    </a:prstGeom>
+                    <a:noFill/>
+                    <a:ln>
+                      <a:noFill/>
+                    </a:ln>
+                  </pic:spPr>
+                </pic:pic>
+              </a:graphicData>
+            </a:graphic>
+          </wp:inline>
+        </w:drawing>
+      </w:r>
+    </w:p>
+    <w:p>
+      <w:pPr>
+        <w:jc w:val="both"/>
+      </w:pPr>
+      <w:r>
+        <w:rPr>
+          <w:rFonts w:ascii="Arial" w:hAnsi="Arial" w:cs="Arial"/>
+          <w:sz w:val="24"/>
+          <w:szCs w:val="24"/>
+        </w:rPr>
+        <w:t>En l</w:t>
+      </w:r>
+      <w:r>
+        <w:rPr>
+          <w:rFonts w:ascii="Arial" w:hAnsi="Arial" w:cs="Arial"/>
+          <w:sz w:val="24"/>
+          <w:szCs w:val="24"/>
+        </w:rPr>
+        <w:t xml:space="preserve">a </w:t>
+      </w:r>
+      <w:r>
+        <w:rPr>
+          <w:rFonts w:ascii="Arial" w:hAnsi="Arial" w:cs="Arial"/>
+          <w:sz w:val="24"/>
+          <w:szCs w:val="24"/>
+        </w:rPr>
+        <w:t>página</w:t>
+      </w:r>
+      <w:r>
+        <w:rPr>
+          <w:rFonts w:ascii="Arial" w:hAnsi="Arial" w:cs="Arial"/>
+          <w:sz w:val="24"/>
+          <w:szCs w:val="24"/>
+        </w:rPr>
+        <w:t xml:space="preserve"> </w:t>
+      </w:r>
+      <w:r>
+        <w:rPr>
+          <w:rFonts w:ascii="Arial" w:hAnsi="Arial" w:cs="Arial"/>
+          <w:sz w:val="24"/>
+          <w:szCs w:val="24"/>
+        </w:rPr>
+        <w:t>Proyectos</w:t>
+      </w:r>
+      <w:r>
+        <w:rPr>
+          <w:rFonts w:ascii="Arial" w:hAnsi="Arial" w:cs="Arial"/>
+          <w:sz w:val="24"/>
+          <w:szCs w:val="24"/>
+        </w:rPr>
+        <w:t xml:space="preserve"> se encontrará</w:t>
+      </w:r>
+      <w:r>
+        <w:rPr>
+          <w:rFonts w:ascii="Arial" w:hAnsi="Arial" w:cs="Arial"/>
+          <w:sz w:val="24"/>
+          <w:szCs w:val="24"/>
+        </w:rPr>
+        <w:t xml:space="preserve">n tres </w:t>
+      </w:r>
+      <w:proofErr w:type="spellStart"/>
+      <w:r>
+        <w:rPr>
+          <w:rFonts w:ascii="Arial" w:hAnsi="Arial" w:cs="Arial"/>
+          <w:i/>
+          <w:iCs/>
+          <w:sz w:val="24"/>
+          <w:szCs w:val="24"/>
+        </w:rPr>
+        <w:t>cards</w:t>
+      </w:r>
+      <w:proofErr w:type="spellEnd"/>
+      <w:r>
+        <w:rPr>
+          <w:rFonts w:ascii="Arial" w:hAnsi="Arial" w:cs="Arial"/>
+          <w:sz w:val="24"/>
+          <w:szCs w:val="24"/>
+        </w:rPr>
+        <w:t xml:space="preserve"> con mis proyectos más destacados. En la parte más alta de la pagina se encontrará un encabezado de primer nivel con el texto </w:t>
+      </w:r>
+      <w:r>
+        <w:rPr>
+          <w:rFonts w:ascii="Arial" w:hAnsi="Arial" w:cs="Arial"/>
+          <w:i/>
+          <w:iCs/>
+          <w:sz w:val="24"/>
+          <w:szCs w:val="24"/>
+        </w:rPr>
+        <w:t>“MIS PROYECTOS DESTACADOS”</w:t>
+      </w:r>
+      <w:r>
+        <w:rPr>
+          <w:rFonts w:ascii="Arial" w:hAnsi="Arial" w:cs="Arial"/>
+          <w:sz w:val="24"/>
+          <w:szCs w:val="24"/>
+        </w:rPr>
+        <w:t xml:space="preserve"> en color </w:t>
+      </w:r>
+      <w:r>
+        <w:rPr>
+          <w:rFonts w:ascii="Arial" w:hAnsi="Arial" w:cs="Arial"/>
+          <w:b/>
+          <w:bCs/>
+          <w:sz w:val="24"/>
+          <w:szCs w:val="18"/>
+        </w:rPr>
+        <w:t>682A92</w:t>
+      </w:r>
+      <w:r>
+        <w:rPr>
+          <w:rFonts w:ascii="Arial" w:hAnsi="Arial" w:cs="Arial"/>
+          <w:b/>
+          <w:bCs/>
+          <w:sz w:val="24"/>
+          <w:szCs w:val="18"/>
+        </w:rPr>
+        <w:t xml:space="preserve"> </w:t>
+      </w:r>
+      <w:r>
+        <w:rPr>
+          <w:rFonts w:ascii="Arial" w:hAnsi="Arial" w:cs="Arial"/>
+          <w:sz w:val="24"/>
+          <w:szCs w:val="18"/>
+        </w:rPr>
+        <w:t>y</w:t>
+      </w:r>
+      <w:r>
+        <w:rPr>
+          <w:rFonts w:ascii="Arial" w:hAnsi="Arial" w:cs="Arial"/>
+          <w:sz w:val="24"/>
+          <w:szCs w:val="18"/>
+        </w:rPr>
+        <w:t xml:space="preserve"> que ocupará 12 columnas en su correspondiente fila, el fondo de la página será </w:t>
+      </w:r>
+      <w:r>
+        <w:rPr>
+          <w:rFonts w:ascii="Arial" w:hAnsi="Arial" w:cs="Arial"/>
+          <w:b/>
+          <w:bCs/>
+          <w:sz w:val="24"/>
+          <w:szCs w:val="18"/>
+        </w:rPr>
+        <w:t>FFE150</w:t>
+      </w:r>
+      <w:r>
+        <w:rPr>
+          <w:rFonts w:ascii="Arial" w:hAnsi="Arial" w:cs="Arial"/>
+          <w:sz w:val="24"/>
+          <w:szCs w:val="18"/>
+        </w:rPr>
+        <w:t xml:space="preserve">, las </w:t>
+      </w:r>
+      <w:proofErr w:type="spellStart"/>
+      <w:r>
+        <w:rPr>
+          <w:rFonts w:ascii="Arial" w:hAnsi="Arial" w:cs="Arial"/>
+          <w:i/>
+          <w:iCs/>
+          <w:sz w:val="24"/>
+          <w:szCs w:val="18"/>
+        </w:rPr>
+        <w:t>cards</w:t>
+      </w:r>
+      <w:proofErr w:type="spellEnd"/>
+      <w:r>
+        <w:rPr>
+          <w:rFonts w:ascii="Arial" w:hAnsi="Arial" w:cs="Arial"/>
+          <w:sz w:val="24"/>
+          <w:szCs w:val="18"/>
+        </w:rPr>
+        <w:t xml:space="preserve"> seguirán la misma estructura de diseño que las </w:t>
+      </w:r>
+      <w:proofErr w:type="spellStart"/>
+      <w:r>
+        <w:rPr>
+          <w:rFonts w:ascii="Arial" w:hAnsi="Arial" w:cs="Arial"/>
+          <w:i/>
+          <w:iCs/>
+          <w:sz w:val="24"/>
+          <w:szCs w:val="18"/>
+        </w:rPr>
+        <w:t>cards</w:t>
+      </w:r>
+      <w:proofErr w:type="spellEnd"/>
+      <w:r>
+        <w:rPr>
+          <w:rFonts w:ascii="Arial" w:hAnsi="Arial" w:cs="Arial"/>
+          <w:sz w:val="24"/>
+          <w:szCs w:val="18"/>
+        </w:rPr>
+        <w:t xml:space="preserve"> de la página Home, con la diferencia de que el texto estará expuesto en su totalidad desde el inicio y todas las </w:t>
+      </w:r>
+      <w:proofErr w:type="spellStart"/>
+      <w:r>
+        <w:rPr>
+          <w:rFonts w:ascii="Arial" w:hAnsi="Arial" w:cs="Arial"/>
+          <w:i/>
+          <w:iCs/>
+          <w:sz w:val="24"/>
+          <w:szCs w:val="18"/>
+        </w:rPr>
+        <w:t>cards</w:t>
+      </w:r>
+      <w:proofErr w:type="spellEnd"/>
+      <w:r>
+        <w:rPr>
+          <w:rFonts w:ascii="Arial" w:hAnsi="Arial" w:cs="Arial"/>
+          <w:sz w:val="24"/>
+          <w:szCs w:val="18"/>
+        </w:rPr>
+        <w:t xml:space="preserve"> tendrán un botón </w:t>
+      </w:r>
+      <w:r>
+        <w:rPr>
+          <w:rFonts w:ascii="Arial" w:hAnsi="Arial" w:cs="Arial"/>
+          <w:sz w:val="24"/>
+          <w:szCs w:val="18"/>
+        </w:rPr>
+        <w:t xml:space="preserve">con el logo de GitHub </w:t>
+      </w:r>
+      <w:r>
+        <w:rPr>
+          <w:rFonts w:ascii="Arial" w:hAnsi="Arial" w:cs="Arial"/>
+          <w:sz w:val="24"/>
+          <w:szCs w:val="18"/>
+        </w:rPr>
+        <w:t xml:space="preserve">que llevará al correspondiente repositorio de cada proyecto expuesto. </w:t>
+      </w:r>
+      <w:r>
+        <w:rPr>
+          <w:rFonts w:ascii="Arial" w:hAnsi="Arial" w:cs="Arial"/>
+          <w:b/>
+          <w:bCs/>
+          <w:sz w:val="24"/>
+          <w:szCs w:val="18"/>
+        </w:rPr>
+        <w:t xml:space="preserve"> </w:t>
+      </w:r>
+      <w:r>
+        <w:br w:type="page"/>
+      </w:r>
+    </w:p>
+    <w:p>
+      <w:pPr>
+        <w:pStyle w:val="Ttulo2"/>
+        <w:rPr>
+          <w:rFonts w:ascii="Arial" w:hAnsi="Arial" w:cs="Arial"/>
+          <w:noProof/>
+          <w:color w:val="auto"/>
+          <w:sz w:val="28"/>
+          <w:szCs w:val="28"/>
+          <w:u w:val="single"/>
+        </w:rPr>
+      </w:pPr>
+      <w:bookmarkStart w:id="7" w:name="_Toc156430156"/>
+      <w:r>
+        <w:rPr>
+          <w:rFonts w:ascii="Arial" w:hAnsi="Arial" w:cs="Arial"/>
+          <w:noProof/>
+          <w:color w:val="auto"/>
+          <w:sz w:val="28"/>
+          <w:szCs w:val="28"/>
+          <w:u w:val="single"/>
+        </w:rPr>
+        <w:lastRenderedPageBreak/>
+        <w:t>Contact</w:t>
+      </w:r>
+      <w:r>
+        <w:rPr>
+          <w:rFonts w:ascii="Arial" w:hAnsi="Arial" w:cs="Arial"/>
+          <w:noProof/>
+          <w:color w:val="auto"/>
+          <w:sz w:val="28"/>
+          <w:szCs w:val="28"/>
+          <w:u w:val="single"/>
+        </w:rPr>
+        <w:t xml:space="preserve"> Page</w:t>
+      </w:r>
+      <w:bookmarkEnd w:id="7"/>
+    </w:p>
+    <w:p/>
+    <w:p>
+      <w:r>
+        <w:rPr>
+          <w:noProof/>
+        </w:rPr>
+        <w:drawing>
+          <wp:inline distT="0" distB="0" distL="0" distR="0" wp14:anchorId="6F5B4C8A" wp14:editId="510F9D74">
+            <wp:extent cx="5391150" cy="3594100"/>
+            <wp:effectExtent l="0" t="0" r="0" b="6350"/>
+            <wp:docPr id="87049399" name="Imagen 3"/>
+            <wp:cNvGraphicFramePr>
+              <a:graphicFrameLocks xmlns:a="http://schemas.openxmlformats.org/drawingml/2006/main" noChangeAspect="1"/>
+            </wp:cNvGraphicFramePr>
+            <a:graphic xmlns:a="http://schemas.openxmlformats.org/drawingml/2006/main">
+              <a:graphicData uri="http://schemas.openxmlformats.org/drawingml/2006/picture">
+                <pic:pic xmlns:pic="http://schemas.openxmlformats.org/drawingml/2006/picture">
+                  <pic:nvPicPr>
+                    <pic:cNvPr id="0" name="Picture 3"/>
+                    <pic:cNvPicPr>
+                      <a:picLocks noChangeAspect="1" noChangeArrowheads="1"/>
+                    </pic:cNvPicPr>
+                  </pic:nvPicPr>
+                  <pic:blipFill>
+                    <a:blip r:embed="rId14">
+                      <a:extLst>
+                        <a:ext uri="{28A0092B-C50C-407E-A947-70E740481C1C}">
+                          <a14:useLocalDpi xmlns:a14="http://schemas.microsoft.com/office/drawing/2010/main" val="0"/>
+                        </a:ext>
+                      </a:extLst>
+                    </a:blip>
+                    <a:srcRect/>
+                    <a:stretch>
+                      <a:fillRect/>
+                    </a:stretch>
+                  </pic:blipFill>
+                  <pic:spPr bwMode="auto">
+                    <a:xfrm>
+                      <a:off x="0" y="0"/>
+                      <a:ext cx="5391150" cy="3594100"/>
+                    </a:xfrm>
+                    <a:prstGeom prst="rect">
+                      <a:avLst/>
+                    </a:prstGeom>
+                    <a:noFill/>
+                    <a:ln>
+                      <a:noFill/>
+                    </a:ln>
+                  </pic:spPr>
+                </pic:pic>
+              </a:graphicData>
+            </a:graphic>
+          </wp:inline>
+        </w:drawing>
+      </w:r>
+    </w:p>
+    <w:p>
+      <w:pPr>
+        <w:jc w:val="both"/>
+        <w:rPr>
+          <w:rFonts w:ascii="Arial" w:hAnsi="Arial" w:cs="Arial"/>
+          <w:sz w:val="24"/>
+          <w:szCs w:val="18"/>
+        </w:rPr>
+      </w:pPr>
+      <w:r>
+        <w:rPr>
+          <w:rFonts w:ascii="Arial" w:hAnsi="Arial" w:cs="Arial"/>
+          <w:sz w:val="24"/>
+          <w:szCs w:val="24"/>
+        </w:rPr>
+        <w:t>En l</w:t>
+      </w:r>
+      <w:r>
+        <w:rPr>
+          <w:rFonts w:ascii="Arial" w:hAnsi="Arial" w:cs="Arial"/>
+          <w:sz w:val="24"/>
+          <w:szCs w:val="24"/>
+        </w:rPr>
+        <w:t xml:space="preserve">a página </w:t>
+      </w:r>
+      <w:r>
+        <w:rPr>
+          <w:rFonts w:ascii="Arial" w:hAnsi="Arial" w:cs="Arial"/>
+          <w:sz w:val="24"/>
+          <w:szCs w:val="24"/>
+        </w:rPr>
+        <w:t>Contacto</w:t>
+      </w:r>
+      <w:r>
+        <w:rPr>
+          <w:rFonts w:ascii="Arial" w:hAnsi="Arial" w:cs="Arial"/>
+          <w:sz w:val="24"/>
+          <w:szCs w:val="24"/>
+        </w:rPr>
+        <w:t xml:space="preserve"> se encontrará</w:t>
+      </w:r>
+      <w:r>
+        <w:rPr>
+          <w:rFonts w:ascii="Arial" w:hAnsi="Arial" w:cs="Arial"/>
+          <w:sz w:val="24"/>
+          <w:szCs w:val="24"/>
+        </w:rPr>
+        <w:t xml:space="preserve">n dos apartados, el primero un formulario de contacto en el que se introducirá el email del interesado, la razón de contacto y el mensaje que desea escribirme con sus correspondientes </w:t>
+      </w:r>
+      <w:proofErr w:type="spellStart"/>
+      <w:r>
+        <w:rPr>
+          <w:rFonts w:ascii="Arial" w:hAnsi="Arial" w:cs="Arial"/>
+          <w:sz w:val="24"/>
+          <w:szCs w:val="24"/>
+        </w:rPr>
+        <w:t>text</w:t>
+      </w:r>
+      <w:proofErr w:type="spellEnd"/>
+      <w:r>
+        <w:rPr>
+          <w:rFonts w:ascii="Arial" w:hAnsi="Arial" w:cs="Arial"/>
+          <w:sz w:val="24"/>
+          <w:szCs w:val="24"/>
+        </w:rPr>
+        <w:t xml:space="preserve">-boxes y </w:t>
+      </w:r>
+      <w:proofErr w:type="spellStart"/>
+      <w:r>
+        <w:rPr>
+          <w:rFonts w:ascii="Arial" w:hAnsi="Arial" w:cs="Arial"/>
+          <w:sz w:val="24"/>
+          <w:szCs w:val="24"/>
+        </w:rPr>
+        <w:t>text-area</w:t>
+      </w:r>
+      <w:proofErr w:type="spellEnd"/>
+      <w:r>
+        <w:rPr>
+          <w:rFonts w:ascii="Arial" w:hAnsi="Arial" w:cs="Arial"/>
+          <w:sz w:val="24"/>
+          <w:szCs w:val="24"/>
+        </w:rPr>
+        <w:t xml:space="preserve">. Además de un botón que enviará un correo electrónico a mi correo personal usando estos datos. La otra parte de la página contará con información sobre donde poder encontrarme, así como mis datos de contacto y una foto mía. </w:t>
+      </w:r>
+      <w:r>
+        <w:rPr>
+          <w:rFonts w:ascii="Arial" w:hAnsi="Arial" w:cs="Arial"/>
+          <w:sz w:val="24"/>
+          <w:szCs w:val="18"/>
+        </w:rPr>
+        <w:t>E</w:t>
+      </w:r>
+      <w:r>
+        <w:rPr>
+          <w:rFonts w:ascii="Arial" w:hAnsi="Arial" w:cs="Arial"/>
+          <w:sz w:val="24"/>
+          <w:szCs w:val="18"/>
+        </w:rPr>
+        <w:t xml:space="preserve">l fondo de la página será </w:t>
+      </w:r>
+      <w:r>
+        <w:rPr>
+          <w:rFonts w:ascii="Arial" w:hAnsi="Arial" w:cs="Arial"/>
+          <w:b/>
+          <w:bCs/>
+          <w:sz w:val="24"/>
+          <w:szCs w:val="18"/>
+        </w:rPr>
+        <w:t>FFE150</w:t>
+      </w:r>
+      <w:r>
+        <w:rPr>
+          <w:rFonts w:ascii="Arial" w:hAnsi="Arial" w:cs="Arial"/>
+          <w:sz w:val="24"/>
+          <w:szCs w:val="18"/>
+        </w:rPr>
+        <w:t xml:space="preserve">, </w:t>
+      </w:r>
+      <w:r>
+        <w:rPr>
+          <w:rFonts w:ascii="Arial" w:hAnsi="Arial" w:cs="Arial"/>
+          <w:sz w:val="24"/>
+          <w:szCs w:val="24"/>
+        </w:rPr>
+        <w:t xml:space="preserve">los labels y párrafos de la página tendrán un color </w:t>
+      </w:r>
+      <w:r>
+        <w:rPr>
+          <w:rFonts w:ascii="Arial" w:hAnsi="Arial" w:cs="Arial"/>
+          <w:b/>
+          <w:bCs/>
+          <w:sz w:val="24"/>
+          <w:szCs w:val="18"/>
+        </w:rPr>
+        <w:t>682A92</w:t>
+      </w:r>
+      <w:r>
+        <w:rPr>
+          <w:rFonts w:ascii="Arial" w:hAnsi="Arial" w:cs="Arial"/>
+          <w:sz w:val="24"/>
+          <w:szCs w:val="18"/>
+        </w:rPr>
+        <w:t>,</w:t>
+      </w:r>
+      <w:r>
+        <w:rPr>
+          <w:rFonts w:ascii="Arial" w:hAnsi="Arial" w:cs="Arial"/>
+          <w:b/>
+          <w:bCs/>
+          <w:sz w:val="24"/>
+          <w:szCs w:val="18"/>
+        </w:rPr>
+        <w:t xml:space="preserve"> </w:t>
+      </w:r>
+      <w:r>
+        <w:rPr>
+          <w:rFonts w:ascii="Arial" w:hAnsi="Arial" w:cs="Arial"/>
+          <w:sz w:val="24"/>
+          <w:szCs w:val="24"/>
+        </w:rPr>
+        <w:t xml:space="preserve">el botón será </w:t>
+      </w:r>
+      <w:r>
+        <w:rPr>
+          <w:rFonts w:ascii="Arial" w:hAnsi="Arial" w:cs="Arial"/>
+          <w:sz w:val="24"/>
+          <w:szCs w:val="18"/>
+        </w:rPr>
+        <w:t xml:space="preserve">color </w:t>
+      </w:r>
+      <w:r>
+        <w:rPr>
+          <w:rFonts w:ascii="Arial" w:hAnsi="Arial" w:cs="Arial"/>
+          <w:b/>
+          <w:bCs/>
+          <w:sz w:val="24"/>
+          <w:szCs w:val="18"/>
+        </w:rPr>
+        <w:t>502689</w:t>
+      </w:r>
+      <w:r>
+        <w:rPr>
+          <w:rFonts w:ascii="Arial" w:hAnsi="Arial" w:cs="Arial"/>
+          <w:b/>
+          <w:bCs/>
+          <w:sz w:val="24"/>
+          <w:szCs w:val="18"/>
+        </w:rPr>
+        <w:t xml:space="preserve"> </w:t>
+      </w:r>
+      <w:r>
+        <w:rPr>
+          <w:rFonts w:ascii="Arial" w:hAnsi="Arial" w:cs="Arial"/>
+          <w:sz w:val="24"/>
+          <w:szCs w:val="18"/>
+        </w:rPr>
+        <w:t xml:space="preserve">con </w:t>
+      </w:r>
+      <w:r>
+        <w:rPr>
+          <w:rFonts w:ascii="Arial" w:hAnsi="Arial" w:cs="Arial"/>
+          <w:sz w:val="24"/>
+          <w:szCs w:val="18"/>
+        </w:rPr>
+        <w:t xml:space="preserve">el texto de </w:t>
+      </w:r>
+      <w:r>
+        <w:rPr>
+          <w:rFonts w:ascii="Arial" w:hAnsi="Arial" w:cs="Arial"/>
+          <w:i/>
+          <w:iCs/>
+          <w:sz w:val="24"/>
+          <w:szCs w:val="18"/>
+        </w:rPr>
+        <w:t>“Enviar”</w:t>
+      </w:r>
+      <w:r>
+        <w:rPr>
+          <w:rFonts w:ascii="Arial" w:hAnsi="Arial" w:cs="Arial"/>
+          <w:sz w:val="24"/>
+          <w:szCs w:val="18"/>
+        </w:rPr>
+        <w:t xml:space="preserve"> </w:t>
+      </w:r>
+      <w:r>
+        <w:rPr>
+          <w:rFonts w:ascii="Arial" w:hAnsi="Arial" w:cs="Arial"/>
+          <w:sz w:val="24"/>
+          <w:szCs w:val="18"/>
+        </w:rPr>
+        <w:t>color</w:t>
+      </w:r>
+      <w:r>
+        <w:rPr>
+          <w:rFonts w:ascii="Arial" w:hAnsi="Arial" w:cs="Arial"/>
+          <w:b/>
+          <w:bCs/>
+          <w:sz w:val="24"/>
+          <w:szCs w:val="18"/>
+        </w:rPr>
+        <w:t xml:space="preserve"> </w:t>
+      </w:r>
+      <w:r>
+        <w:rPr>
+          <w:rFonts w:ascii="Arial" w:hAnsi="Arial" w:cs="Arial"/>
+          <w:b/>
+          <w:bCs/>
+          <w:sz w:val="24"/>
+          <w:szCs w:val="18"/>
+        </w:rPr>
+        <w:t>FFE150</w:t>
+      </w:r>
+      <w:r>
+        <w:rPr>
+          <w:rFonts w:ascii="Arial" w:hAnsi="Arial" w:cs="Arial"/>
+          <w:sz w:val="24"/>
+          <w:szCs w:val="18"/>
+        </w:rPr>
+        <w:t xml:space="preserve">, al pulsarlo </w:t>
+      </w:r>
+      <w:r>
+        <w:rPr>
+          <w:rFonts w:ascii="Arial" w:hAnsi="Arial" w:cs="Arial"/>
+          <w:sz w:val="24"/>
+          <w:szCs w:val="18"/>
+        </w:rPr>
+        <w:t xml:space="preserve">el texto cambiará a color </w:t>
+      </w:r>
+      <w:r>
+        <w:rPr>
+          <w:rFonts w:ascii="Arial" w:hAnsi="Arial" w:cs="Arial"/>
+          <w:b/>
+          <w:bCs/>
+          <w:sz w:val="24"/>
+          <w:szCs w:val="18"/>
+        </w:rPr>
+        <w:t xml:space="preserve">FFE883 </w:t>
+      </w:r>
+      <w:r>
+        <w:rPr>
+          <w:rFonts w:ascii="Arial" w:hAnsi="Arial" w:cs="Arial"/>
+          <w:sz w:val="24"/>
+          <w:szCs w:val="18"/>
+        </w:rPr>
+        <w:t>y</w:t>
+      </w:r>
+      <w:r>
+        <w:rPr>
+          <w:rFonts w:ascii="Arial" w:hAnsi="Arial" w:cs="Arial"/>
+          <w:b/>
+          <w:bCs/>
+          <w:sz w:val="24"/>
+          <w:szCs w:val="18"/>
+        </w:rPr>
+        <w:t xml:space="preserve"> </w:t>
+      </w:r>
+      <w:r>
+        <w:rPr>
+          <w:rFonts w:ascii="Arial" w:hAnsi="Arial" w:cs="Arial"/>
+          <w:sz w:val="24"/>
+          <w:szCs w:val="18"/>
+        </w:rPr>
+        <w:t xml:space="preserve">aparecerá una sombra color </w:t>
+      </w:r>
+      <w:r>
+        <w:rPr>
+          <w:rFonts w:ascii="Arial" w:hAnsi="Arial" w:cs="Arial"/>
+          <w:b/>
+          <w:bCs/>
+          <w:sz w:val="24"/>
+          <w:szCs w:val="18"/>
+        </w:rPr>
+        <w:t>682A92</w:t>
+      </w:r>
+      <w:r>
+        <w:rPr>
+          <w:rFonts w:ascii="Arial" w:hAnsi="Arial" w:cs="Arial"/>
+          <w:b/>
+          <w:bCs/>
+          <w:sz w:val="24"/>
+          <w:szCs w:val="18"/>
+        </w:rPr>
+        <w:t xml:space="preserve">. </w:t>
+      </w:r>
+      <w:r>
+        <w:rPr>
+          <w:rFonts w:ascii="Arial" w:hAnsi="Arial" w:cs="Arial"/>
+          <w:sz w:val="24"/>
+          <w:szCs w:val="18"/>
+        </w:rPr>
+        <w:t>Ambas partes de la pagina ocuparan un tamaño de 6 columnas en tamaño grande y mediano, pero una vez el tamaño sea pequeño, se reducirá a 12 columnas y el formulario quedará por encima del apartado de información.</w:t>
+      </w:r>
+    </w:p>
+    <w:p>
+      <w:pPr>
+        <w:rPr>
+          <w:rFonts w:ascii="Arial" w:hAnsi="Arial" w:cs="Arial"/>
+          <w:sz w:val="24"/>
+          <w:szCs w:val="18"/>
+        </w:rPr>
+      </w:pPr>
+      <w:r>
+        <w:rPr>
+          <w:rFonts w:ascii="Arial" w:hAnsi="Arial" w:cs="Arial"/>
+          <w:sz w:val="24"/>
+          <w:szCs w:val="18"/>
+        </w:rPr>
+        <w:br w:type="page"/>
+      </w:r>
+    </w:p>
+    <w:p>
+      <w:pPr>
+        <w:pStyle w:val="Ttulo1"/>
+        <w:rPr>
+          <w:rFonts w:ascii="Arial" w:hAnsi="Arial" w:cs="Arial"/>
+          <w:color w:val="auto"/>
+        </w:rPr>
+      </w:pPr>
+      <w:bookmarkStart w:id="8" w:name="_Toc156430157"/>
+      <w:r>
+        <w:rPr>
+          <w:rFonts w:ascii="Arial" w:hAnsi="Arial" w:cs="Arial"/>
+          <w:color w:val="auto"/>
+        </w:rPr>
+        <w:lastRenderedPageBreak/>
+        <w:t>Bibliografía</w:t>
+      </w:r>
+      <w:bookmarkEnd w:id="8"/>
+    </w:p>
+    <w:p/>
+    <w:p>
+      <w:pPr>
+        <w:pStyle w:val="Prrafodelista"/>
+        <w:numPr>
+          <w:ilvl w:val="0"/>
+          <w:numId w:val="3"/>
+        </w:numPr>
+        <w:jc w:val="both"/>
+        <w:rPr>
+          <w:rFonts w:ascii="Arial" w:hAnsi="Arial" w:cs="Arial"/>
+          <w:sz w:val="24"/>
+          <w:szCs w:val="24"/>
+        </w:rPr>
+      </w:pPr>
+      <w:r>
+        <w:rPr>
+          <w:rFonts w:ascii="Arial" w:hAnsi="Arial" w:cs="Arial"/>
+          <w:b/>
+          <w:bCs/>
+          <w:sz w:val="24"/>
+          <w:szCs w:val="24"/>
+        </w:rPr>
+        <w:t xml:space="preserve">Web mediante la cual se ha hecho el </w:t>
+      </w:r>
+      <w:proofErr w:type="spellStart"/>
+      <w:r>
+        <w:rPr>
+          <w:rFonts w:ascii="Arial" w:hAnsi="Arial" w:cs="Arial"/>
+          <w:b/>
+          <w:bCs/>
+          <w:sz w:val="24"/>
+          <w:szCs w:val="24"/>
+        </w:rPr>
+        <w:t>wireframe</w:t>
+      </w:r>
+      <w:proofErr w:type="spellEnd"/>
+      <w:r>
+        <w:rPr>
+          <w:rFonts w:ascii="Arial" w:hAnsi="Arial" w:cs="Arial"/>
+          <w:b/>
+          <w:bCs/>
+          <w:sz w:val="24"/>
+          <w:szCs w:val="24"/>
+        </w:rPr>
+        <w:t xml:space="preserve"> de la página:</w:t>
+      </w:r>
+      <w:r>
+        <w:rPr>
+          <w:rFonts w:ascii="Arial" w:hAnsi="Arial" w:cs="Arial"/>
+          <w:sz w:val="24"/>
+          <w:szCs w:val="24"/>
+        </w:rPr>
+        <w:t xml:space="preserve"> </w:t>
+      </w:r>
+      <w:hyperlink r:id="rId15" w:history="1">
+        <w:proofErr w:type="spellStart"/>
+        <w:r>
+          <w:rPr>
+            <w:rStyle w:val="Hipervnculo"/>
+            <w:rFonts w:ascii="Arial" w:hAnsi="Arial" w:cs="Arial"/>
+            <w:sz w:val="24"/>
+            <w:szCs w:val="24"/>
+          </w:rPr>
+          <w:t>Figma</w:t>
+        </w:r>
+        <w:proofErr w:type="spellEnd"/>
+      </w:hyperlink>
+    </w:p>
+    <w:p>
+      <w:pPr>
+        <w:pStyle w:val="Prrafodelista"/>
+        <w:numPr>
+          <w:ilvl w:val="0"/>
+          <w:numId w:val="3"/>
+        </w:numPr>
+        <w:jc w:val="both"/>
+        <w:rPr>
+          <w:rFonts w:ascii="Arial" w:hAnsi="Arial" w:cs="Arial"/>
+          <w:sz w:val="24"/>
+          <w:szCs w:val="24"/>
+        </w:rPr>
+      </w:pPr>
+      <w:r>
+        <w:rPr>
+          <w:rFonts w:ascii="Arial" w:hAnsi="Arial" w:cs="Arial"/>
+          <w:b/>
+          <w:bCs/>
+          <w:sz w:val="24"/>
+          <w:szCs w:val="24"/>
+        </w:rPr>
+        <w:t>Web Utilizada para obtener la paleta de colores de la página:</w:t>
+      </w:r>
+      <w:r>
+        <w:rPr>
+          <w:rFonts w:ascii="Arial" w:hAnsi="Arial" w:cs="Arial"/>
+          <w:sz w:val="24"/>
+          <w:szCs w:val="24"/>
+        </w:rPr>
+        <w:t xml:space="preserve"> </w:t>
+      </w:r>
+      <w:hyperlink r:id="rId16" w:history="1">
+        <w:proofErr w:type="spellStart"/>
+        <w:r>
+          <w:rPr>
+            <w:rStyle w:val="Hipervnculo"/>
+            <w:rFonts w:ascii="Arial" w:hAnsi="Arial" w:cs="Arial"/>
+            <w:sz w:val="24"/>
+            <w:szCs w:val="24"/>
+          </w:rPr>
+          <w:t>Coolors</w:t>
+        </w:r>
+        <w:proofErr w:type="spellEnd"/>
+      </w:hyperlink>
+    </w:p>
+    <w:p>
+      <w:pPr>
+        <w:pStyle w:val="Prrafodelista"/>
+        <w:numPr>
+          <w:ilvl w:val="0"/>
+          <w:numId w:val="3"/>
+        </w:numPr>
+        <w:jc w:val="both"/>
+        <w:rPr>
+          <w:rFonts w:ascii="Arial" w:hAnsi="Arial" w:cs="Arial"/>
+          <w:sz w:val="24"/>
+          <w:szCs w:val="24"/>
+        </w:rPr>
+      </w:pPr>
+      <w:r>
+        <w:rPr>
+          <w:rFonts w:ascii="Arial" w:hAnsi="Arial" w:cs="Arial"/>
+          <w:b/>
+          <w:bCs/>
+          <w:sz w:val="24"/>
+          <w:szCs w:val="24"/>
+        </w:rPr>
+        <w:t>Web con iconos de licencia gratuita que se usan en la página:</w:t>
+      </w:r>
+      <w:r>
+        <w:rPr>
+          <w:rFonts w:ascii="Arial" w:hAnsi="Arial" w:cs="Arial"/>
+          <w:sz w:val="24"/>
+          <w:szCs w:val="24"/>
+        </w:rPr>
+        <w:t xml:space="preserve"> </w:t>
+      </w:r>
+      <w:hyperlink r:id="rId17" w:history="1">
+        <w:proofErr w:type="spellStart"/>
+        <w:r>
+          <w:rPr>
+            <w:rStyle w:val="Hipervnculo"/>
+            <w:rFonts w:ascii="Arial" w:hAnsi="Arial" w:cs="Arial"/>
+            <w:sz w:val="24"/>
+            <w:szCs w:val="24"/>
+          </w:rPr>
+          <w:t>Freepik</w:t>
+        </w:r>
+        <w:proofErr w:type="spellEnd"/>
+      </w:hyperlink>
+    </w:p>
+    <w:p>
+      <w:pPr>
+        <w:pStyle w:val="Prrafodelista"/>
+        <w:numPr>
+          <w:ilvl w:val="0"/>
+          <w:numId w:val="3"/>
+        </w:numPr>
+        <w:jc w:val="both"/>
+        <w:rPr>
+          <w:rFonts w:ascii="Arial" w:hAnsi="Arial" w:cs="Arial"/>
+          <w:sz w:val="24"/>
+          <w:szCs w:val="24"/>
+        </w:rPr>
+      </w:pPr>
+      <w:r>
+        <w:rPr>
+          <w:rFonts w:ascii="Arial" w:hAnsi="Arial" w:cs="Arial"/>
+          <w:b/>
+          <w:bCs/>
+          <w:sz w:val="24"/>
+          <w:szCs w:val="24"/>
+        </w:rPr>
+        <w:t xml:space="preserve">Web para obtener la fuente de </w:t>
+      </w:r>
+      <w:proofErr w:type="spellStart"/>
+      <w:r>
+        <w:rPr>
+          <w:rFonts w:ascii="Arial" w:hAnsi="Arial" w:cs="Arial"/>
+          <w:b/>
+          <w:bCs/>
+          <w:sz w:val="24"/>
+          <w:szCs w:val="24"/>
+        </w:rPr>
+        <w:t>Fake</w:t>
+      </w:r>
+      <w:proofErr w:type="spellEnd"/>
+      <w:r>
+        <w:rPr>
+          <w:rFonts w:ascii="Arial" w:hAnsi="Arial" w:cs="Arial"/>
+          <w:b/>
+          <w:bCs/>
+          <w:sz w:val="24"/>
+          <w:szCs w:val="24"/>
+        </w:rPr>
+        <w:t xml:space="preserve"> </w:t>
+      </w:r>
+      <w:proofErr w:type="spellStart"/>
+      <w:r>
+        <w:rPr>
+          <w:rFonts w:ascii="Arial" w:hAnsi="Arial" w:cs="Arial"/>
+          <w:b/>
+          <w:bCs/>
+          <w:sz w:val="24"/>
+          <w:szCs w:val="24"/>
+        </w:rPr>
+        <w:t>Identity</w:t>
+      </w:r>
+      <w:proofErr w:type="spellEnd"/>
+      <w:r>
+        <w:rPr>
+          <w:rFonts w:ascii="Arial" w:hAnsi="Arial" w:cs="Arial"/>
+          <w:b/>
+          <w:bCs/>
+          <w:sz w:val="24"/>
+          <w:szCs w:val="24"/>
+        </w:rPr>
+        <w:t>:</w:t>
+      </w:r>
+      <w:r>
+        <w:rPr>
+          <w:rFonts w:ascii="Arial" w:hAnsi="Arial" w:cs="Arial"/>
+          <w:sz w:val="24"/>
+          <w:szCs w:val="24"/>
+        </w:rPr>
+        <w:t xml:space="preserve"> </w:t>
+      </w:r>
+      <w:hyperlink r:id="rId18" w:history="1">
+        <w:proofErr w:type="spellStart"/>
+        <w:r>
+          <w:rPr>
+            <w:rStyle w:val="Hipervnculo"/>
+            <w:rFonts w:ascii="Arial" w:hAnsi="Arial" w:cs="Arial"/>
+            <w:sz w:val="24"/>
+            <w:szCs w:val="24"/>
+          </w:rPr>
+          <w:t>DaFont</w:t>
+        </w:r>
+        <w:proofErr w:type="spellEnd"/>
+      </w:hyperlink>
+    </w:p>
+    <w:p>
+      <w:pPr>
+        <w:rPr>
+          <w:rFonts w:ascii="Arial" w:hAnsi="Arial" w:cs="Arial"/>
+          <w:sz w:val="24"/>
+          <w:szCs w:val="24"/>
+        </w:rPr>
+      </w:pPr>
+    </w:p>
     <w:sectPr>
       <w:pgSz w:w="11906" w:h="16838"/>
       <w:pgMar w:top="1417" w:right="1701" w:bottom="1417" w:left="1701" w:header="708" w:footer="708" w:gutter="0"/>
@@ -2348,9 +4346,9 @@
     </w:lvl>
   </w:abstractNum>
   <w:abstractNum w:abstractNumId="1" w15:restartNumberingAfterBreak="0">
-    <w:nsid w:val="7A705A6F"/>
+    <w:nsid w:val="3AEB0665"/>
     <w:multiLevelType w:val="hybridMultilevel"/>
-    <w:tmpl w:val="E0407BB4"/>
+    <w:tmpl w:val="9274ECBA"/>
     <w:lvl w:ilvl="0" w:tplc="0C0A0001">
       <w:start w:val="1"/>
       <w:numFmt w:val="bullet"/>
@@ -2460,11 +4458,243 @@
       </w:rPr>
     </w:lvl>
   </w:abstractNum>
+  <w:abstractNum w:abstractNumId="2" w15:restartNumberingAfterBreak="0">
+    <w:nsid w:val="613F73E4"/>
+    <w:multiLevelType w:val="hybridMultilevel"/>
+    <w:tmpl w:val="53F0B5EC"/>
+    <w:lvl w:ilvl="0" w:tplc="0C0A0001">
+      <w:start w:val="1"/>
+      <w:numFmt w:val="bullet"/>
+      <w:lvlText w:val=""/>
+      <w:lvlJc w:val="left"/>
+      <w:pPr>
+        <w:ind w:left="720" w:hanging="360"/>
+      </w:pPr>
+      <w:rPr>
+        <w:rFonts w:ascii="Symbol" w:hAnsi="Symbol" w:hint="default"/>
+      </w:rPr>
+    </w:lvl>
+    <w:lvl w:ilvl="1" w:tplc="0C0A0003" w:tentative="1">
+      <w:start w:val="1"/>
+      <w:numFmt w:val="bullet"/>
+      <w:lvlText w:val="o"/>
+      <w:lvlJc w:val="left"/>
+      <w:pPr>
+        <w:ind w:left="1440" w:hanging="360"/>
+      </w:pPr>
+      <w:rPr>
+        <w:rFonts w:ascii="Courier New" w:hAnsi="Courier New" w:cs="Courier New" w:hint="default"/>
+      </w:rPr>
+    </w:lvl>
+    <w:lvl w:ilvl="2" w:tplc="0C0A0005" w:tentative="1">
+      <w:start w:val="1"/>
+      <w:numFmt w:val="bullet"/>
+      <w:lvlText w:val=""/>
+      <w:lvlJc w:val="left"/>
+      <w:pPr>
+        <w:ind w:left="2160" w:hanging="360"/>
+      </w:pPr>
+      <w:rPr>
+        <w:rFonts w:ascii="Wingdings" w:hAnsi="Wingdings" w:hint="default"/>
+      </w:rPr>
+    </w:lvl>
+    <w:lvl w:ilvl="3" w:tplc="0C0A0001" w:tentative="1">
+      <w:start w:val="1"/>
+      <w:numFmt w:val="bullet"/>
+      <w:lvlText w:val=""/>
+      <w:lvlJc w:val="left"/>
+      <w:pPr>
+        <w:ind w:left="2880" w:hanging="360"/>
+      </w:pPr>
+      <w:rPr>
+        <w:rFonts w:ascii="Symbol" w:hAnsi="Symbol" w:hint="default"/>
+      </w:rPr>
+    </w:lvl>
+    <w:lvl w:ilvl="4" w:tplc="0C0A0003" w:tentative="1">
+      <w:start w:val="1"/>
+      <w:numFmt w:val="bullet"/>
+      <w:lvlText w:val="o"/>
+      <w:lvlJc w:val="left"/>
+      <w:pPr>
+        <w:ind w:left="3600" w:hanging="360"/>
+      </w:pPr>
+      <w:rPr>
+        <w:rFonts w:ascii="Courier New" w:hAnsi="Courier New" w:cs="Courier New" w:hint="default"/>
+      </w:rPr>
+    </w:lvl>
+    <w:lvl w:ilvl="5" w:tplc="0C0A0005" w:tentative="1">
+      <w:start w:val="1"/>
+      <w:numFmt w:val="bullet"/>
+      <w:lvlText w:val=""/>
+      <w:lvlJc w:val="left"/>
+      <w:pPr>
+        <w:ind w:left="4320" w:hanging="360"/>
+      </w:pPr>
+      <w:rPr>
+        <w:rFonts w:ascii="Wingdings" w:hAnsi="Wingdings" w:hint="default"/>
+      </w:rPr>
+    </w:lvl>
+    <w:lvl w:ilvl="6" w:tplc="0C0A0001" w:tentative="1">
+      <w:start w:val="1"/>
+      <w:numFmt w:val="bullet"/>
+      <w:lvlText w:val=""/>
+      <w:lvlJc w:val="left"/>
+      <w:pPr>
+        <w:ind w:left="5040" w:hanging="360"/>
+      </w:pPr>
+      <w:rPr>
+        <w:rFonts w:ascii="Symbol" w:hAnsi="Symbol" w:hint="default"/>
+      </w:rPr>
+    </w:lvl>
+    <w:lvl w:ilvl="7" w:tplc="0C0A0003" w:tentative="1">
+      <w:start w:val="1"/>
+      <w:numFmt w:val="bullet"/>
+      <w:lvlText w:val="o"/>
+      <w:lvlJc w:val="left"/>
+      <w:pPr>
+        <w:ind w:left="5760" w:hanging="360"/>
+      </w:pPr>
+      <w:rPr>
+        <w:rFonts w:ascii="Courier New" w:hAnsi="Courier New" w:cs="Courier New" w:hint="default"/>
+      </w:rPr>
+    </w:lvl>
+    <w:lvl w:ilvl="8" w:tplc="0C0A0005" w:tentative="1">
+      <w:start w:val="1"/>
+      <w:numFmt w:val="bullet"/>
+      <w:lvlText w:val=""/>
+      <w:lvlJc w:val="left"/>
+      <w:pPr>
+        <w:ind w:left="6480" w:hanging="360"/>
+      </w:pPr>
+      <w:rPr>
+        <w:rFonts w:ascii="Wingdings" w:hAnsi="Wingdings" w:hint="default"/>
+      </w:rPr>
+    </w:lvl>
+  </w:abstractNum>
+  <w:abstractNum w:abstractNumId="3" w15:restartNumberingAfterBreak="0">
+    <w:nsid w:val="7A705A6F"/>
+    <w:multiLevelType w:val="hybridMultilevel"/>
+    <w:tmpl w:val="E0407BB4"/>
+    <w:lvl w:ilvl="0" w:tplc="0C0A0001">
+      <w:start w:val="1"/>
+      <w:numFmt w:val="bullet"/>
+      <w:lvlText w:val=""/>
+      <w:lvlJc w:val="left"/>
+      <w:pPr>
+        <w:ind w:left="720" w:hanging="360"/>
+      </w:pPr>
+      <w:rPr>
+        <w:rFonts w:ascii="Symbol" w:hAnsi="Symbol" w:hint="default"/>
+      </w:rPr>
+    </w:lvl>
+    <w:lvl w:ilvl="1" w:tplc="0C0A0003" w:tentative="1">
+      <w:start w:val="1"/>
+      <w:numFmt w:val="bullet"/>
+      <w:lvlText w:val="o"/>
+      <w:lvlJc w:val="left"/>
+      <w:pPr>
+        <w:ind w:left="1440" w:hanging="360"/>
+      </w:pPr>
+      <w:rPr>
+        <w:rFonts w:ascii="Courier New" w:hAnsi="Courier New" w:cs="Courier New" w:hint="default"/>
+      </w:rPr>
+    </w:lvl>
+    <w:lvl w:ilvl="2" w:tplc="0C0A0005" w:tentative="1">
+      <w:start w:val="1"/>
+      <w:numFmt w:val="bullet"/>
+      <w:lvlText w:val=""/>
+      <w:lvlJc w:val="left"/>
+      <w:pPr>
+        <w:ind w:left="2160" w:hanging="360"/>
+      </w:pPr>
+      <w:rPr>
+        <w:rFonts w:ascii="Wingdings" w:hAnsi="Wingdings" w:hint="default"/>
+      </w:rPr>
+    </w:lvl>
+    <w:lvl w:ilvl="3" w:tplc="0C0A0001" w:tentative="1">
+      <w:start w:val="1"/>
+      <w:numFmt w:val="bullet"/>
+      <w:lvlText w:val=""/>
+      <w:lvlJc w:val="left"/>
+      <w:pPr>
+        <w:ind w:left="2880" w:hanging="360"/>
+      </w:pPr>
+      <w:rPr>
+        <w:rFonts w:ascii="Symbol" w:hAnsi="Symbol" w:hint="default"/>
+      </w:rPr>
+    </w:lvl>
+    <w:lvl w:ilvl="4" w:tplc="0C0A0003" w:tentative="1">
+      <w:start w:val="1"/>
+      <w:numFmt w:val="bullet"/>
+      <w:lvlText w:val="o"/>
+      <w:lvlJc w:val="left"/>
+      <w:pPr>
+        <w:ind w:left="3600" w:hanging="360"/>
+      </w:pPr>
+      <w:rPr>
+        <w:rFonts w:ascii="Courier New" w:hAnsi="Courier New" w:cs="Courier New" w:hint="default"/>
+      </w:rPr>
+    </w:lvl>
+    <w:lvl w:ilvl="5" w:tplc="0C0A0005" w:tentative="1">
+      <w:start w:val="1"/>
+      <w:numFmt w:val="bullet"/>
+      <w:lvlText w:val=""/>
+      <w:lvlJc w:val="left"/>
+      <w:pPr>
+        <w:ind w:left="4320" w:hanging="360"/>
+      </w:pPr>
+      <w:rPr>
+        <w:rFonts w:ascii="Wingdings" w:hAnsi="Wingdings" w:hint="default"/>
+      </w:rPr>
+    </w:lvl>
+    <w:lvl w:ilvl="6" w:tplc="0C0A0001" w:tentative="1">
+      <w:start w:val="1"/>
+      <w:numFmt w:val="bullet"/>
+      <w:lvlText w:val=""/>
+      <w:lvlJc w:val="left"/>
+      <w:pPr>
+        <w:ind w:left="5040" w:hanging="360"/>
+      </w:pPr>
+      <w:rPr>
+        <w:rFonts w:ascii="Symbol" w:hAnsi="Symbol" w:hint="default"/>
+      </w:rPr>
+    </w:lvl>
+    <w:lvl w:ilvl="7" w:tplc="0C0A0003" w:tentative="1">
+      <w:start w:val="1"/>
+      <w:numFmt w:val="bullet"/>
+      <w:lvlText w:val="o"/>
+      <w:lvlJc w:val="left"/>
+      <w:pPr>
+        <w:ind w:left="5760" w:hanging="360"/>
+      </w:pPr>
+      <w:rPr>
+        <w:rFonts w:ascii="Courier New" w:hAnsi="Courier New" w:cs="Courier New" w:hint="default"/>
+      </w:rPr>
+    </w:lvl>
+    <w:lvl w:ilvl="8" w:tplc="0C0A0005" w:tentative="1">
+      <w:start w:val="1"/>
+      <w:numFmt w:val="bullet"/>
+      <w:lvlText w:val=""/>
+      <w:lvlJc w:val="left"/>
+      <w:pPr>
+        <w:ind w:left="6480" w:hanging="360"/>
+      </w:pPr>
+      <w:rPr>
+        <w:rFonts w:ascii="Wingdings" w:hAnsi="Wingdings" w:hint="default"/>
+      </w:rPr>
+    </w:lvl>
+  </w:abstractNum>
   <w:num w:numId="1" w16cid:durableId="609943741">
-    <w:abstractNumId w:val="1"/>
+    <w:abstractNumId w:val="3"/>
   </w:num>
   <w:num w:numId="2" w16cid:durableId="1247039425">
     <w:abstractNumId w:val="0"/>
+  </w:num>
+  <w:num w:numId="3" w16cid:durableId="1653484109">
+    <w:abstractNumId w:val="1"/>
+  </w:num>
+  <w:num w:numId="4" w16cid:durableId="98725053">
+    <w:abstractNumId w:val="2"/>
   </w:num>
 </w:numbering>
 </file>
@@ -3051,6 +5281,18 @@
       <w:ind w:left="220"/>
     </w:pPr>
   </w:style>
+  <w:style w:type="character" w:styleId="Mencinsinresolver">
+    <w:name w:val="Unresolved Mention"/>
+    <w:basedOn w:val="Fuentedeprrafopredeter"/>
+    <w:uiPriority w:val="99"/>
+    <w:semiHidden/>
+    <w:unhideWhenUsed/>
+    <w:rsid w:val="001A13BC"/>
+    <w:rPr>
+      <w:color w:val="605E5C"/>
+      <w:shd w:val="clear" w:color="auto" w:fill="E1DFDD"/>
+    </w:rPr>
+  </w:style>
 </w:styles>
 </file>
 

</xml_diff>

<commit_message>
cambios que dijo el hiperbolico de emilio
</commit_message>
<xml_diff>
--- a/SegundaEv/Portfolio/Guia de Estilos.docx
+++ b/SegundaEv/Portfolio/Guia de Estilos.docx
@@ -1,6 +1,6 @@
 
 <file path=word/document.xml><?xml version="1.0" encoding="utf-8"?>
-<w:document xmlns:wpc="http://schemas.microsoft.com/office/word/2010/wordprocessingCanvas" xmlns:cx="http://schemas.microsoft.com/office/drawing/2014/chartex" xmlns:cx1="http://schemas.microsoft.com/office/drawing/2015/9/8/chartex" xmlns:cx2="http://schemas.microsoft.com/office/drawing/2015/10/21/chartex" xmlns:cx3="http://schemas.microsoft.com/office/drawing/2016/5/9/chartex" xmlns:cx4="http://schemas.microsoft.com/office/drawing/2016/5/10/chartex" xmlns:cx5="http://schemas.microsoft.com/office/drawing/2016/5/11/chartex" xmlns:cx6="http://schemas.microsoft.com/office/drawing/2016/5/12/chartex" xmlns:cx7="http://schemas.microsoft.com/office/drawing/2016/5/13/chartex" xmlns:cx8="http://schemas.microsoft.com/office/drawing/2016/5/14/chartex" xmlns:mc="http://schemas.openxmlformats.org/markup-compatibility/2006" xmlns:aink="http://schemas.microsoft.com/office/drawing/2016/ink" xmlns:am3d="http://schemas.microsoft.com/office/drawing/2017/model3d" xmlns:o="urn:schemas-microsoft-com:office:office" xmlns:r="http://schemas.openxmlformats.org/officeDocument/2006/relationships" xmlns:m="http://schemas.openxmlformats.org/officeDocument/2006/math" xmlns:v="urn:schemas-microsoft-com:vml" xmlns:wp14="http://schemas.microsoft.com/office/word/2010/wordprocessingDrawing" xmlns:wp="http://schemas.openxmlformats.org/drawingml/2006/wordprocessingDrawing" xmlns:w10="urn:schemas-microsoft-com:office:word" xmlns:w="http://schemas.openxmlformats.org/wordprocessingml/2006/main" xmlns:w14="http://schemas.microsoft.com/office/word/2010/wordml" xmlns:w15="http://schemas.microsoft.com/office/word/2012/wordml" xmlns:w16cid="http://schemas.microsoft.com/office/word/2016/wordml/cid" xmlns:w16se="http://schemas.microsoft.com/office/word/2015/wordml/symex" xmlns:wpg="http://schemas.microsoft.com/office/word/2010/wordprocessingGroup" xmlns:wpi="http://schemas.microsoft.com/office/word/2010/wordprocessingInk" xmlns:wne="http://schemas.microsoft.com/office/word/2006/wordml" xmlns:wps="http://schemas.microsoft.com/office/word/2010/wordprocessingShape" mc:Ignorable="w14 w15 w16se w16cid wp14">
+<w:document xmlns:wpc="http://schemas.microsoft.com/office/word/2010/wordprocessingCanvas" xmlns:cx="http://schemas.microsoft.com/office/drawing/2014/chartex" xmlns:cx1="http://schemas.microsoft.com/office/drawing/2015/9/8/chartex" xmlns:cx2="http://schemas.microsoft.com/office/drawing/2015/10/21/chartex" xmlns:cx3="http://schemas.microsoft.com/office/drawing/2016/5/9/chartex" xmlns:cx4="http://schemas.microsoft.com/office/drawing/2016/5/10/chartex" xmlns:cx5="http://schemas.microsoft.com/office/drawing/2016/5/11/chartex" xmlns:cx6="http://schemas.microsoft.com/office/drawing/2016/5/12/chartex" xmlns:cx7="http://schemas.microsoft.com/office/drawing/2016/5/13/chartex" xmlns:cx8="http://schemas.microsoft.com/office/drawing/2016/5/14/chartex" xmlns:mc="http://schemas.openxmlformats.org/markup-compatibility/2006" xmlns:aink="http://schemas.microsoft.com/office/drawing/2016/ink" xmlns:am3d="http://schemas.microsoft.com/office/drawing/2017/model3d" xmlns:o="urn:schemas-microsoft-com:office:office" xmlns:oel="http://schemas.microsoft.com/office/2019/extlst" xmlns:r="http://schemas.openxmlformats.org/officeDocument/2006/relationships" xmlns:m="http://schemas.openxmlformats.org/officeDocument/2006/math" xmlns:v="urn:schemas-microsoft-com:vml" xmlns:wp14="http://schemas.microsoft.com/office/word/2010/wordprocessingDrawing" xmlns:wp="http://schemas.openxmlformats.org/drawingml/2006/wordprocessingDrawing" xmlns:w10="urn:schemas-microsoft-com:office:word" xmlns:w="http://schemas.openxmlformats.org/wordprocessingml/2006/main" xmlns:w14="http://schemas.microsoft.com/office/word/2010/wordml" xmlns:w15="http://schemas.microsoft.com/office/word/2012/wordml" xmlns:w16cex="http://schemas.microsoft.com/office/word/2018/wordml/cex" xmlns:w16cid="http://schemas.microsoft.com/office/word/2016/wordml/cid" xmlns:w16="http://schemas.microsoft.com/office/word/2018/wordml" xmlns:w16sdtdh="http://schemas.microsoft.com/office/word/2020/wordml/sdtdatahash" xmlns:w16se="http://schemas.microsoft.com/office/word/2015/wordml/symex" xmlns:wpg="http://schemas.microsoft.com/office/word/2010/wordprocessingGroup" xmlns:wpi="http://schemas.microsoft.com/office/word/2010/wordprocessingInk" xmlns:wne="http://schemas.microsoft.com/office/word/2006/wordml" xmlns:wps="http://schemas.microsoft.com/office/word/2010/wordprocessingShape" mc:Ignorable="w14 w15 w16se w16cid w16 w16cex w16sdtdh wp14">
   <w:body>
     <w:sdt>
       <w:sdtPr>
@@ -10,7 +10,6 @@
           <w:docPartUnique/>
         </w:docPartObj>
       </w:sdtPr>
-      <w:sdtEndPr/>
       <w:sdtContent>
         <w:p>
           <w:r>
@@ -195,7 +194,6 @@
                                       <w:calendar w:val="gregorian"/>
                                     </w:date>
                                   </w:sdtPr>
-                                  <w:sdtEndPr/>
                                   <w:sdtContent>
                                     <w:p>
                                       <w:pPr>
@@ -279,7 +277,6 @@
                                     <w:dataBinding w:prefixMappings="xmlns:ns0='http://schemas.openxmlformats.org/package/2006/metadata/core-properties' xmlns:ns1='http://purl.org/dc/elements/1.1/'" w:xpath="/ns0:coreProperties[1]/ns1:creator[1]" w:storeItemID="{6C3C8BC8-F283-45AE-878A-BAB7291924A1}"/>
                                     <w:text/>
                                   </w:sdtPr>
-                                  <w:sdtEndPr/>
                                   <w:sdtContent>
                                     <w:p>
                                       <w:pPr>
@@ -314,7 +311,6 @@
                                     <w:dataBinding w:prefixMappings="xmlns:ns0='http://schemas.openxmlformats.org/officeDocument/2006/extended-properties'" w:xpath="/ns0:Properties[1]/ns0:Company[1]" w:storeItemID="{6668398D-A668-4E3E-A5EB-62B293D839F1}"/>
                                     <w:text/>
                                   </w:sdtPr>
-                                  <w:sdtEndPr/>
                                   <w:sdtContent>
                                     <w:p>
                                       <w:pPr>
@@ -348,7 +344,6 @@
                                       <w:calendar w:val="gregorian"/>
                                     </w:date>
                                   </w:sdtPr>
-                                  <w:sdtEndPr/>
                                   <w:sdtContent>
                                     <w:p>
                                       <w:pPr>
@@ -387,7 +382,7 @@
               </mc:Choice>
               <mc:Fallback>
                 <w:pict>
-                  <v:group w14:anchorId="7B9D5A9A" id="Grupo 453" o:spid="_x0000_s1026" style="position:absolute;margin-left:362.05pt;margin-top:0;width:245.15pt;height:11in;z-index:251659264;mso-width-percent:400;mso-height-percent:1000;mso-position-horizontal-relative:page;mso-position-vertical:top;mso-position-vertical-relative:page;mso-width-percent:400;mso-height-percent:1000" coordsize="31136,100584" o:gfxdata="UEsDBBQABgAIAAAAIQC2gziS/gAAAOEBAAATAAAAW0NvbnRlbnRfVHlwZXNdLnhtbJSRQU7DMBBF&#10;90jcwfIWJU67QAgl6YK0S0CoHGBkTxKLZGx5TGhvj5O2G0SRWNoz/78nu9wcxkFMGNg6quQqL6RA&#10;0s5Y6ir5vt9lD1JwBDIwOMJKHpHlpr69KfdHjyxSmriSfYz+USnWPY7AufNIadK6MEJMx9ApD/oD&#10;OlTrorhX2lFEilmcO2RdNtjC5xDF9pCuTyYBB5bi6bQ4syoJ3g9WQ0ymaiLzg5KdCXlKLjvcW893&#10;SUOqXwnz5DrgnHtJTxOsQfEKIT7DmDSUCaxw7Rqn8787ZsmRM9e2VmPeBN4uqYvTtW7jvijg9N/y&#10;JsXecLq0q+WD6m8AAAD//wMAUEsDBBQABgAIAAAAIQA4/SH/1gAAAJQBAAALAAAAX3JlbHMvLnJl&#10;bHOkkMFqwzAMhu+DvYPRfXGawxijTi+j0GvpHsDYimMaW0Yy2fr2M4PBMnrbUb/Q94l/f/hMi1qR&#10;JVI2sOt6UJgd+ZiDgffL8ekFlFSbvV0oo4EbChzGx4f9GRdb25HMsYhqlCwG5lrLq9biZkxWOiqY&#10;22YiTra2kYMu1l1tQD30/bPm3wwYN0x18gb45AdQl1tp5j/sFB2T0FQ7R0nTNEV3j6o9feQzro1i&#10;OWA14Fm+Q8a1a8+Bvu/d/dMb2JY5uiPbhG/ktn4cqGU/er3pcvwCAAD//wMAUEsDBBQABgAIAAAA&#10;IQDRt7K+oAQAABQVAAAOAAAAZHJzL2Uyb0RvYy54bWzsWNtu4zYQfS/QfyD07ljUXUbsRezYQYG0&#10;u2ha9JmWKImoJKokHTkt+jH9lv2xDkn5lgRoNmm2u2gcQBEpcsiZOeeMqPN326ZGt1RIxtupg89c&#10;B9E24zlry6nz80+rUeIgqUibk5q3dOrcUem8m337zXnfTajHK17nVCAw0spJ302dSqluMh7LrKIN&#10;kWe8oy08LLhoiIKmKMe5ID1Yb+qx57rRuOci7wTPqJTQe2kfOjNjvyhopt4XhaQK1VMH9qbMVZjr&#10;Wl/Hs3MyKQXpKpYN2yDP2EVDWAuL7k1dEkXQRrAHphqWCS55oc4y3ox5UbCMGh/AG+ze8+ZK8E1n&#10;fCknfdntwwShvRenZ5vNfrj9IBDLp04Q+g5qSQNJuhKbjiPdAeHpu3ICo65Ed9N9EENHaVva420h&#10;Gv0ffEFbE9i7fWDpVqEMOn2M/SiG+GfwDLtumATuEPusggQ9mJhVy3+aOj4sDfnLV6yuUVEzwFAL&#10;SHOQ4OoXpqqbinTgErbZkddSmTRJ1HGp96lbUpTrRS3QLdEocefuauivSE5tr+/Cz6JFEvU9z203&#10;xuHQD9sZzMzO4b6Ux8voQU9eKoph+LOXguh+wlrDaMOCJ/tl3BsCWbMWEc31ZDCFZEZqCnjC1gXF&#10;avoj0BCW0POGTEFD42oPo74D+ssDwiE1L0G4SbohjtTY3SM83SFc7+jjX225qTXOoTunMgNZuGZl&#10;pbSeKQZuaA/0zsCExr6BSnfNs18lavmiAr/phRC8ryjJYcfGY/DraIJuSJiK1j1gBnBINoobzD2F&#10;NthPwiB8yBoI5G56J6S6orxB+mbqCPDLmCe3kCAb890QA0jRaaKYfAM5hyRqmhqx+iPFXuDOvXS0&#10;ipJ4FKyCcJTGbjJycTpPIzdIg8vVn3oBHEwqlue0vWYt3QknDp6WtkHCreQZ6UQ9hM+LdyThNTOE&#10;NhE/JufK/HReIAbyeFjDFBSSmjUARUsB46ROzbLNzb0irLb349P9G2sQBL3cIRYXq9CNAz8ZxXHo&#10;jwJ/6Y7myWoxuljgKIqX88V8iU9jsTQFR748HGYjxtiQIb4B726qvEc503kO/STxALUMMKvDpimP&#10;SF1CDc6UuC9+j0jPZaL/hkDurdtAHBY+itPg2yFUkIAdggzmNcwtXdY8vwPIgwBrgTVsAlxw8buD&#10;eqi0U0f+tiECJLr+rgXapDgIdGk2jSCMPWiI4yfr4yekzcDU4KZtLBS0YdKmE5q+O7Fv+QWQrWCG&#10;BpqIdl/ggW6A2tjdvr7sRLA3W1hPZAe6AZYncgGYfiV9AV5HKXbQw9rspTEGxvxfVCYNvdAo5Il6&#10;nLwBnHDjZNi/IzL/MXMUKIUh0RfPG8DrY7wxdfZz8UaX4Mdo47tpmuDI0sbz41iLmK1Lb7X5rTZ/&#10;qbVZbdfboep8Ypn2ozDWlczWaZx4SQItW6h3LVupd61dqV5/NYIDr1QPBSf9jGUaIgoVOooj7GLz&#10;dmZfSM0Z2k3SEA+nAS/xfR8O1G+Csxpi8Ap1+u0wABF46WFAC475vrSv2l+T7pivFPDpzRx7hs+E&#10;+tvecdscKA4fM2d/AwAA//8DAFBLAwQUAAYACAAAACEAFHQYeOAAAAAKAQAADwAAAGRycy9kb3du&#10;cmV2LnhtbEyPQU+DQBCF7yb+h82YeLMLBNuCLI0xIV682PZQbwuMQN2dJey2pf/e6Ulv8/Je3nyv&#10;2MzWiDNOfnCkIF5EIJAa1w7UKdjvqqc1CB80tdo4QgVX9LAp7+8KnbfuQp943oZOcAn5XCvoQxhz&#10;KX3To9V+4UYk9r7dZHVgOXWynfSFy62RSRQtpdUD8Ydej/jWY/OzPVkF9nCsDmafdV+VWdXL4y67&#10;frxnSj0+zK8vIALO4S8MN3xGh5KZanei1gujYJWkMUcV8KKbncRpCqLm63mdRiDLQv6fUP4CAAD/&#10;/wMAUEsBAi0AFAAGAAgAAAAhALaDOJL+AAAA4QEAABMAAAAAAAAAAAAAAAAAAAAAAFtDb250ZW50&#10;X1R5cGVzXS54bWxQSwECLQAUAAYACAAAACEAOP0h/9YAAACUAQAACwAAAAAAAAAAAAAAAAAvAQAA&#10;X3JlbHMvLnJlbHNQSwECLQAUAAYACAAAACEA0beyvqAEAAAUFQAADgAAAAAAAAAAAAAAAAAuAgAA&#10;ZHJzL2Uyb0RvYy54bWxQSwECLQAUAAYACAAAACEAFHQYeOAAAAAKAQAADwAAAAAAAAAAAAAAAAD6&#10;BgAAZHJzL2Rvd25yZXYueG1sUEsFBgAAAAAEAAQA8wAAAAcIAAAAAA==&#10;">
+                  <v:group w14:anchorId="7B9D5A9A" id="Grupo 453" o:spid="_x0000_s1026" style="position:absolute;margin-left:362.05pt;margin-top:0;width:245.15pt;height:11in;z-index:251659264;mso-width-percent:400;mso-height-percent:1000;mso-position-horizontal-relative:page;mso-position-vertical:top;mso-position-vertical-relative:page;mso-width-percent:400;mso-height-percent:1000" coordsize="31136,100584" o:gfxdata="UEsDBBQABgAIAAAAIQC2gziS/gAAAOEBAAATAAAAW0NvbnRlbnRfVHlwZXNdLnhtbJSRQU7DMBBF&#10;90jcwfIWJU67QAgl6YK0S0CoHGBkTxKLZGx5TGhvj5O2G0SRWNoz/78nu9wcxkFMGNg6quQqL6RA&#10;0s5Y6ir5vt9lD1JwBDIwOMJKHpHlpr69KfdHjyxSmriSfYz+USnWPY7AufNIadK6MEJMx9ApD/oD&#10;OlTrorhX2lFEilmcO2RdNtjC5xDF9pCuTyYBB5bi6bQ4syoJ3g9WQ0ymaiLzg5KdCXlKLjvcW893&#10;SUOqXwnz5DrgnHtJTxOsQfEKIT7DmDSUCaxw7Rqn8787ZsmRM9e2VmPeBN4uqYvTtW7jvijg9N/y&#10;JsXecLq0q+WD6m8AAAD//wMAUEsDBBQABgAIAAAAIQA4/SH/1gAAAJQBAAALAAAAX3JlbHMvLnJl&#10;bHOkkMFqwzAMhu+DvYPRfXGawxijTi+j0GvpHsDYimMaW0Yy2fr2M4PBMnrbUb/Q94l/f/hMi1qR&#10;JVI2sOt6UJgd+ZiDgffL8ekFlFSbvV0oo4EbChzGx4f9GRdb25HMsYhqlCwG5lrLq9biZkxWOiqY&#10;22YiTra2kYMu1l1tQD30/bPm3wwYN0x18gb45AdQl1tp5j/sFB2T0FQ7R0nTNEV3j6o9feQzro1i&#10;OWA14Fm+Q8a1a8+Bvu/d/dMb2JY5uiPbhG/ktn4cqGU/er3pcvwCAAD//wMAUEsDBBQABgAIAAAA&#10;IQBZSLd4cAMAAOoMAAAOAAAAZHJzL2Uyb0RvYy54bWzUV11v2zYUfS+w/0DwfbEo2bJsxC7atAkK&#10;ZFuxbtgzTVEfqCSyJB05+zf7LftjO6Rkx60DLE2bAvGD7MuPy3vPPfeIPn+5axtyI42tVbei7Cyi&#10;RHZC5XVXruiff1z+nFFiHe9y3qhOruittPTl+qcX571eylhVqsmlIXDS2WWvV7RyTi8nEysq2XJ7&#10;prTsMFko03IH05ST3PAe3ttmEkdROumVybVRQlqL0TfDJF0H/0UhhfutKKx0pFlRxObC04Tnxj8n&#10;63O+LA3XVS3GMPgjomh53eHQg6s33HGyNfWJq7YWRllVuDOh2okqilrIkAOyYdEX2VwZtdUhl3LZ&#10;l/oAE6D9AqdHuxW/3lwZ/UG/N0Ci1yWwCJbPZVeY1n8jSrILkN0eIJM7RwQGE8aSdA5kBeZYFM2y&#10;aTSiKipAf7JRVG//b+vk7mhUJr+sm4YUTQ12dOAQJUa5v2pXfai4BqPYgLu9ti4UwBKtrI/TW9aU&#10;m4vGkBvu6x+9ji7H8YrnchhNInwGHljuflH5MMzYbBxHOKOb9Tl+l/b4GL/owUelcyx/9FFA9yvO&#10;GlcHfj84r5DeCGRTd4T7Ls5GV8QK3sjcIx68urqRv6PBYPh9Y6VgfEajXqOx7R13UZpv4W4oemgJ&#10;uwR33xtSI6LpbEFJx1vQwUf07z9duW0UCcO5tAINf12XlfNK5Wqk4TPwkcGF536gir5W4qMlnbqo&#10;kLd8ZYzqK8lzRBwyRl5HG7xhsZVsenAGB/OtU4FzD2kblmSz6ey0awDkfrs21l1J1RL/Y0UN8gru&#10;+Q0KNGC+XxIIabRvFD+xD21IcaPyW4SJpvFNERBACZT5m5Ieurei9tOWG7RV865Dqgs2nXqhDMZ0&#10;No9hmOOZzfEM7wRcrahwhoIt3rhwg7xutfGQ7xu0U68AUFGH0H2EQ1xjuGDIEO3TUyVFQvdQBcM/&#10;jhMsnqYLRsmpnsaLOcsgEid6+lyZ4Z4NL1CP+3gRev+z1sf74Im0IsjCfbRIosUiY+lAiziZz32T&#10;DiLwvfXC7Ta7sRO+UjqSdDb33TVoB8viLDuIx94a1GNv7eVj82xIEt9HksUPlA4gCtVI5ymLWObP&#10;5cvDXSzKFjM2vlXiLEkSXMyejiThzXvojufElXBDwYV6f3Hxl39/Yz+2w4vp7i/K+j8AAAD//wMA&#10;UEsDBBQABgAIAAAAIQAUdBh44AAAAAoBAAAPAAAAZHJzL2Rvd25yZXYueG1sTI9BT4NAEIXvJv6H&#10;zZh4swsE24IsjTEhXrzY9lBvC4xA3Z0l7Lal/97pSW/z8l7efK/YzNaIM05+cKQgXkQgkBrXDtQp&#10;2O+qpzUIHzS12jhCBVf0sCnv7wqdt+5Cn3jehk5wCflcK+hDGHMpfdOj1X7hRiT2vt1kdWA5dbKd&#10;9IXLrZFJFC2l1QPxh16P+NZj87M9WQX2cKwOZp91X5VZ1cvjLrt+vGdKPT7Mry8gAs7hLww3fEaH&#10;kplqd6LWC6NglaQxRxXwopudxGkKoubreZ1GIMtC/p9Q/gIAAP//AwBQSwECLQAUAAYACAAAACEA&#10;toM4kv4AAADhAQAAEwAAAAAAAAAAAAAAAAAAAAAAW0NvbnRlbnRfVHlwZXNdLnhtbFBLAQItABQA&#10;BgAIAAAAIQA4/SH/1gAAAJQBAAALAAAAAAAAAAAAAAAAAC8BAABfcmVscy8ucmVsc1BLAQItABQA&#10;BgAIAAAAIQBZSLd4cAMAAOoMAAAOAAAAAAAAAAAAAAAAAC4CAABkcnMvZTJvRG9jLnhtbFBLAQIt&#10;ABQABgAIAAAAIQAUdBh44AAAAAoBAAAPAAAAAAAAAAAAAAAAAMoFAABkcnMvZG93bnJldi54bWxQ&#10;SwUGAAAAAAQABADzAAAA1wYAAAAA&#10;">
                     <v:rect id="Rectángulo 459" o:spid="_x0000_s1027" alt="Light vertical" style="position:absolute;width:1385;height:100584;visibility:visible;mso-wrap-style:square;v-text-anchor:middle" o:gfxdata="UEsDBBQABgAIAAAAIQDb4fbL7gAAAIUBAAATAAAAW0NvbnRlbnRfVHlwZXNdLnhtbHyQz07DMAyH&#10;70i8Q+QralM4IITa7kDhCAiNB7ASt43WOlEcyvb2pNu4IODoPz9/n1xv9vOkForiPDdwXVagiI23&#10;jocG3rdPxR0oScgWJ8/UwIEENu3lRb09BBKV0ywNjCmFe63FjDSjlD4Q50nv44wpl3HQAc0OB9I3&#10;VXWrjedEnIq03oC27qjHjympx31un0wiTQLq4bS4shrAECZnMGVTvbD9QSnOhDInjzsyuiBXWQP0&#10;r4R18jfgnHvJr4nOknrFmJ5xzhraRtHWf3Kkpfz/yGo5S+H73hkquyhdjr3R8m2lj09svwAAAP//&#10;AwBQSwMEFAAGAAgAAAAhAFr0LFu/AAAAFQEAAAsAAABfcmVscy8ucmVsc2zPwWrDMAwG4Ptg72B0&#10;X5TuUMaI01uh19I+gLGVxCy2jGSy9e1nemrHjpL4P0nD4SetZiPRyNnCruvBUPYcYp4tXC/Htw8w&#10;Wl0ObuVMFm6kcBhfX4Yzra62kC6xqGlKVgtLreUTUf1CyWnHhXKbTCzJ1VbKjMX5LzcTvvf9HuXR&#10;gPHJNKdgQU5hB+ZyK23zHztFL6w81c5zQp6m6P9TMfB3PtPWFCczVQtB9N4U2rp2HOA44NMz4y8A&#10;AAD//wMAUEsDBBQABgAIAAAAIQDjk6tCxwAAANwAAAAPAAAAZHJzL2Rvd25yZXYueG1sRI9Ba8JA&#10;FITvhf6H5Qm91Y21LRpdpUgt7UHBVRBvz+wzCWbfhuyapP++Wyj0OMzMN8x82dtKtNT40rGC0TAB&#10;QZw5U3Ku4LBfP05A+IBssHJMCr7Jw3JxfzfH1LiOd9TqkIsIYZ+igiKEOpXSZwVZ9ENXE0fv4hqL&#10;Icoml6bBLsJtJZ+S5FVaLDkuFFjTqqDsqm9WwdeHXsnbZnt611vdncfr4xXbsVIPg/5tBiJQH/7D&#10;f+1Po+D5ZQq/Z+IRkIsfAAAA//8DAFBLAQItABQABgAIAAAAIQDb4fbL7gAAAIUBAAATAAAAAAAA&#10;AAAAAAAAAAAAAABbQ29udGVudF9UeXBlc10ueG1sUEsBAi0AFAAGAAgAAAAhAFr0LFu/AAAAFQEA&#10;AAsAAAAAAAAAAAAAAAAAHwEAAF9yZWxzLy5yZWxzUEsBAi0AFAAGAAgAAAAhAOOTq0LHAAAA3AAA&#10;AA8AAAAAAAAAAAAAAAAABwIAAGRycy9kb3ducmV2LnhtbFBLBQYAAAAAAwADALcAAAD7AgAAAAA=&#10;" filled="f" stroked="f" strokecolor="white" strokeweight="1pt">
                       <v:shadow color="#d8d8d8" offset="3pt,3pt"/>
                     </v:rect>
@@ -413,7 +408,6 @@
                                 <w:calendar w:val="gregorian"/>
                               </w:date>
                             </w:sdtPr>
-                            <w:sdtEndPr/>
                             <w:sdtContent>
                               <w:p>
                                 <w:pPr>
@@ -460,7 +454,6 @@
                               <w:dataBinding w:prefixMappings="xmlns:ns0='http://schemas.openxmlformats.org/package/2006/metadata/core-properties' xmlns:ns1='http://purl.org/dc/elements/1.1/'" w:xpath="/ns0:coreProperties[1]/ns1:creator[1]" w:storeItemID="{6C3C8BC8-F283-45AE-878A-BAB7291924A1}"/>
                               <w:text/>
                             </w:sdtPr>
-                            <w:sdtEndPr/>
                             <w:sdtContent>
                               <w:p>
                                 <w:pPr>
@@ -495,7 +488,6 @@
                               <w:dataBinding w:prefixMappings="xmlns:ns0='http://schemas.openxmlformats.org/officeDocument/2006/extended-properties'" w:xpath="/ns0:Properties[1]/ns0:Company[1]" w:storeItemID="{6668398D-A668-4E3E-A5EB-62B293D839F1}"/>
                               <w:text/>
                             </w:sdtPr>
-                            <w:sdtEndPr/>
                             <w:sdtContent>
                               <w:p>
                                 <w:pPr>
@@ -529,7 +521,6 @@
                                 <w:calendar w:val="gregorian"/>
                               </w:date>
                             </w:sdtPr>
-                            <w:sdtEndPr/>
                             <w:sdtContent>
                               <w:p>
                                 <w:pPr>
@@ -628,7 +619,6 @@
                                   <w:dataBinding w:prefixMappings="xmlns:ns0='http://schemas.openxmlformats.org/package/2006/metadata/core-properties' xmlns:ns1='http://purl.org/dc/elements/1.1/'" w:xpath="/ns0:coreProperties[1]/ns1:title[1]" w:storeItemID="{6C3C8BC8-F283-45AE-878A-BAB7291924A1}"/>
                                   <w:text/>
                                 </w:sdtPr>
-                                <w:sdtEndPr/>
                                 <w:sdtContent>
                                   <w:p>
                                     <w:pPr>
@@ -686,7 +676,7 @@
               </mc:Choice>
               <mc:Fallback>
                 <w:pict>
-                  <v:rect w14:anchorId="2F4C3259" id="Rectángulo 16" o:spid="_x0000_s1031" style="position:absolute;margin-left:0;margin-top:0;width:548.85pt;height:50.4pt;z-index:251661312;visibility:visible;mso-wrap-style:square;mso-width-percent:900;mso-height-percent:73;mso-top-percent:250;mso-wrap-distance-left:9pt;mso-wrap-distance-top:0;mso-wrap-distance-right:9pt;mso-wrap-distance-bottom:0;mso-position-horizontal:left;mso-position-horizontal-relative:page;mso-position-vertical-relative:page;mso-width-percent:900;mso-height-percent:73;mso-top-percent:250;mso-width-relative:page;mso-height-relative:page;v-text-anchor:middle" o:gfxdata="UEsDBBQABgAIAAAAIQC2gziS/gAAAOEBAAATAAAAW0NvbnRlbnRfVHlwZXNdLnhtbJSRQU7DMBBF&#10;90jcwfIWJU67QAgl6YK0S0CoHGBkTxKLZGx5TGhvj5O2G0SRWNoz/78nu9wcxkFMGNg6quQqL6RA&#10;0s5Y6ir5vt9lD1JwBDIwOMJKHpHlpr69KfdHjyxSmriSfYz+USnWPY7AufNIadK6MEJMx9ApD/oD&#10;OlTrorhX2lFEilmcO2RdNtjC5xDF9pCuTyYBB5bi6bQ4syoJ3g9WQ0ymaiLzg5KdCXlKLjvcW893&#10;SUOqXwnz5DrgnHtJTxOsQfEKIT7DmDSUCaxw7Rqn8787ZsmRM9e2VmPeBN4uqYvTtW7jvijg9N/y&#10;JsXecLq0q+WD6m8AAAD//wMAUEsDBBQABgAIAAAAIQA4/SH/1gAAAJQBAAALAAAAX3JlbHMvLnJl&#10;bHOkkMFqwzAMhu+DvYPRfXGawxijTi+j0GvpHsDYimMaW0Yy2fr2M4PBMnrbUb/Q94l/f/hMi1qR&#10;JVI2sOt6UJgd+ZiDgffL8ekFlFSbvV0oo4EbChzGx4f9GRdb25HMsYhqlCwG5lrLq9biZkxWOiqY&#10;22YiTra2kYMu1l1tQD30/bPm3wwYN0x18gb45AdQl1tp5j/sFB2T0FQ7R0nTNEV3j6o9feQzro1i&#10;OWA14Fm+Q8a1a8+Bvu/d/dMb2JY5uiPbhG/ktn4cqGU/er3pcvwCAAD//wMAUEsDBBQABgAIAAAA&#10;IQBDEX44OwIAAFcEAAAOAAAAZHJzL2Uyb0RvYy54bWysVFGO0zAQ/UfiDpb/adJu222jpqulSxHS&#10;AisWDuA4TmLh2GbsNim34SxcjLHTlhb+EP2wPJnx85v3xl3d9a0iewFOGp3T8SilRGhuSqnrnH75&#10;vH21oMR5pkumjBY5PQhH79YvX6w6m4mJaYwqBRAE0S7rbE4b722WJI43omVuZKzQmKwMtMxjCHVS&#10;AusQvVXJJE3nSWegtGC4cA6/PgxJuo74VSW4/1hVTniicorcfFwhrkVYk/WKZTUw20h+pMH+gUXL&#10;pMZLz1APzDOyA/kXVCs5GGcqP+KmTUxVSS5iD9jNOP2jm+eGWRF7QXGcPcvk/h8s/7B/AiLLnE7n&#10;N5Ro1qJJn1C2nz90vVOGjOdBo866DEuf7ROELp19NPyrI9psGqZrcQ9gukawEpmNQ31ydSAEDo+S&#10;ontvSryA7byJcvUVtAEQhSB9dOVwdkX0nnD8OF/epjfLGSUcc/Npmi6ibQnLTqctOP9WmJaETU4B&#10;6Ud0tn90PrBh2akksjdKllupVAygLjYKyJ6FCUlfp9sTurssU5p02NsynaUR+ioZp1WcUXw/aIA6&#10;XUK00uOoK9nmdJGG3zB8QbY3uoyD6JlUwx4pK33UMUg3WOD7oo9mTU6mFKY8oLBghsnGl4ibxsB3&#10;Sjqc6py6bzsGghL1TgdzFpMFykd8jKaz2wkGcJUqLlNMcwTLKfdAyRBs/PB8dhZk3eBt40EQe4+m&#10;bmXUOxg+MDu2gNMbbTi+tPA8LuNY9fv/YP0LAAD//wMAUEsDBBQABgAIAAAAIQDaEc1U2gAAAAYB&#10;AAAPAAAAZHJzL2Rvd25yZXYueG1sTI/NTsMwEITvSLyDtUjcqMOPcJrGqSIkjj3QtHfX3iYR8Tqy&#10;3TTw9Dhc4LKa1axmvi23sx3YhD70jiQ8rjJgSNqZnloJh+b9IQcWoiKjBkco4QsDbKvbm1IVxl3p&#10;A6d9bFkKoVAoCV2MY8F50B1aFVZuREre2XmrYlp9y41X1xRuB/6UZa/cqp5SQ6dGfOtQf+4vVkLz&#10;POm62b34Wuz0d67FcT6Lo5T3d3O9ARZxjn/HsOAndKgS08ldyAQ2SEiPxN+5eNlaCGCnRWU58Krk&#10;//GrHwAAAP//AwBQSwECLQAUAAYACAAAACEAtoM4kv4AAADhAQAAEwAAAAAAAAAAAAAAAAAAAAAA&#10;W0NvbnRlbnRfVHlwZXNdLnhtbFBLAQItABQABgAIAAAAIQA4/SH/1gAAAJQBAAALAAAAAAAAAAAA&#10;AAAAAC8BAABfcmVscy8ucmVsc1BLAQItABQABgAIAAAAIQBDEX44OwIAAFcEAAAOAAAAAAAAAAAA&#10;AAAAAC4CAABkcnMvZTJvRG9jLnhtbFBLAQItABQABgAIAAAAIQDaEc1U2gAAAAYBAAAPAAAAAAAA&#10;AAAAAAAAAJUEAABkcnMvZG93bnJldi54bWxQSwUGAAAAAAQABADzAAAAnAUAAAAA&#10;" o:allowincell="f" fillcolor="#00b0f0" strokecolor="black [3213]" strokeweight="1.5pt">
+                  <v:rect w14:anchorId="2F4C3259" id="Rectángulo 16" o:spid="_x0000_s1031" style="position:absolute;margin-left:0;margin-top:0;width:548.85pt;height:50.4pt;z-index:251661312;visibility:visible;mso-wrap-style:square;mso-width-percent:900;mso-height-percent:73;mso-top-percent:250;mso-wrap-distance-left:9pt;mso-wrap-distance-top:0;mso-wrap-distance-right:9pt;mso-wrap-distance-bottom:0;mso-position-horizontal:left;mso-position-horizontal-relative:page;mso-position-vertical-relative:page;mso-width-percent:900;mso-height-percent:73;mso-top-percent:250;mso-width-relative:page;mso-height-relative:page;v-text-anchor:middle" o:gfxdata="UEsDBBQABgAIAAAAIQC2gziS/gAAAOEBAAATAAAAW0NvbnRlbnRfVHlwZXNdLnhtbJSRQU7DMBBF&#10;90jcwfIWJU67QAgl6YK0S0CoHGBkTxKLZGx5TGhvj5O2G0SRWNoz/78nu9wcxkFMGNg6quQqL6RA&#10;0s5Y6ir5vt9lD1JwBDIwOMJKHpHlpr69KfdHjyxSmriSfYz+USnWPY7AufNIadK6MEJMx9ApD/oD&#10;OlTrorhX2lFEilmcO2RdNtjC5xDF9pCuTyYBB5bi6bQ4syoJ3g9WQ0ymaiLzg5KdCXlKLjvcW893&#10;SUOqXwnz5DrgnHtJTxOsQfEKIT7DmDSUCaxw7Rqn8787ZsmRM9e2VmPeBN4uqYvTtW7jvijg9N/y&#10;JsXecLq0q+WD6m8AAAD//wMAUEsDBBQABgAIAAAAIQA4/SH/1gAAAJQBAAALAAAAX3JlbHMvLnJl&#10;bHOkkMFqwzAMhu+DvYPRfXGawxijTi+j0GvpHsDYimMaW0Yy2fr2M4PBMnrbUb/Q94l/f/hMi1qR&#10;JVI2sOt6UJgd+ZiDgffL8ekFlFSbvV0oo4EbChzGx4f9GRdb25HMsYhqlCwG5lrLq9biZkxWOiqY&#10;22YiTra2kYMu1l1tQD30/bPm3wwYN0x18gb45AdQl1tp5j/sFB2T0FQ7R0nTNEV3j6o9feQzro1i&#10;OWA14Fm+Q8a1a8+Bvu/d/dMb2JY5uiPbhG/ktn4cqGU/er3pcvwCAAD//wMAUEsDBBQABgAIAAAA&#10;IQARqTiwHgIAACwEAAAOAAAAZHJzL2Uyb0RvYy54bWysU9uO2yAQfa/Uf0C8NybpJptYcVbbbFNV&#10;2l6kbT8AY2yjYqADiZ1+fQecZLPtW1UeEMMwh5kzZ9Z3Q6fJQYJX1hR0OmGUSCNspUxT0O/fdm+W&#10;lPjATcW1NbKgR+np3eb1q3XvcjmzrdWVBIIgxue9K2gbgsuzzItWdtxPrJMGnbWFjgc0ockq4D2i&#10;dzqbMbbIeguVAyuk93j7MDrpJuHXtRThS117GYguKOYW0g5pL+OebdY8b4C7VolTGvwfsui4Mvjp&#10;BeqBB072oP6C6pQA620dJsJ2ma1rJWSqAauZsj+qeWq5k6kWJMe7C03+/8GKz4cn9xVi6t49WvHD&#10;E2O3LTeNvAewfSt5hd9NI1FZ73x+CYiGx1BS9p9sha3l+2ATB0MNXQTE6siQqD5eqJZDIAIvF6tb&#10;9nY1p0Sgb3HD2DL1IuP5OdqBDx+k7Ug8FBSwlQmdHx59iNnw/PwkZW+1qnZK62RAU241kAOPbWfv&#10;2O6M7q+faUN6rG3F5ixBv3AmCcoLShhGDpCna4hOBdSvVl1BlyyuUVGRtvemSuoKXOnxjClrc+Ix&#10;UhdV6vMwlANRVUFnMTbelLY6IrFgR7nieOGhtfCLkh6lWlD/c89BUqI/mtic5WyJ9JGQrJv57QwN&#10;eOEqr13cCAQrqAhAyWhswzgTeweqafG36UiIu8em7lTi+zmzUwkoydSG0/hEzV/b6dXzkG9+AwAA&#10;//8DAFBLAwQUAAYACAAAACEA2hHNVNoAAAAGAQAADwAAAGRycy9kb3ducmV2LnhtbEyPzU7DMBCE&#10;70i8g7VI3KjDj3CaxqkiJI490LR3194mEfE6st008PQ4XOCymtWsZr4tt7Md2IQ+9I4kPK4yYEja&#10;mZ5aCYfm/SEHFqIiowZHKOELA2yr25tSFcZd6QOnfWxZCqFQKAldjGPBedAdWhVWbkRK3tl5q2Ja&#10;fcuNV9cUbgf+lGWv3KqeUkOnRnzrUH/uL1ZC8zzputm9+Frs9HeuxXE+i6OU93dzvQEWcY5/x7Dg&#10;J3SoEtPJXcgENkhIj8TfuXjZWghgp0VlOfCq5P/xqx8AAAD//wMAUEsBAi0AFAAGAAgAAAAhALaD&#10;OJL+AAAA4QEAABMAAAAAAAAAAAAAAAAAAAAAAFtDb250ZW50X1R5cGVzXS54bWxQSwECLQAUAAYA&#10;CAAAACEAOP0h/9YAAACUAQAACwAAAAAAAAAAAAAAAAAvAQAAX3JlbHMvLnJlbHNQSwECLQAUAAYA&#10;CAAAACEAEak4sB4CAAAsBAAADgAAAAAAAAAAAAAAAAAuAgAAZHJzL2Uyb0RvYy54bWxQSwECLQAU&#10;AAYACAAAACEA2hHNVNoAAAAGAQAADwAAAAAAAAAAAAAAAAB4BAAAZHJzL2Rvd25yZXYueG1sUEsF&#10;BgAAAAAEAAQA8wAAAH8FAAAAAA==&#10;" o:allowincell="f" fillcolor="#00b0f0" strokecolor="black [3213]" strokeweight="1.5pt">
                     <v:textbox style="mso-fit-shape-to-text:t" inset="14.4pt,,14.4pt">
                       <w:txbxContent>
                         <w:sdt>
@@ -701,7 +691,6 @@
                             <w:dataBinding w:prefixMappings="xmlns:ns0='http://schemas.openxmlformats.org/package/2006/metadata/core-properties' xmlns:ns1='http://purl.org/dc/elements/1.1/'" w:xpath="/ns0:coreProperties[1]/ns1:title[1]" w:storeItemID="{6C3C8BC8-F283-45AE-878A-BAB7291924A1}"/>
                             <w:text/>
                           </w:sdtPr>
-                          <w:sdtEndPr/>
                           <w:sdtContent>
                             <w:p>
                               <w:pPr>
@@ -1528,8 +1517,6 @@
       <w:r>
         <w:br w:type="page"/>
       </w:r>
-      <w:bookmarkStart w:id="0" w:name="_GoBack"/>
-      <w:bookmarkEnd w:id="0"/>
     </w:p>
     <w:p>
       <w:pPr>
@@ -1541,7 +1528,7 @@
           <w:szCs w:val="40"/>
         </w:rPr>
       </w:pPr>
-      <w:bookmarkStart w:id="1" w:name="_Toc157425335"/>
+      <w:bookmarkStart w:id="0" w:name="_Toc157425335"/>
       <w:r>
         <w:rPr>
           <w:rFonts w:ascii="Arial" w:hAnsi="Arial" w:cs="Arial"/>
@@ -1552,7 +1539,7 @@
         <w:lastRenderedPageBreak/>
         <w:t>Logo</w:t>
       </w:r>
-      <w:bookmarkEnd w:id="1"/>
+      <w:bookmarkEnd w:id="0"/>
     </w:p>
     <w:p/>
     <w:p>
@@ -1655,7 +1642,7 @@
           <w:color w:val="auto"/>
         </w:rPr>
       </w:pPr>
-      <w:bookmarkStart w:id="2" w:name="_Toc157425336"/>
+      <w:bookmarkStart w:id="1" w:name="_Toc157425336"/>
       <w:r>
         <w:rPr>
           <w:rFonts w:ascii="Arial" w:hAnsi="Arial" w:cs="Arial"/>
@@ -1663,7 +1650,7 @@
         </w:rPr>
         <w:t>Colores</w:t>
       </w:r>
-      <w:bookmarkEnd w:id="2"/>
+      <w:bookmarkEnd w:id="1"/>
     </w:p>
     <w:p/>
     <w:p>
@@ -1949,7 +1936,7 @@
           <w:color w:val="auto"/>
         </w:rPr>
       </w:pPr>
-      <w:bookmarkStart w:id="3" w:name="_Toc157425337"/>
+      <w:bookmarkStart w:id="2" w:name="_Toc157425337"/>
       <w:r>
         <w:rPr>
           <w:rFonts w:ascii="Arial" w:hAnsi="Arial" w:cs="Arial"/>
@@ -1958,7 +1945,7 @@
         <w:lastRenderedPageBreak/>
         <w:t>Tipografías</w:t>
       </w:r>
-      <w:bookmarkEnd w:id="3"/>
+      <w:bookmarkEnd w:id="2"/>
     </w:p>
     <w:p/>
     <w:p>
@@ -2048,7 +2035,7 @@
           <w:color w:val="auto"/>
         </w:rPr>
       </w:pPr>
-      <w:bookmarkStart w:id="4" w:name="_Toc157425338"/>
+      <w:bookmarkStart w:id="3" w:name="_Toc157425338"/>
       <w:r>
         <w:rPr>
           <w:rFonts w:ascii="Arial" w:hAnsi="Arial" w:cs="Arial"/>
@@ -2056,7 +2043,7 @@
         </w:rPr>
         <w:t>Tipo de Navegación</w:t>
       </w:r>
-      <w:bookmarkEnd w:id="4"/>
+      <w:bookmarkEnd w:id="3"/>
     </w:p>
     <w:p/>
     <w:p>
@@ -2111,7 +2098,7 @@
           <w:color w:val="auto"/>
         </w:rPr>
       </w:pPr>
-      <w:bookmarkStart w:id="5" w:name="_Toc157425339"/>
+      <w:bookmarkStart w:id="4" w:name="_Toc157425339"/>
       <w:proofErr w:type="spellStart"/>
       <w:r>
         <w:rPr>
@@ -2128,7 +2115,7 @@
         </w:rPr>
         <w:t xml:space="preserve"> + Explicación</w:t>
       </w:r>
-      <w:bookmarkEnd w:id="5"/>
+      <w:bookmarkEnd w:id="4"/>
     </w:p>
     <w:p/>
     <w:p>
@@ -2533,7 +2520,7 @@
           <w:u w:val="single"/>
         </w:rPr>
       </w:pPr>
-      <w:bookmarkStart w:id="6" w:name="_Toc157425340"/>
+      <w:bookmarkStart w:id="5" w:name="_Toc157425340"/>
       <w:r>
         <w:rPr>
           <w:rFonts w:ascii="Arial" w:hAnsi="Arial" w:cs="Arial"/>
@@ -2546,7 +2533,7 @@
         <w:lastRenderedPageBreak/>
         <w:t>Home Page</w:t>
       </w:r>
-      <w:bookmarkEnd w:id="6"/>
+      <w:bookmarkEnd w:id="5"/>
     </w:p>
     <w:p/>
     <w:p>
@@ -2555,10 +2542,10 @@
           <w:noProof/>
         </w:rPr>
         <w:drawing>
-          <wp:inline distT="0" distB="0" distL="0" distR="0" wp14:anchorId="44C1397F" wp14:editId="43C7958D">
-            <wp:extent cx="5391150" cy="3594100"/>
+          <wp:inline distT="0" distB="0" distL="0" distR="0" wp14:anchorId="7F13C2A1" wp14:editId="0E4D92F0">
+            <wp:extent cx="5398770" cy="3594100"/>
             <wp:effectExtent l="0" t="0" r="0" b="6350"/>
-            <wp:docPr id="1497605142" name="Imagen 1"/>
+            <wp:docPr id="1726762862" name="Imagen 1"/>
             <wp:cNvGraphicFramePr>
               <a:graphicFrameLocks xmlns:a="http://schemas.openxmlformats.org/drawingml/2006/main" noChangeAspect="1"/>
             </wp:cNvGraphicFramePr>
@@ -2587,7 +2574,7 @@
                   <pic:spPr bwMode="auto">
                     <a:xfrm>
                       <a:off x="0" y="0"/>
-                      <a:ext cx="5391150" cy="3594100"/>
+                      <a:ext cx="5398770" cy="3594100"/>
                     </a:xfrm>
                     <a:prstGeom prst="rect">
                       <a:avLst/>
@@ -3105,7 +3092,7 @@
           <w:u w:val="single"/>
         </w:rPr>
       </w:pPr>
-      <w:bookmarkStart w:id="7" w:name="_Toc157425341"/>
+      <w:bookmarkStart w:id="6" w:name="_Toc157425341"/>
       <w:r>
         <w:rPr>
           <w:rFonts w:ascii="Arial" w:hAnsi="Arial" w:cs="Arial"/>
@@ -3129,7 +3116,7 @@
         </w:rPr>
         <w:t xml:space="preserve"> Page</w:t>
       </w:r>
-      <w:bookmarkEnd w:id="7"/>
+      <w:bookmarkEnd w:id="6"/>
     </w:p>
     <w:p/>
     <w:p>
@@ -3138,10 +3125,10 @@
           <w:noProof/>
         </w:rPr>
         <w:drawing>
-          <wp:inline distT="0" distB="0" distL="0" distR="0" wp14:anchorId="5AC128F3" wp14:editId="3F4CCD3E">
-            <wp:extent cx="5391150" cy="3594100"/>
+          <wp:inline distT="0" distB="0" distL="0" distR="0" wp14:anchorId="6B40BA4F" wp14:editId="573E9CC2">
+            <wp:extent cx="5398770" cy="3594100"/>
             <wp:effectExtent l="0" t="0" r="0" b="6350"/>
-            <wp:docPr id="1587751981" name="Imagen 2"/>
+            <wp:docPr id="355843253" name="Imagen 2"/>
             <wp:cNvGraphicFramePr>
               <a:graphicFrameLocks xmlns:a="http://schemas.openxmlformats.org/drawingml/2006/main" noChangeAspect="1"/>
             </wp:cNvGraphicFramePr>
@@ -3170,7 +3157,7 @@
                   <pic:spPr bwMode="auto">
                     <a:xfrm>
                       <a:off x="0" y="0"/>
-                      <a:ext cx="5391150" cy="3594100"/>
+                      <a:ext cx="5398770" cy="3594100"/>
                     </a:xfrm>
                     <a:prstGeom prst="rect">
                       <a:avLst/>
@@ -3403,7 +3390,7 @@
           <w:u w:val="single"/>
         </w:rPr>
       </w:pPr>
-      <w:bookmarkStart w:id="8" w:name="_Toc157425342"/>
+      <w:bookmarkStart w:id="7" w:name="_Toc157425342"/>
       <w:r>
         <w:rPr>
           <w:rFonts w:ascii="Arial" w:hAnsi="Arial" w:cs="Arial"/>
@@ -3427,7 +3414,7 @@
         </w:rPr>
         <w:t xml:space="preserve"> Page</w:t>
       </w:r>
-      <w:bookmarkEnd w:id="8"/>
+      <w:bookmarkEnd w:id="7"/>
     </w:p>
     <w:p/>
     <w:p>
@@ -3436,10 +3423,10 @@
           <w:noProof/>
         </w:rPr>
         <w:drawing>
-          <wp:inline distT="0" distB="0" distL="0" distR="0" wp14:anchorId="006A8AA2" wp14:editId="12552ACB">
-            <wp:extent cx="5391150" cy="3594100"/>
+          <wp:inline distT="0" distB="0" distL="0" distR="0" wp14:anchorId="065C9707" wp14:editId="6FC89F61">
+            <wp:extent cx="5398770" cy="3594100"/>
             <wp:effectExtent l="0" t="0" r="0" b="6350"/>
-            <wp:docPr id="87049399" name="Imagen 3"/>
+            <wp:docPr id="1401148902" name="Imagen 3"/>
             <wp:cNvGraphicFramePr>
               <a:graphicFrameLocks xmlns:a="http://schemas.openxmlformats.org/drawingml/2006/main" noChangeAspect="1"/>
             </wp:cNvGraphicFramePr>
@@ -3468,7 +3455,7 @@
                   <pic:spPr bwMode="auto">
                     <a:xfrm>
                       <a:off x="0" y="0"/>
-                      <a:ext cx="5391150" cy="3594100"/>
+                      <a:ext cx="5398770" cy="3594100"/>
                     </a:xfrm>
                     <a:prstGeom prst="rect">
                       <a:avLst/>
@@ -3799,7 +3786,7 @@
           <w:color w:val="auto"/>
         </w:rPr>
       </w:pPr>
-      <w:bookmarkStart w:id="9" w:name="_Toc157425343"/>
+      <w:bookmarkStart w:id="8" w:name="_Toc157425343"/>
       <w:r>
         <w:rPr>
           <w:rFonts w:ascii="Arial" w:hAnsi="Arial" w:cs="Arial"/>
@@ -3821,7 +3808,7 @@
         </w:rPr>
         <w:t xml:space="preserve"> de la web</w:t>
       </w:r>
-      <w:bookmarkEnd w:id="9"/>
+      <w:bookmarkEnd w:id="8"/>
     </w:p>
     <w:p>
       <w:pPr>
@@ -3950,7 +3937,7 @@
           <w:color w:val="auto"/>
         </w:rPr>
       </w:pPr>
-      <w:bookmarkStart w:id="10" w:name="_Toc157425344"/>
+      <w:bookmarkStart w:id="9" w:name="_Toc157425344"/>
       <w:r>
         <w:rPr>
           <w:rFonts w:ascii="Arial" w:hAnsi="Arial" w:cs="Arial"/>
@@ -3959,7 +3946,7 @@
         <w:lastRenderedPageBreak/>
         <w:t>Bibliografía</w:t>
       </w:r>
-      <w:bookmarkEnd w:id="10"/>
+      <w:bookmarkEnd w:id="9"/>
     </w:p>
     <w:p/>
     <w:p>
@@ -4236,7 +4223,7 @@
 </file>
 
 <file path=word/numbering.xml><?xml version="1.0" encoding="utf-8"?>
-<w:numbering xmlns:wpc="http://schemas.microsoft.com/office/word/2010/wordprocessingCanvas" xmlns:cx="http://schemas.microsoft.com/office/drawing/2014/chartex" xmlns:cx1="http://schemas.microsoft.com/office/drawing/2015/9/8/chartex" xmlns:cx2="http://schemas.microsoft.com/office/drawing/2015/10/21/chartex" xmlns:cx3="http://schemas.microsoft.com/office/drawing/2016/5/9/chartex" xmlns:cx4="http://schemas.microsoft.com/office/drawing/2016/5/10/chartex" xmlns:cx5="http://schemas.microsoft.com/office/drawing/2016/5/11/chartex" xmlns:cx6="http://schemas.microsoft.com/office/drawing/2016/5/12/chartex" xmlns:cx7="http://schemas.microsoft.com/office/drawing/2016/5/13/chartex" xmlns:cx8="http://schemas.microsoft.com/office/drawing/2016/5/14/chartex" xmlns:mc="http://schemas.openxmlformats.org/markup-compatibility/2006" xmlns:aink="http://schemas.microsoft.com/office/drawing/2016/ink" xmlns:am3d="http://schemas.microsoft.com/office/drawing/2017/model3d" xmlns:o="urn:schemas-microsoft-com:office:office" xmlns:r="http://schemas.openxmlformats.org/officeDocument/2006/relationships" xmlns:m="http://schemas.openxmlformats.org/officeDocument/2006/math" xmlns:v="urn:schemas-microsoft-com:vml" xmlns:wp14="http://schemas.microsoft.com/office/word/2010/wordprocessingDrawing" xmlns:wp="http://schemas.openxmlformats.org/drawingml/2006/wordprocessingDrawing" xmlns:w10="urn:schemas-microsoft-com:office:word" xmlns:w="http://schemas.openxmlformats.org/wordprocessingml/2006/main" xmlns:w14="http://schemas.microsoft.com/office/word/2010/wordml" xmlns:w15="http://schemas.microsoft.com/office/word/2012/wordml" xmlns:w16cid="http://schemas.microsoft.com/office/word/2016/wordml/cid" xmlns:w16se="http://schemas.microsoft.com/office/word/2015/wordml/symex" xmlns:wpg="http://schemas.microsoft.com/office/word/2010/wordprocessingGroup" xmlns:wpi="http://schemas.microsoft.com/office/word/2010/wordprocessingInk" xmlns:wne="http://schemas.microsoft.com/office/word/2006/wordml" xmlns:wps="http://schemas.microsoft.com/office/word/2010/wordprocessingShape" mc:Ignorable="w14 w15 w16se w16cid wp14">
+<w:numbering xmlns:wpc="http://schemas.microsoft.com/office/word/2010/wordprocessingCanvas" xmlns:cx="http://schemas.microsoft.com/office/drawing/2014/chartex" xmlns:cx1="http://schemas.microsoft.com/office/drawing/2015/9/8/chartex" xmlns:cx2="http://schemas.microsoft.com/office/drawing/2015/10/21/chartex" xmlns:cx3="http://schemas.microsoft.com/office/drawing/2016/5/9/chartex" xmlns:cx4="http://schemas.microsoft.com/office/drawing/2016/5/10/chartex" xmlns:cx5="http://schemas.microsoft.com/office/drawing/2016/5/11/chartex" xmlns:cx6="http://schemas.microsoft.com/office/drawing/2016/5/12/chartex" xmlns:cx7="http://schemas.microsoft.com/office/drawing/2016/5/13/chartex" xmlns:cx8="http://schemas.microsoft.com/office/drawing/2016/5/14/chartex" xmlns:mc="http://schemas.openxmlformats.org/markup-compatibility/2006" xmlns:aink="http://schemas.microsoft.com/office/drawing/2016/ink" xmlns:am3d="http://schemas.microsoft.com/office/drawing/2017/model3d" xmlns:o="urn:schemas-microsoft-com:office:office" xmlns:oel="http://schemas.microsoft.com/office/2019/extlst" xmlns:r="http://schemas.openxmlformats.org/officeDocument/2006/relationships" xmlns:m="http://schemas.openxmlformats.org/officeDocument/2006/math" xmlns:v="urn:schemas-microsoft-com:vml" xmlns:wp14="http://schemas.microsoft.com/office/word/2010/wordprocessingDrawing" xmlns:wp="http://schemas.openxmlformats.org/drawingml/2006/wordprocessingDrawing" xmlns:w10="urn:schemas-microsoft-com:office:word" xmlns:w="http://schemas.openxmlformats.org/wordprocessingml/2006/main" xmlns:w14="http://schemas.microsoft.com/office/word/2010/wordml" xmlns:w15="http://schemas.microsoft.com/office/word/2012/wordml" xmlns:w16cex="http://schemas.microsoft.com/office/word/2018/wordml/cex" xmlns:w16cid="http://schemas.microsoft.com/office/word/2016/wordml/cid" xmlns:w16="http://schemas.microsoft.com/office/word/2018/wordml" xmlns:w16sdtdh="http://schemas.microsoft.com/office/word/2020/wordml/sdtdatahash" xmlns:w16se="http://schemas.microsoft.com/office/word/2015/wordml/symex" xmlns:wpg="http://schemas.microsoft.com/office/word/2010/wordprocessingGroup" xmlns:wpi="http://schemas.microsoft.com/office/word/2010/wordprocessingInk" xmlns:wne="http://schemas.microsoft.com/office/word/2006/wordml" xmlns:wps="http://schemas.microsoft.com/office/word/2010/wordprocessingShape" mc:Ignorable="w14 w15 w16se w16cid w16 w16cex w16sdtdh wp14">
   <w:abstractNum w:abstractNumId="0" w15:restartNumberingAfterBreak="0">
     <w:nsid w:val="04E14E85"/>
     <w:multiLevelType w:val="hybridMultilevel"/>
@@ -4353,16 +4340,17 @@
   <w:abstractNum w:abstractNumId="1" w15:restartNumberingAfterBreak="0">
     <w:nsid w:val="0E064019"/>
     <w:multiLevelType w:val="hybridMultilevel"/>
-    <w:tmpl w:val="09B837C8"/>
-    <w:lvl w:ilvl="0" w:tplc="D2A6CD92">
-      <w:numFmt w:val="bullet"/>
-      <w:lvlText w:val="-"/>
+    <w:tmpl w:val="EE364582"/>
+    <w:lvl w:ilvl="0" w:tplc="0C0A0005">
+      <w:start w:val="1"/>
+      <w:numFmt w:val="bullet"/>
+      <w:lvlText w:val=""/>
       <w:lvlJc w:val="left"/>
       <w:pPr>
         <w:ind w:left="720" w:hanging="360"/>
       </w:pPr>
       <w:rPr>
-        <w:rFonts w:ascii="Arial" w:eastAsiaTheme="minorHAnsi" w:hAnsi="Arial" w:cs="Arial" w:hint="default"/>
+        <w:rFonts w:ascii="Wingdings" w:hAnsi="Wingdings" w:hint="default"/>
         <w:sz w:val="24"/>
       </w:rPr>
     </w:lvl>
@@ -5027,32 +5015,32 @@
       </w:rPr>
     </w:lvl>
   </w:abstractNum>
-  <w:num w:numId="1">
+  <w:num w:numId="1" w16cid:durableId="994643068">
     <w:abstractNumId w:val="6"/>
   </w:num>
-  <w:num w:numId="2">
+  <w:num w:numId="2" w16cid:durableId="2001348318">
     <w:abstractNumId w:val="2"/>
   </w:num>
-  <w:num w:numId="3">
+  <w:num w:numId="3" w16cid:durableId="752969617">
     <w:abstractNumId w:val="3"/>
   </w:num>
-  <w:num w:numId="4">
+  <w:num w:numId="4" w16cid:durableId="622619151">
     <w:abstractNumId w:val="4"/>
   </w:num>
-  <w:num w:numId="5">
+  <w:num w:numId="5" w16cid:durableId="1106921917">
     <w:abstractNumId w:val="0"/>
   </w:num>
-  <w:num w:numId="6">
+  <w:num w:numId="6" w16cid:durableId="1383407239">
     <w:abstractNumId w:val="5"/>
   </w:num>
-  <w:num w:numId="7">
+  <w:num w:numId="7" w16cid:durableId="980689145">
     <w:abstractNumId w:val="1"/>
   </w:num>
 </w:numbering>
 </file>
 
 <file path=word/styles.xml><?xml version="1.0" encoding="utf-8"?>
-<w:styles xmlns:mc="http://schemas.openxmlformats.org/markup-compatibility/2006" xmlns:r="http://schemas.openxmlformats.org/officeDocument/2006/relationships" xmlns:w="http://schemas.openxmlformats.org/wordprocessingml/2006/main" xmlns:w14="http://schemas.microsoft.com/office/word/2010/wordml" xmlns:w15="http://schemas.microsoft.com/office/word/2012/wordml" xmlns:w16cid="http://schemas.microsoft.com/office/word/2016/wordml/cid" xmlns:w16se="http://schemas.microsoft.com/office/word/2015/wordml/symex" mc:Ignorable="w14 w15 w16se w16cid">
+<w:styles xmlns:mc="http://schemas.openxmlformats.org/markup-compatibility/2006" xmlns:r="http://schemas.openxmlformats.org/officeDocument/2006/relationships" xmlns:w="http://schemas.openxmlformats.org/wordprocessingml/2006/main" xmlns:w14="http://schemas.microsoft.com/office/word/2010/wordml" xmlns:w15="http://schemas.microsoft.com/office/word/2012/wordml" xmlns:w16cex="http://schemas.microsoft.com/office/word/2018/wordml/cex" xmlns:w16cid="http://schemas.microsoft.com/office/word/2016/wordml/cid" xmlns:w16="http://schemas.microsoft.com/office/word/2018/wordml" xmlns:w16sdtdh="http://schemas.microsoft.com/office/word/2020/wordml/sdtdatahash" xmlns:w16se="http://schemas.microsoft.com/office/word/2015/wordml/symex" mc:Ignorable="w14 w15 w16se w16cid w16 w16cex w16sdtdh">
   <w:docDefaults>
     <w:rPrDefault>
       <w:rPr>
@@ -5068,7 +5056,7 @@
       </w:pPr>
     </w:pPrDefault>
   </w:docDefaults>
-  <w:latentStyles w:defLockedState="0" w:defUIPriority="99" w:defSemiHidden="0" w:defUnhideWhenUsed="0" w:defQFormat="0" w:count="375">
+  <w:latentStyles w:defLockedState="0" w:defUIPriority="99" w:defSemiHidden="0" w:defUnhideWhenUsed="0" w:defQFormat="0" w:count="376">
     <w:lsdException w:name="Normal" w:uiPriority="0" w:qFormat="1"/>
     <w:lsdException w:name="heading 1" w:uiPriority="9" w:qFormat="1"/>
     <w:lsdException w:name="heading 2" w:semiHidden="1" w:uiPriority="9" w:unhideWhenUsed="1" w:qFormat="1"/>
@@ -5444,6 +5432,7 @@
     <w:lsdException w:name="Smart Hyperlink" w:semiHidden="1" w:unhideWhenUsed="1"/>
     <w:lsdException w:name="Hashtag" w:semiHidden="1" w:unhideWhenUsed="1"/>
     <w:lsdException w:name="Unresolved Mention" w:semiHidden="1" w:unhideWhenUsed="1"/>
+    <w:lsdException w:name="Smart Link" w:semiHidden="1" w:unhideWhenUsed="1"/>
   </w:latentStyles>
   <w:style w:type="paragraph" w:default="1" w:styleId="Normal">
     <w:name w:val="Normal"/>

</xml_diff>